<commit_message>
Add spring frameworks for Programming lab 3
</commit_message>
<xml_diff>
--- a/Informatics/Lab4/Lab4.docx
+++ b/Informatics/Lab4/Lab4.docx
@@ -212,25 +212,7 @@
           <w:szCs w:val="40"/>
           <w:lang w:val="ru-RU"/>
         </w:rPr>
-        <w:t>«</w:t>
-      </w:r>
-      <w:r>
-        <w:rPr>
-          <w:rFonts w:eastAsia="Times New Roman" w:cs="Times New Roman" w:ascii="Times New Roman" w:hAnsi="Times New Roman"/>
-          <w:sz w:val="40"/>
-          <w:szCs w:val="40"/>
-          <w:lang w:val="ru-RU"/>
-        </w:rPr>
-        <w:t>Регулярные выражения</w:t>
-      </w:r>
-      <w:r>
-        <w:rPr>
-          <w:rFonts w:eastAsia="Times New Roman" w:cs="Times New Roman" w:ascii="Times New Roman" w:hAnsi="Times New Roman"/>
-          <w:sz w:val="40"/>
-          <w:szCs w:val="40"/>
-          <w:lang w:val="ru-RU"/>
-        </w:rPr>
-        <w:t>»</w:t>
+        <w:t>«Регулярные выражения»</w:t>
       </w:r>
     </w:p>
     <w:p>
@@ -821,7 +803,8 @@
           <w:p>
             <w:pPr>
               <w:pStyle w:val="Normal"/>
-              <w:widowControl/>
+              <w:widowControl w:val="false"/>
+              <w:suppressAutoHyphens w:val="true"/>
               <w:spacing w:lineRule="exact" w:line="244" w:before="0" w:after="0"/>
               <w:jc w:val="left"/>
               <w:rPr>
@@ -851,7 +834,33 @@
                 <w:szCs w:val="22"/>
                 <w:lang w:val="ru-RU" w:eastAsia="en-US" w:bidi="ar-SA"/>
               </w:rPr>
-              <w:t>1  2  3  4  5  6  7  8  9101112131415161718</w:t>
+              <w:t>1  2  3  4  5  6  7  8  9</w:t>
+            </w:r>
+          </w:p>
+          <w:p>
+            <w:pPr>
+              <w:pStyle w:val="Normal"/>
+              <w:widowControl w:val="false"/>
+              <w:suppressAutoHyphens w:val="true"/>
+              <w:spacing w:lineRule="exact" w:line="244" w:before="0" w:after="0"/>
+              <w:jc w:val="left"/>
+              <w:rPr>
+                <w:kern w:val="0"/>
+                <w:sz w:val="22"/>
+                <w:szCs w:val="22"/>
+                <w:lang w:val="ru-RU" w:eastAsia="en-US" w:bidi="ar-SA"/>
+              </w:rPr>
+            </w:pPr>
+            <w:r>
+              <w:rPr>
+                <w:rFonts w:eastAsia="Verdana" w:cs="Verdana" w:ascii="Verdana" w:hAnsi="Verdana"/>
+                <w:color w:val="333333"/>
+                <w:kern w:val="0"/>
+                <w:sz w:val="22"/>
+                <w:szCs w:val="22"/>
+                <w:lang w:val="ru-RU" w:eastAsia="en-US" w:bidi="ar-SA"/>
+              </w:rPr>
+              <w:t>101112131415161718</w:t>
             </w:r>
           </w:p>
         </w:tc>
@@ -863,7 +872,8 @@
           <w:p>
             <w:pPr>
               <w:pStyle w:val="Normal"/>
-              <w:widowControl/>
+              <w:widowControl w:val="false"/>
+              <w:suppressAutoHyphens w:val="true"/>
               <w:spacing w:lineRule="exact" w:line="244" w:before="0" w:after="0"/>
               <w:jc w:val="left"/>
               <w:rPr>
@@ -914,7 +924,8 @@
           <w:p>
             <w:pPr>
               <w:pStyle w:val="Normal"/>
-              <w:widowControl/>
+              <w:widowControl w:val="false"/>
+              <w:suppressAutoHyphens w:val="true"/>
               <w:spacing w:lineRule="exact" w:line="244" w:before="0" w:after="0"/>
               <w:jc w:val="left"/>
               <w:rPr>
@@ -1022,7 +1033,8 @@
           <w:p>
             <w:pPr>
               <w:pStyle w:val="Normal"/>
-              <w:widowControl/>
+              <w:widowControl w:val="false"/>
+              <w:suppressAutoHyphens w:val="true"/>
               <w:spacing w:lineRule="exact" w:line="244" w:before="0" w:after="0"/>
               <w:jc w:val="left"/>
               <w:rPr>
@@ -1104,7 +1116,8 @@
           <w:p>
             <w:pPr>
               <w:pStyle w:val="Normal"/>
-              <w:widowControl/>
+              <w:widowControl w:val="false"/>
+              <w:suppressAutoHyphens w:val="true"/>
               <w:spacing w:lineRule="exact" w:line="244" w:before="0" w:after="0"/>
               <w:jc w:val="left"/>
               <w:rPr>
@@ -1173,7 +1186,8 @@
           <w:p>
             <w:pPr>
               <w:pStyle w:val="Normal"/>
-              <w:widowControl/>
+              <w:widowControl w:val="false"/>
+              <w:suppressAutoHyphens w:val="true"/>
               <w:spacing w:lineRule="exact" w:line="244" w:before="0" w:after="0"/>
               <w:jc w:val="left"/>
               <w:rPr>
@@ -1231,7 +1245,8 @@
           <w:p>
             <w:pPr>
               <w:pStyle w:val="Normal"/>
-              <w:widowControl/>
+              <w:widowControl w:val="false"/>
+              <w:suppressAutoHyphens w:val="true"/>
               <w:spacing w:lineRule="exact" w:line="244" w:before="0" w:after="0"/>
               <w:jc w:val="left"/>
               <w:rPr>
@@ -1304,7 +1319,8 @@
           <w:p>
             <w:pPr>
               <w:pStyle w:val="Normal"/>
-              <w:widowControl/>
+              <w:widowControl w:val="false"/>
+              <w:suppressAutoHyphens w:val="true"/>
               <w:spacing w:lineRule="auto" w:line="240" w:before="0" w:after="0"/>
               <w:jc w:val="left"/>
               <w:rPr>
@@ -1503,7 +1519,8 @@
           <w:p>
             <w:pPr>
               <w:pStyle w:val="Normal"/>
-              <w:widowControl/>
+              <w:widowControl w:val="false"/>
+              <w:suppressAutoHyphens w:val="true"/>
               <w:spacing w:lineRule="exact" w:line="244" w:before="0" w:after="0"/>
               <w:jc w:val="left"/>
               <w:rPr>
@@ -1539,7 +1556,8 @@
           <w:p>
             <w:pPr>
               <w:pStyle w:val="Normal"/>
-              <w:widowControl/>
+              <w:widowControl w:val="false"/>
+              <w:suppressAutoHyphens w:val="true"/>
               <w:spacing w:lineRule="exact" w:line="244" w:before="0" w:after="0"/>
               <w:jc w:val="left"/>
               <w:rPr>
@@ -1588,7 +1606,8 @@
           <w:p>
             <w:pPr>
               <w:pStyle w:val="Normal"/>
-              <w:widowControl/>
+              <w:widowControl w:val="false"/>
+              <w:suppressAutoHyphens w:val="true"/>
               <w:spacing w:lineRule="exact" w:line="244" w:before="0" w:after="0"/>
               <w:jc w:val="left"/>
               <w:rPr>
@@ -1661,7 +1680,8 @@
           <w:p>
             <w:pPr>
               <w:pStyle w:val="Normal"/>
-              <w:widowControl/>
+              <w:widowControl w:val="false"/>
+              <w:suppressAutoHyphens w:val="true"/>
               <w:spacing w:lineRule="exact" w:line="244" w:before="0" w:after="0"/>
               <w:jc w:val="left"/>
               <w:rPr>
@@ -1712,7 +1732,8 @@
           <w:p>
             <w:pPr>
               <w:pStyle w:val="Normal"/>
-              <w:widowControl/>
+              <w:widowControl w:val="false"/>
+              <w:suppressAutoHyphens w:val="true"/>
               <w:spacing w:lineRule="exact" w:line="244" w:before="0" w:after="0"/>
               <w:jc w:val="left"/>
               <w:rPr>
@@ -1770,7 +1791,8 @@
           <w:p>
             <w:pPr>
               <w:pStyle w:val="Normal"/>
-              <w:widowControl/>
+              <w:widowControl w:val="false"/>
+              <w:suppressAutoHyphens w:val="true"/>
               <w:spacing w:lineRule="exact" w:line="244" w:before="0" w:after="0"/>
               <w:jc w:val="left"/>
               <w:rPr>
@@ -1819,7 +1841,8 @@
           <w:p>
             <w:pPr>
               <w:pStyle w:val="Normal"/>
-              <w:widowControl/>
+              <w:widowControl w:val="false"/>
+              <w:suppressAutoHyphens w:val="true"/>
               <w:spacing w:lineRule="exact" w:line="244" w:before="0" w:after="0"/>
               <w:jc w:val="left"/>
               <w:rPr>
@@ -1916,7 +1939,8 @@
           <w:p>
             <w:pPr>
               <w:pStyle w:val="Normal"/>
-              <w:widowControl/>
+              <w:widowControl w:val="false"/>
+              <w:suppressAutoHyphens w:val="true"/>
               <w:spacing w:lineRule="exact" w:line="244" w:before="0" w:after="0"/>
               <w:jc w:val="left"/>
               <w:rPr>
@@ -1976,7 +2000,8 @@
           <w:p>
             <w:pPr>
               <w:pStyle w:val="Normal"/>
-              <w:widowControl/>
+              <w:widowControl w:val="false"/>
+              <w:suppressAutoHyphens w:val="true"/>
               <w:spacing w:lineRule="exact" w:line="244" w:before="0" w:after="0"/>
               <w:jc w:val="left"/>
               <w:rPr>
@@ -2025,7 +2050,8 @@
           <w:p>
             <w:pPr>
               <w:pStyle w:val="Normal"/>
-              <w:widowControl/>
+              <w:widowControl w:val="false"/>
+              <w:suppressAutoHyphens w:val="true"/>
               <w:spacing w:lineRule="exact" w:line="244" w:before="0" w:after="0"/>
               <w:jc w:val="left"/>
               <w:rPr>
@@ -2124,7 +2150,8 @@
           <w:p>
             <w:pPr>
               <w:pStyle w:val="Normal"/>
-              <w:widowControl/>
+              <w:widowControl w:val="false"/>
+              <w:suppressAutoHyphens w:val="true"/>
               <w:spacing w:lineRule="exact" w:line="244" w:before="0" w:after="0"/>
               <w:jc w:val="left"/>
               <w:rPr>
@@ -2473,7 +2500,8 @@
           <w:p>
             <w:pPr>
               <w:pStyle w:val="Normal"/>
-              <w:widowControl/>
+              <w:widowControl w:val="false"/>
+              <w:suppressAutoHyphens w:val="true"/>
               <w:spacing w:lineRule="auto" w:line="240" w:before="0" w:after="0"/>
               <w:ind w:left="1416" w:hanging="0"/>
               <w:jc w:val="left"/>
@@ -2497,7 +2525,8 @@
           <w:p>
             <w:pPr>
               <w:pStyle w:val="Normal"/>
-              <w:widowControl/>
+              <w:widowControl w:val="false"/>
+              <w:suppressAutoHyphens w:val="true"/>
               <w:spacing w:lineRule="auto" w:line="240" w:before="0" w:after="0"/>
               <w:ind w:left="1416" w:hanging="0"/>
               <w:jc w:val="left"/>
@@ -2521,7 +2550,8 @@
           <w:p>
             <w:pPr>
               <w:pStyle w:val="Normal"/>
-              <w:widowControl/>
+              <w:widowControl w:val="false"/>
+              <w:suppressAutoHyphens w:val="true"/>
               <w:spacing w:lineRule="auto" w:line="240" w:before="0" w:after="0"/>
               <w:ind w:left="1416" w:hanging="0"/>
               <w:jc w:val="left"/>
@@ -2545,7 +2575,8 @@
           <w:p>
             <w:pPr>
               <w:pStyle w:val="Normal"/>
-              <w:widowControl/>
+              <w:widowControl w:val="false"/>
+              <w:suppressAutoHyphens w:val="true"/>
               <w:spacing w:lineRule="auto" w:line="240" w:before="0" w:after="0"/>
               <w:ind w:left="1416" w:hanging="0"/>
               <w:jc w:val="left"/>
@@ -2569,7 +2600,8 @@
           <w:p>
             <w:pPr>
               <w:pStyle w:val="Normal"/>
-              <w:widowControl/>
+              <w:widowControl w:val="false"/>
+              <w:suppressAutoHyphens w:val="true"/>
               <w:spacing w:lineRule="auto" w:line="240" w:before="0" w:after="0"/>
               <w:ind w:left="1416" w:hanging="0"/>
               <w:jc w:val="left"/>
@@ -2593,7 +2625,8 @@
           <w:p>
             <w:pPr>
               <w:pStyle w:val="Normal"/>
-              <w:widowControl/>
+              <w:widowControl w:val="false"/>
+              <w:suppressAutoHyphens w:val="true"/>
               <w:spacing w:lineRule="auto" w:line="240" w:before="0" w:after="0"/>
               <w:ind w:left="1416" w:hanging="0"/>
               <w:jc w:val="left"/>
@@ -2629,7 +2662,8 @@
           <w:p>
             <w:pPr>
               <w:pStyle w:val="Normal"/>
-              <w:widowControl/>
+              <w:widowControl w:val="false"/>
+              <w:suppressAutoHyphens w:val="true"/>
               <w:spacing w:lineRule="auto" w:line="240" w:before="0" w:after="0"/>
               <w:ind w:left="1416" w:hanging="0"/>
               <w:jc w:val="left"/>
@@ -2665,7 +2699,8 @@
           <w:p>
             <w:pPr>
               <w:pStyle w:val="Normal"/>
-              <w:widowControl/>
+              <w:widowControl w:val="false"/>
+              <w:suppressAutoHyphens w:val="true"/>
               <w:spacing w:lineRule="auto" w:line="240" w:before="0" w:after="0"/>
               <w:ind w:left="1416" w:hanging="0"/>
               <w:jc w:val="left"/>
@@ -2689,7 +2724,8 @@
           <w:p>
             <w:pPr>
               <w:pStyle w:val="Normal"/>
-              <w:widowControl/>
+              <w:widowControl w:val="false"/>
+              <w:suppressAutoHyphens w:val="true"/>
               <w:spacing w:lineRule="auto" w:line="240" w:before="0" w:after="0"/>
               <w:ind w:left="1416" w:hanging="0"/>
               <w:jc w:val="left"/>
@@ -2713,7 +2749,8 @@
           <w:p>
             <w:pPr>
               <w:pStyle w:val="Normal"/>
-              <w:widowControl/>
+              <w:widowControl w:val="false"/>
+              <w:suppressAutoHyphens w:val="true"/>
               <w:spacing w:lineRule="auto" w:line="240" w:before="0" w:after="0"/>
               <w:ind w:left="1416" w:hanging="0"/>
               <w:jc w:val="left"/>
@@ -2737,7 +2774,8 @@
           <w:p>
             <w:pPr>
               <w:pStyle w:val="Normal"/>
-              <w:widowControl/>
+              <w:widowControl w:val="false"/>
+              <w:suppressAutoHyphens w:val="true"/>
               <w:spacing w:lineRule="auto" w:line="240" w:before="0" w:after="0"/>
               <w:ind w:left="1416" w:hanging="0"/>
               <w:jc w:val="left"/>
@@ -2761,7 +2799,8 @@
           <w:p>
             <w:pPr>
               <w:pStyle w:val="Normal"/>
-              <w:widowControl/>
+              <w:widowControl w:val="false"/>
+              <w:suppressAutoHyphens w:val="true"/>
               <w:spacing w:lineRule="auto" w:line="240" w:before="0" w:after="0"/>
               <w:ind w:left="1416" w:hanging="0"/>
               <w:jc w:val="left"/>
@@ -2785,7 +2824,8 @@
           <w:p>
             <w:pPr>
               <w:pStyle w:val="Normal"/>
-              <w:widowControl/>
+              <w:widowControl w:val="false"/>
+              <w:suppressAutoHyphens w:val="true"/>
               <w:spacing w:lineRule="auto" w:line="240" w:before="0" w:after="0"/>
               <w:ind w:left="1416" w:hanging="0"/>
               <w:jc w:val="left"/>
@@ -2809,7 +2849,8 @@
           <w:p>
             <w:pPr>
               <w:pStyle w:val="Normal"/>
-              <w:widowControl/>
+              <w:widowControl w:val="false"/>
+              <w:suppressAutoHyphens w:val="true"/>
               <w:spacing w:lineRule="auto" w:line="240" w:before="0" w:after="0"/>
               <w:ind w:left="1416" w:hanging="0"/>
               <w:jc w:val="left"/>
@@ -2833,7 +2874,8 @@
           <w:p>
             <w:pPr>
               <w:pStyle w:val="Normal"/>
-              <w:widowControl/>
+              <w:widowControl w:val="false"/>
+              <w:suppressAutoHyphens w:val="true"/>
               <w:spacing w:lineRule="auto" w:line="240" w:before="0" w:after="0"/>
               <w:ind w:left="1416" w:hanging="0"/>
               <w:jc w:val="left"/>
@@ -2857,7 +2899,8 @@
           <w:p>
             <w:pPr>
               <w:pStyle w:val="Normal"/>
-              <w:widowControl/>
+              <w:widowControl w:val="false"/>
+              <w:suppressAutoHyphens w:val="true"/>
               <w:spacing w:lineRule="auto" w:line="240" w:before="0" w:after="0"/>
               <w:ind w:left="1416" w:hanging="0"/>
               <w:jc w:val="left"/>
@@ -2881,7 +2924,8 @@
           <w:p>
             <w:pPr>
               <w:pStyle w:val="Normal"/>
-              <w:widowControl/>
+              <w:widowControl w:val="false"/>
+              <w:suppressAutoHyphens w:val="true"/>
               <w:spacing w:lineRule="auto" w:line="240" w:before="0" w:after="0"/>
               <w:ind w:left="1416" w:hanging="0"/>
               <w:jc w:val="left"/>
@@ -2917,7 +2961,8 @@
           <w:p>
             <w:pPr>
               <w:pStyle w:val="Normal"/>
-              <w:widowControl/>
+              <w:widowControl w:val="false"/>
+              <w:suppressAutoHyphens w:val="true"/>
               <w:spacing w:lineRule="auto" w:line="240" w:before="0" w:after="0"/>
               <w:ind w:left="1416" w:hanging="0"/>
               <w:jc w:val="left"/>
@@ -2953,7 +2998,8 @@
           <w:p>
             <w:pPr>
               <w:pStyle w:val="Normal"/>
-              <w:widowControl/>
+              <w:widowControl w:val="false"/>
+              <w:suppressAutoHyphens w:val="true"/>
               <w:spacing w:lineRule="auto" w:line="240" w:before="0" w:after="0"/>
               <w:ind w:left="1416" w:hanging="0"/>
               <w:jc w:val="left"/>
@@ -2989,7 +3035,8 @@
           <w:p>
             <w:pPr>
               <w:pStyle w:val="Normal"/>
-              <w:widowControl/>
+              <w:widowControl w:val="false"/>
+              <w:suppressAutoHyphens w:val="true"/>
               <w:spacing w:lineRule="auto" w:line="240" w:before="0" w:after="0"/>
               <w:ind w:left="1416" w:hanging="0"/>
               <w:jc w:val="left"/>
@@ -3025,7 +3072,8 @@
           <w:p>
             <w:pPr>
               <w:pStyle w:val="Normal"/>
-              <w:widowControl/>
+              <w:widowControl w:val="false"/>
+              <w:suppressAutoHyphens w:val="true"/>
               <w:spacing w:lineRule="auto" w:line="240" w:before="0" w:after="0"/>
               <w:ind w:left="1416" w:hanging="0"/>
               <w:jc w:val="left"/>
@@ -3049,7 +3097,8 @@
           <w:p>
             <w:pPr>
               <w:pStyle w:val="Normal"/>
-              <w:widowControl/>
+              <w:widowControl w:val="false"/>
+              <w:suppressAutoHyphens w:val="true"/>
               <w:spacing w:lineRule="auto" w:line="240" w:before="0" w:after="0"/>
               <w:ind w:left="1416" w:hanging="0"/>
               <w:jc w:val="left"/>
@@ -3073,7 +3122,8 @@
           <w:p>
             <w:pPr>
               <w:pStyle w:val="Normal"/>
-              <w:widowControl/>
+              <w:widowControl w:val="false"/>
+              <w:suppressAutoHyphens w:val="true"/>
               <w:spacing w:lineRule="auto" w:line="240" w:before="0" w:after="0"/>
               <w:ind w:left="1416" w:hanging="0"/>
               <w:jc w:val="left"/>
@@ -3097,7 +3147,8 @@
           <w:p>
             <w:pPr>
               <w:pStyle w:val="Normal"/>
-              <w:widowControl/>
+              <w:widowControl w:val="false"/>
+              <w:suppressAutoHyphens w:val="true"/>
               <w:spacing w:lineRule="auto" w:line="240" w:before="0" w:after="0"/>
               <w:ind w:left="1416" w:hanging="0"/>
               <w:jc w:val="left"/>
@@ -3121,7 +3172,8 @@
           <w:p>
             <w:pPr>
               <w:pStyle w:val="Normal"/>
-              <w:widowControl/>
+              <w:widowControl w:val="false"/>
+              <w:suppressAutoHyphens w:val="true"/>
               <w:spacing w:lineRule="auto" w:line="240" w:before="0" w:after="0"/>
               <w:ind w:left="1416" w:hanging="0"/>
               <w:jc w:val="left"/>
@@ -3145,7 +3197,8 @@
           <w:p>
             <w:pPr>
               <w:pStyle w:val="Normal"/>
-              <w:widowControl/>
+              <w:widowControl w:val="false"/>
+              <w:suppressAutoHyphens w:val="true"/>
               <w:spacing w:lineRule="auto" w:line="240" w:before="0" w:after="0"/>
               <w:ind w:left="1416" w:hanging="0"/>
               <w:jc w:val="left"/>
@@ -3169,7 +3222,8 @@
           <w:p>
             <w:pPr>
               <w:pStyle w:val="Normal"/>
-              <w:widowControl/>
+              <w:widowControl w:val="false"/>
+              <w:suppressAutoHyphens w:val="true"/>
               <w:spacing w:lineRule="auto" w:line="240" w:before="0" w:after="0"/>
               <w:ind w:left="1416" w:hanging="0"/>
               <w:jc w:val="left"/>
@@ -3193,7 +3247,8 @@
           <w:p>
             <w:pPr>
               <w:pStyle w:val="Normal"/>
-              <w:widowControl/>
+              <w:widowControl w:val="false"/>
+              <w:suppressAutoHyphens w:val="true"/>
               <w:spacing w:lineRule="auto" w:line="240" w:before="0" w:after="0"/>
               <w:ind w:left="1416" w:hanging="0"/>
               <w:jc w:val="left"/>
@@ -3217,7 +3272,8 @@
           <w:p>
             <w:pPr>
               <w:pStyle w:val="Normal"/>
-              <w:widowControl/>
+              <w:widowControl w:val="false"/>
+              <w:suppressAutoHyphens w:val="true"/>
               <w:spacing w:lineRule="auto" w:line="240" w:before="0" w:after="0"/>
               <w:ind w:left="1416" w:hanging="0"/>
               <w:jc w:val="left"/>
@@ -3241,7 +3297,8 @@
           <w:p>
             <w:pPr>
               <w:pStyle w:val="Normal"/>
-              <w:widowControl/>
+              <w:widowControl w:val="false"/>
+              <w:suppressAutoHyphens w:val="true"/>
               <w:spacing w:lineRule="auto" w:line="240" w:before="0" w:after="0"/>
               <w:ind w:left="1416" w:hanging="0"/>
               <w:jc w:val="left"/>
@@ -3277,7 +3334,8 @@
           <w:p>
             <w:pPr>
               <w:pStyle w:val="Normal"/>
-              <w:widowControl/>
+              <w:widowControl w:val="false"/>
+              <w:suppressAutoHyphens w:val="true"/>
               <w:spacing w:lineRule="auto" w:line="240" w:before="0" w:after="0"/>
               <w:ind w:left="1416" w:hanging="0"/>
               <w:jc w:val="left"/>
@@ -3313,7 +3371,8 @@
           <w:p>
             <w:pPr>
               <w:pStyle w:val="Normal"/>
-              <w:widowControl/>
+              <w:widowControl w:val="false"/>
+              <w:suppressAutoHyphens w:val="true"/>
               <w:spacing w:lineRule="auto" w:line="240" w:before="0" w:after="0"/>
               <w:ind w:left="1416" w:hanging="0"/>
               <w:jc w:val="left"/>
@@ -3349,7 +3408,8 @@
           <w:p>
             <w:pPr>
               <w:pStyle w:val="Normal"/>
-              <w:widowControl/>
+              <w:widowControl w:val="false"/>
+              <w:suppressAutoHyphens w:val="true"/>
               <w:spacing w:lineRule="auto" w:line="240" w:before="0" w:after="0"/>
               <w:ind w:left="1416" w:hanging="0"/>
               <w:jc w:val="left"/>
@@ -3385,7 +3445,8 @@
           <w:p>
             <w:pPr>
               <w:pStyle w:val="Normal"/>
-              <w:widowControl/>
+              <w:widowControl w:val="false"/>
+              <w:suppressAutoHyphens w:val="true"/>
               <w:spacing w:lineRule="auto" w:line="240" w:before="0" w:after="0"/>
               <w:ind w:left="1416" w:hanging="0"/>
               <w:jc w:val="left"/>
@@ -3409,7 +3470,8 @@
           <w:p>
             <w:pPr>
               <w:pStyle w:val="Normal"/>
-              <w:widowControl/>
+              <w:widowControl w:val="false"/>
+              <w:suppressAutoHyphens w:val="true"/>
               <w:spacing w:lineRule="auto" w:line="240" w:before="0" w:after="0"/>
               <w:ind w:left="1416" w:hanging="0"/>
               <w:jc w:val="left"/>
@@ -3433,7 +3495,8 @@
           <w:p>
             <w:pPr>
               <w:pStyle w:val="Normal"/>
-              <w:widowControl/>
+              <w:widowControl w:val="false"/>
+              <w:suppressAutoHyphens w:val="true"/>
               <w:spacing w:lineRule="auto" w:line="240" w:before="0" w:after="0"/>
               <w:ind w:left="1416" w:hanging="0"/>
               <w:jc w:val="left"/>
@@ -3457,7 +3520,8 @@
           <w:p>
             <w:pPr>
               <w:pStyle w:val="Normal"/>
-              <w:widowControl/>
+              <w:widowControl w:val="false"/>
+              <w:suppressAutoHyphens w:val="true"/>
               <w:spacing w:lineRule="auto" w:line="240" w:before="0" w:after="0"/>
               <w:ind w:left="1416" w:hanging="0"/>
               <w:jc w:val="left"/>
@@ -3481,7 +3545,8 @@
           <w:p>
             <w:pPr>
               <w:pStyle w:val="Normal"/>
-              <w:widowControl/>
+              <w:widowControl w:val="false"/>
+              <w:suppressAutoHyphens w:val="true"/>
               <w:spacing w:lineRule="auto" w:line="240" w:before="0" w:after="0"/>
               <w:ind w:left="1416" w:hanging="0"/>
               <w:jc w:val="left"/>
@@ -3505,7 +3570,8 @@
           <w:p>
             <w:pPr>
               <w:pStyle w:val="Normal"/>
-              <w:widowControl/>
+              <w:widowControl w:val="false"/>
+              <w:suppressAutoHyphens w:val="true"/>
               <w:spacing w:lineRule="auto" w:line="240" w:before="0" w:after="0"/>
               <w:ind w:left="1416" w:hanging="0"/>
               <w:jc w:val="left"/>
@@ -3529,7 +3595,8 @@
           <w:p>
             <w:pPr>
               <w:pStyle w:val="Normal"/>
-              <w:widowControl/>
+              <w:widowControl w:val="false"/>
+              <w:suppressAutoHyphens w:val="true"/>
               <w:spacing w:lineRule="auto" w:line="240" w:before="0" w:after="0"/>
               <w:ind w:left="1416" w:hanging="0"/>
               <w:jc w:val="left"/>
@@ -3553,7 +3620,8 @@
           <w:p>
             <w:pPr>
               <w:pStyle w:val="Normal"/>
-              <w:widowControl/>
+              <w:widowControl w:val="false"/>
+              <w:suppressAutoHyphens w:val="true"/>
               <w:spacing w:lineRule="auto" w:line="240" w:before="0" w:after="0"/>
               <w:ind w:left="1416" w:hanging="0"/>
               <w:jc w:val="left"/>
@@ -3577,7 +3645,8 @@
           <w:p>
             <w:pPr>
               <w:pStyle w:val="Normal"/>
-              <w:widowControl/>
+              <w:widowControl w:val="false"/>
+              <w:suppressAutoHyphens w:val="true"/>
               <w:spacing w:lineRule="auto" w:line="240" w:before="0" w:after="0"/>
               <w:ind w:left="1416" w:hanging="0"/>
               <w:jc w:val="left"/>
@@ -3601,7 +3670,8 @@
           <w:p>
             <w:pPr>
               <w:pStyle w:val="Normal"/>
-              <w:widowControl/>
+              <w:widowControl w:val="false"/>
+              <w:suppressAutoHyphens w:val="true"/>
               <w:spacing w:lineRule="auto" w:line="240" w:before="0" w:after="0"/>
               <w:ind w:left="1416" w:hanging="0"/>
               <w:jc w:val="left"/>
@@ -3637,7 +3707,8 @@
           <w:p>
             <w:pPr>
               <w:pStyle w:val="Normal"/>
-              <w:widowControl/>
+              <w:widowControl w:val="false"/>
+              <w:suppressAutoHyphens w:val="true"/>
               <w:spacing w:lineRule="auto" w:line="240" w:before="0" w:after="0"/>
               <w:ind w:left="1416" w:hanging="0"/>
               <w:jc w:val="left"/>
@@ -3673,7 +3744,8 @@
           <w:p>
             <w:pPr>
               <w:pStyle w:val="Normal"/>
-              <w:widowControl/>
+              <w:widowControl w:val="false"/>
+              <w:suppressAutoHyphens w:val="true"/>
               <w:spacing w:lineRule="auto" w:line="240" w:before="0" w:after="0"/>
               <w:ind w:left="1416" w:hanging="0"/>
               <w:jc w:val="left"/>
@@ -3709,7 +3781,8 @@
           <w:p>
             <w:pPr>
               <w:pStyle w:val="Normal"/>
-              <w:widowControl/>
+              <w:widowControl w:val="false"/>
+              <w:suppressAutoHyphens w:val="true"/>
               <w:spacing w:lineRule="auto" w:line="240" w:before="0" w:after="0"/>
               <w:ind w:left="1416" w:hanging="0"/>
               <w:jc w:val="left"/>
@@ -3733,7 +3806,8 @@
           <w:p>
             <w:pPr>
               <w:pStyle w:val="Normal"/>
-              <w:widowControl/>
+              <w:widowControl w:val="false"/>
+              <w:suppressAutoHyphens w:val="true"/>
               <w:spacing w:lineRule="auto" w:line="240" w:before="0" w:after="0"/>
               <w:ind w:left="1416" w:hanging="0"/>
               <w:jc w:val="left"/>
@@ -3757,7 +3831,8 @@
           <w:p>
             <w:pPr>
               <w:pStyle w:val="Normal"/>
-              <w:widowControl/>
+              <w:widowControl w:val="false"/>
+              <w:suppressAutoHyphens w:val="true"/>
               <w:spacing w:lineRule="auto" w:line="240" w:before="0" w:after="0"/>
               <w:ind w:left="1416" w:hanging="0"/>
               <w:jc w:val="left"/>
@@ -3781,7 +3856,8 @@
           <w:p>
             <w:pPr>
               <w:pStyle w:val="Normal"/>
-              <w:widowControl/>
+              <w:widowControl w:val="false"/>
+              <w:suppressAutoHyphens w:val="true"/>
               <w:spacing w:lineRule="auto" w:line="240" w:before="0" w:after="0"/>
               <w:ind w:left="1416" w:hanging="0"/>
               <w:jc w:val="left"/>
@@ -3805,7 +3881,8 @@
           <w:p>
             <w:pPr>
               <w:pStyle w:val="Normal"/>
-              <w:widowControl/>
+              <w:widowControl w:val="false"/>
+              <w:suppressAutoHyphens w:val="true"/>
               <w:spacing w:lineRule="auto" w:line="240" w:before="0" w:after="0"/>
               <w:ind w:left="1416" w:hanging="0"/>
               <w:jc w:val="left"/>
@@ -3829,7 +3906,8 @@
           <w:p>
             <w:pPr>
               <w:pStyle w:val="Normal"/>
-              <w:widowControl/>
+              <w:widowControl w:val="false"/>
+              <w:suppressAutoHyphens w:val="true"/>
               <w:spacing w:lineRule="auto" w:line="240" w:before="0" w:after="0"/>
               <w:ind w:left="1416" w:hanging="0"/>
               <w:jc w:val="left"/>
@@ -3853,7 +3931,8 @@
           <w:p>
             <w:pPr>
               <w:pStyle w:val="Normal"/>
-              <w:widowControl/>
+              <w:widowControl w:val="false"/>
+              <w:suppressAutoHyphens w:val="true"/>
               <w:spacing w:lineRule="auto" w:line="240" w:before="0" w:after="0"/>
               <w:ind w:left="1416" w:hanging="0"/>
               <w:jc w:val="left"/>
@@ -3877,7 +3956,8 @@
           <w:p>
             <w:pPr>
               <w:pStyle w:val="Normal"/>
-              <w:widowControl/>
+              <w:widowControl w:val="false"/>
+              <w:suppressAutoHyphens w:val="true"/>
               <w:spacing w:lineRule="auto" w:line="240" w:before="0" w:after="0"/>
               <w:ind w:left="1416" w:hanging="0"/>
               <w:jc w:val="left"/>
@@ -3901,7 +3981,8 @@
           <w:p>
             <w:pPr>
               <w:pStyle w:val="Normal"/>
-              <w:widowControl/>
+              <w:widowControl w:val="false"/>
+              <w:suppressAutoHyphens w:val="true"/>
               <w:spacing w:lineRule="auto" w:line="240" w:before="0" w:after="0"/>
               <w:ind w:left="1416" w:hanging="0"/>
               <w:jc w:val="left"/>
@@ -3925,7 +4006,8 @@
           <w:p>
             <w:pPr>
               <w:pStyle w:val="Normal"/>
-              <w:widowControl/>
+              <w:widowControl w:val="false"/>
+              <w:suppressAutoHyphens w:val="true"/>
               <w:spacing w:lineRule="auto" w:line="240" w:before="0" w:after="0"/>
               <w:ind w:left="1416" w:hanging="0"/>
               <w:jc w:val="left"/>
@@ -3961,7 +4043,8 @@
           <w:p>
             <w:pPr>
               <w:pStyle w:val="Normal"/>
-              <w:widowControl/>
+              <w:widowControl w:val="false"/>
+              <w:suppressAutoHyphens w:val="true"/>
               <w:spacing w:lineRule="auto" w:line="240" w:before="0" w:after="0"/>
               <w:ind w:left="1416" w:hanging="0"/>
               <w:jc w:val="left"/>
@@ -3997,7 +4080,8 @@
           <w:p>
             <w:pPr>
               <w:pStyle w:val="Normal"/>
-              <w:widowControl/>
+              <w:widowControl w:val="false"/>
+              <w:suppressAutoHyphens w:val="true"/>
               <w:spacing w:lineRule="auto" w:line="240" w:before="0" w:after="0"/>
               <w:ind w:left="1416" w:hanging="0"/>
               <w:jc w:val="left"/>
@@ -4033,7 +4117,8 @@
           <w:p>
             <w:pPr>
               <w:pStyle w:val="Normal"/>
-              <w:widowControl/>
+              <w:widowControl w:val="false"/>
+              <w:suppressAutoHyphens w:val="true"/>
               <w:spacing w:lineRule="auto" w:line="240" w:before="0" w:after="0"/>
               <w:ind w:left="1416" w:hanging="0"/>
               <w:jc w:val="left"/>
@@ -4069,7 +4154,8 @@
           <w:p>
             <w:pPr>
               <w:pStyle w:val="Normal"/>
-              <w:widowControl/>
+              <w:widowControl w:val="false"/>
+              <w:suppressAutoHyphens w:val="true"/>
               <w:spacing w:lineRule="auto" w:line="240" w:before="0" w:after="0"/>
               <w:ind w:left="1416" w:hanging="0"/>
               <w:jc w:val="left"/>
@@ -4093,7 +4179,8 @@
           <w:p>
             <w:pPr>
               <w:pStyle w:val="Normal"/>
-              <w:widowControl/>
+              <w:widowControl w:val="false"/>
+              <w:suppressAutoHyphens w:val="true"/>
               <w:spacing w:lineRule="auto" w:line="240" w:before="0" w:after="0"/>
               <w:ind w:left="1416" w:hanging="0"/>
               <w:jc w:val="left"/>
@@ -4117,7 +4204,8 @@
           <w:p>
             <w:pPr>
               <w:pStyle w:val="Normal"/>
-              <w:widowControl/>
+              <w:widowControl w:val="false"/>
+              <w:suppressAutoHyphens w:val="true"/>
               <w:spacing w:lineRule="auto" w:line="240" w:before="0" w:after="0"/>
               <w:ind w:left="1416" w:hanging="0"/>
               <w:jc w:val="left"/>
@@ -4141,7 +4229,8 @@
           <w:p>
             <w:pPr>
               <w:pStyle w:val="Normal"/>
-              <w:widowControl/>
+              <w:widowControl w:val="false"/>
+              <w:suppressAutoHyphens w:val="true"/>
               <w:spacing w:lineRule="auto" w:line="240" w:before="0" w:after="0"/>
               <w:ind w:left="1416" w:hanging="0"/>
               <w:jc w:val="left"/>
@@ -4165,7 +4254,8 @@
           <w:p>
             <w:pPr>
               <w:pStyle w:val="Normal"/>
-              <w:widowControl/>
+              <w:widowControl w:val="false"/>
+              <w:suppressAutoHyphens w:val="true"/>
               <w:spacing w:lineRule="auto" w:line="240" w:before="0" w:after="0"/>
               <w:ind w:left="1416" w:hanging="0"/>
               <w:jc w:val="left"/>
@@ -4480,7 +4570,8 @@
           <w:p>
             <w:pPr>
               <w:pStyle w:val="Normal"/>
-              <w:widowControl/>
+              <w:widowControl w:val="false"/>
+              <w:suppressAutoHyphens w:val="true"/>
               <w:spacing w:lineRule="auto" w:line="240" w:before="0" w:after="0"/>
               <w:jc w:val="left"/>
               <w:rPr>
@@ -4505,7 +4596,8 @@
           <w:p>
             <w:pPr>
               <w:pStyle w:val="Normal"/>
-              <w:widowControl/>
+              <w:widowControl w:val="false"/>
+              <w:suppressAutoHyphens w:val="true"/>
               <w:spacing w:lineRule="auto" w:line="240" w:before="0" w:after="0"/>
               <w:jc w:val="left"/>
               <w:rPr>
@@ -4517,17 +4609,14 @@
               <w:rPr>
                 <w:rFonts w:eastAsia="Verdana" w:cs="Verdana" w:ascii="Verdana" w:hAnsi="Verdana"/>
                 <w:color w:val="333333"/>
-                <w:kern w:val="0"/>
-                <w:sz w:val="22"/>
-                <w:szCs w:val="22"/>
-                <w:lang w:val="ru-RU" w:eastAsia="en-US" w:bidi="ar-SA"/>
-              </w:rPr>
-            </w:r>
-          </w:p>
-          <w:p>
-            <w:pPr>
-              <w:pStyle w:val="Normal"/>
-              <w:widowControl/>
+              </w:rPr>
+            </w:r>
+          </w:p>
+          <w:p>
+            <w:pPr>
+              <w:pStyle w:val="Normal"/>
+              <w:widowControl w:val="false"/>
+              <w:suppressAutoHyphens w:val="true"/>
               <w:spacing w:lineRule="auto" w:line="240" w:before="0" w:after="0"/>
               <w:jc w:val="left"/>
               <w:rPr>
@@ -4539,17 +4628,14 @@
               <w:rPr>
                 <w:rFonts w:eastAsia="Verdana" w:cs="Verdana" w:ascii="Verdana" w:hAnsi="Verdana"/>
                 <w:color w:val="333333"/>
-                <w:kern w:val="0"/>
-                <w:sz w:val="22"/>
-                <w:szCs w:val="22"/>
-                <w:lang w:val="ru-RU" w:eastAsia="en-US" w:bidi="ar-SA"/>
-              </w:rPr>
-            </w:r>
-          </w:p>
-          <w:p>
-            <w:pPr>
-              <w:pStyle w:val="Normal"/>
-              <w:widowControl/>
+              </w:rPr>
+            </w:r>
+          </w:p>
+          <w:p>
+            <w:pPr>
+              <w:pStyle w:val="Normal"/>
+              <w:widowControl w:val="false"/>
+              <w:suppressAutoHyphens w:val="true"/>
               <w:spacing w:lineRule="auto" w:line="240" w:before="0" w:after="0"/>
               <w:jc w:val="left"/>
               <w:rPr>
@@ -4561,17 +4647,14 @@
               <w:rPr>
                 <w:rFonts w:eastAsia="Verdana" w:cs="Verdana" w:ascii="Verdana" w:hAnsi="Verdana"/>
                 <w:color w:val="333333"/>
-                <w:kern w:val="0"/>
-                <w:sz w:val="22"/>
-                <w:szCs w:val="22"/>
-                <w:lang w:val="ru-RU" w:eastAsia="en-US" w:bidi="ar-SA"/>
-              </w:rPr>
-            </w:r>
-          </w:p>
-          <w:p>
-            <w:pPr>
-              <w:pStyle w:val="Normal"/>
-              <w:widowControl/>
+              </w:rPr>
+            </w:r>
+          </w:p>
+          <w:p>
+            <w:pPr>
+              <w:pStyle w:val="Normal"/>
+              <w:widowControl w:val="false"/>
+              <w:suppressAutoHyphens w:val="true"/>
               <w:spacing w:lineRule="auto" w:line="240" w:before="0" w:after="0"/>
               <w:jc w:val="left"/>
               <w:rPr>
@@ -4583,17 +4666,14 @@
               <w:rPr>
                 <w:rFonts w:eastAsia="Verdana" w:cs="Verdana" w:ascii="Verdana" w:hAnsi="Verdana"/>
                 <w:color w:val="333333"/>
-                <w:kern w:val="0"/>
-                <w:sz w:val="22"/>
-                <w:szCs w:val="22"/>
-                <w:lang w:val="ru-RU" w:eastAsia="en-US" w:bidi="ar-SA"/>
-              </w:rPr>
-            </w:r>
-          </w:p>
-          <w:p>
-            <w:pPr>
-              <w:pStyle w:val="Normal"/>
-              <w:widowControl/>
+              </w:rPr>
+            </w:r>
+          </w:p>
+          <w:p>
+            <w:pPr>
+              <w:pStyle w:val="Normal"/>
+              <w:widowControl w:val="false"/>
+              <w:suppressAutoHyphens w:val="true"/>
               <w:spacing w:lineRule="auto" w:line="240" w:before="0" w:after="0"/>
               <w:jc w:val="left"/>
               <w:rPr>
@@ -4605,17 +4685,14 @@
               <w:rPr>
                 <w:rFonts w:eastAsia="Verdana" w:cs="Verdana" w:ascii="Verdana" w:hAnsi="Verdana"/>
                 <w:color w:val="333333"/>
-                <w:kern w:val="0"/>
-                <w:sz w:val="22"/>
-                <w:szCs w:val="22"/>
-                <w:lang w:val="ru-RU" w:eastAsia="en-US" w:bidi="ar-SA"/>
-              </w:rPr>
-            </w:r>
-          </w:p>
-          <w:p>
-            <w:pPr>
-              <w:pStyle w:val="Normal"/>
-              <w:widowControl/>
+              </w:rPr>
+            </w:r>
+          </w:p>
+          <w:p>
+            <w:pPr>
+              <w:pStyle w:val="Normal"/>
+              <w:widowControl w:val="false"/>
+              <w:suppressAutoHyphens w:val="true"/>
               <w:spacing w:lineRule="auto" w:line="240" w:before="0" w:after="0"/>
               <w:jc w:val="left"/>
               <w:rPr>
@@ -4627,17 +4704,14 @@
               <w:rPr>
                 <w:rFonts w:eastAsia="Verdana" w:cs="Verdana" w:ascii="Verdana" w:hAnsi="Verdana"/>
                 <w:color w:val="333333"/>
-                <w:kern w:val="0"/>
-                <w:sz w:val="22"/>
-                <w:szCs w:val="22"/>
-                <w:lang w:val="ru-RU" w:eastAsia="en-US" w:bidi="ar-SA"/>
-              </w:rPr>
-            </w:r>
-          </w:p>
-          <w:p>
-            <w:pPr>
-              <w:pStyle w:val="Normal"/>
-              <w:widowControl/>
+              </w:rPr>
+            </w:r>
+          </w:p>
+          <w:p>
+            <w:pPr>
+              <w:pStyle w:val="Normal"/>
+              <w:widowControl w:val="false"/>
+              <w:suppressAutoHyphens w:val="true"/>
               <w:spacing w:lineRule="auto" w:line="240" w:before="0" w:after="0"/>
               <w:jc w:val="left"/>
               <w:rPr>
@@ -4649,17 +4723,14 @@
               <w:rPr>
                 <w:rFonts w:eastAsia="Verdana" w:cs="Verdana" w:ascii="Verdana" w:hAnsi="Verdana"/>
                 <w:color w:val="333333"/>
-                <w:kern w:val="0"/>
-                <w:sz w:val="22"/>
-                <w:szCs w:val="22"/>
-                <w:lang w:val="ru-RU" w:eastAsia="en-US" w:bidi="ar-SA"/>
-              </w:rPr>
-            </w:r>
-          </w:p>
-          <w:p>
-            <w:pPr>
-              <w:pStyle w:val="Normal"/>
-              <w:widowControl/>
+              </w:rPr>
+            </w:r>
+          </w:p>
+          <w:p>
+            <w:pPr>
+              <w:pStyle w:val="Normal"/>
+              <w:widowControl w:val="false"/>
+              <w:suppressAutoHyphens w:val="true"/>
               <w:spacing w:lineRule="auto" w:line="240" w:before="0" w:after="0"/>
               <w:jc w:val="left"/>
               <w:rPr>
@@ -4671,17 +4742,14 @@
               <w:rPr>
                 <w:rFonts w:eastAsia="Verdana" w:cs="Verdana" w:ascii="Verdana" w:hAnsi="Verdana"/>
                 <w:color w:val="333333"/>
-                <w:kern w:val="0"/>
-                <w:sz w:val="22"/>
-                <w:szCs w:val="22"/>
-                <w:lang w:val="ru-RU" w:eastAsia="en-US" w:bidi="ar-SA"/>
-              </w:rPr>
-            </w:r>
-          </w:p>
-          <w:p>
-            <w:pPr>
-              <w:pStyle w:val="Normal"/>
-              <w:widowControl/>
+              </w:rPr>
+            </w:r>
+          </w:p>
+          <w:p>
+            <w:pPr>
+              <w:pStyle w:val="Normal"/>
+              <w:widowControl w:val="false"/>
+              <w:suppressAutoHyphens w:val="true"/>
               <w:spacing w:lineRule="auto" w:line="240" w:before="0" w:after="0"/>
               <w:jc w:val="left"/>
               <w:rPr>
@@ -4693,17 +4761,14 @@
               <w:rPr>
                 <w:rFonts w:eastAsia="Verdana" w:cs="Verdana" w:ascii="Verdana" w:hAnsi="Verdana"/>
                 <w:color w:val="333333"/>
-                <w:kern w:val="0"/>
-                <w:sz w:val="22"/>
-                <w:szCs w:val="22"/>
-                <w:lang w:val="ru-RU" w:eastAsia="en-US" w:bidi="ar-SA"/>
-              </w:rPr>
-            </w:r>
-          </w:p>
-          <w:p>
-            <w:pPr>
-              <w:pStyle w:val="Normal"/>
-              <w:widowControl/>
+              </w:rPr>
+            </w:r>
+          </w:p>
+          <w:p>
+            <w:pPr>
+              <w:pStyle w:val="Normal"/>
+              <w:widowControl w:val="false"/>
+              <w:suppressAutoHyphens w:val="true"/>
               <w:spacing w:lineRule="auto" w:line="240" w:before="0" w:after="0"/>
               <w:jc w:val="left"/>
               <w:rPr>
@@ -4715,17 +4780,14 @@
               <w:rPr>
                 <w:rFonts w:eastAsia="Verdana" w:cs="Verdana" w:ascii="Verdana" w:hAnsi="Verdana"/>
                 <w:color w:val="333333"/>
-                <w:kern w:val="0"/>
-                <w:sz w:val="22"/>
-                <w:szCs w:val="22"/>
-                <w:lang w:val="ru-RU" w:eastAsia="en-US" w:bidi="ar-SA"/>
-              </w:rPr>
-            </w:r>
-          </w:p>
-          <w:p>
-            <w:pPr>
-              <w:pStyle w:val="Normal"/>
-              <w:widowControl/>
+              </w:rPr>
+            </w:r>
+          </w:p>
+          <w:p>
+            <w:pPr>
+              <w:pStyle w:val="Normal"/>
+              <w:widowControl w:val="false"/>
+              <w:suppressAutoHyphens w:val="true"/>
               <w:spacing w:lineRule="auto" w:line="240" w:before="0" w:after="0"/>
               <w:jc w:val="left"/>
               <w:rPr>
@@ -4737,17 +4799,14 @@
               <w:rPr>
                 <w:rFonts w:eastAsia="Verdana" w:cs="Verdana" w:ascii="Verdana" w:hAnsi="Verdana"/>
                 <w:color w:val="333333"/>
-                <w:kern w:val="0"/>
-                <w:sz w:val="22"/>
-                <w:szCs w:val="22"/>
-                <w:lang w:val="ru-RU" w:eastAsia="en-US" w:bidi="ar-SA"/>
-              </w:rPr>
-            </w:r>
-          </w:p>
-          <w:p>
-            <w:pPr>
-              <w:pStyle w:val="Normal"/>
-              <w:widowControl/>
+              </w:rPr>
+            </w:r>
+          </w:p>
+          <w:p>
+            <w:pPr>
+              <w:pStyle w:val="Normal"/>
+              <w:widowControl w:val="false"/>
+              <w:suppressAutoHyphens w:val="true"/>
               <w:spacing w:lineRule="auto" w:line="240" w:before="0" w:after="0"/>
               <w:jc w:val="left"/>
               <w:rPr>
@@ -4759,17 +4818,14 @@
               <w:rPr>
                 <w:rFonts w:eastAsia="Verdana" w:cs="Verdana" w:ascii="Verdana" w:hAnsi="Verdana"/>
                 <w:color w:val="333333"/>
-                <w:kern w:val="0"/>
-                <w:sz w:val="22"/>
-                <w:szCs w:val="22"/>
-                <w:lang w:val="ru-RU" w:eastAsia="en-US" w:bidi="ar-SA"/>
-              </w:rPr>
-            </w:r>
-          </w:p>
-          <w:p>
-            <w:pPr>
-              <w:pStyle w:val="Normal"/>
-              <w:widowControl/>
+              </w:rPr>
+            </w:r>
+          </w:p>
+          <w:p>
+            <w:pPr>
+              <w:pStyle w:val="Normal"/>
+              <w:widowControl w:val="false"/>
+              <w:suppressAutoHyphens w:val="true"/>
               <w:spacing w:lineRule="auto" w:line="240" w:before="0" w:after="0"/>
               <w:jc w:val="left"/>
               <w:rPr>
@@ -4781,17 +4837,14 @@
               <w:rPr>
                 <w:rFonts w:eastAsia="Verdana" w:cs="Verdana" w:ascii="Verdana" w:hAnsi="Verdana"/>
                 <w:color w:val="333333"/>
-                <w:kern w:val="0"/>
-                <w:sz w:val="22"/>
-                <w:szCs w:val="22"/>
-                <w:lang w:val="ru-RU" w:eastAsia="en-US" w:bidi="ar-SA"/>
-              </w:rPr>
-            </w:r>
-          </w:p>
-          <w:p>
-            <w:pPr>
-              <w:pStyle w:val="Normal"/>
-              <w:widowControl/>
+              </w:rPr>
+            </w:r>
+          </w:p>
+          <w:p>
+            <w:pPr>
+              <w:pStyle w:val="Normal"/>
+              <w:widowControl w:val="false"/>
+              <w:suppressAutoHyphens w:val="true"/>
               <w:spacing w:lineRule="auto" w:line="240" w:before="0" w:after="0"/>
               <w:jc w:val="left"/>
               <w:rPr>
@@ -4803,17 +4856,14 @@
               <w:rPr>
                 <w:rFonts w:eastAsia="Verdana" w:cs="Verdana" w:ascii="Verdana" w:hAnsi="Verdana"/>
                 <w:color w:val="333333"/>
-                <w:kern w:val="0"/>
-                <w:sz w:val="22"/>
-                <w:szCs w:val="22"/>
-                <w:lang w:val="ru-RU" w:eastAsia="en-US" w:bidi="ar-SA"/>
-              </w:rPr>
-            </w:r>
-          </w:p>
-          <w:p>
-            <w:pPr>
-              <w:pStyle w:val="Normal"/>
-              <w:widowControl/>
+              </w:rPr>
+            </w:r>
+          </w:p>
+          <w:p>
+            <w:pPr>
+              <w:pStyle w:val="Normal"/>
+              <w:widowControl w:val="false"/>
+              <w:suppressAutoHyphens w:val="true"/>
               <w:spacing w:lineRule="auto" w:line="240" w:before="0" w:after="0"/>
               <w:jc w:val="left"/>
               <w:rPr>
@@ -4825,17 +4875,14 @@
               <w:rPr>
                 <w:rFonts w:eastAsia="Verdana" w:cs="Verdana" w:ascii="Verdana" w:hAnsi="Verdana"/>
                 <w:color w:val="333333"/>
-                <w:kern w:val="0"/>
-                <w:sz w:val="22"/>
-                <w:szCs w:val="22"/>
-                <w:lang w:val="ru-RU" w:eastAsia="en-US" w:bidi="ar-SA"/>
-              </w:rPr>
-            </w:r>
-          </w:p>
-          <w:p>
-            <w:pPr>
-              <w:pStyle w:val="Normal"/>
-              <w:widowControl/>
+              </w:rPr>
+            </w:r>
+          </w:p>
+          <w:p>
+            <w:pPr>
+              <w:pStyle w:val="Normal"/>
+              <w:widowControl w:val="false"/>
+              <w:suppressAutoHyphens w:val="true"/>
               <w:spacing w:lineRule="auto" w:line="240" w:before="0" w:after="0"/>
               <w:jc w:val="left"/>
               <w:rPr>
@@ -4847,17 +4894,14 @@
               <w:rPr>
                 <w:rFonts w:eastAsia="Verdana" w:cs="Verdana" w:ascii="Verdana" w:hAnsi="Verdana"/>
                 <w:color w:val="333333"/>
-                <w:kern w:val="0"/>
-                <w:sz w:val="22"/>
-                <w:szCs w:val="22"/>
-                <w:lang w:val="ru-RU" w:eastAsia="en-US" w:bidi="ar-SA"/>
-              </w:rPr>
-            </w:r>
-          </w:p>
-          <w:p>
-            <w:pPr>
-              <w:pStyle w:val="Normal"/>
-              <w:widowControl/>
+              </w:rPr>
+            </w:r>
+          </w:p>
+          <w:p>
+            <w:pPr>
+              <w:pStyle w:val="Normal"/>
+              <w:widowControl w:val="false"/>
+              <w:suppressAutoHyphens w:val="true"/>
               <w:spacing w:lineRule="auto" w:line="240" w:before="0" w:after="0"/>
               <w:jc w:val="left"/>
               <w:rPr>
@@ -4869,17 +4913,14 @@
               <w:rPr>
                 <w:rFonts w:eastAsia="Verdana" w:cs="Verdana" w:ascii="Verdana" w:hAnsi="Verdana"/>
                 <w:color w:val="333333"/>
-                <w:kern w:val="0"/>
-                <w:sz w:val="22"/>
-                <w:szCs w:val="22"/>
-                <w:lang w:val="ru-RU" w:eastAsia="en-US" w:bidi="ar-SA"/>
-              </w:rPr>
-            </w:r>
-          </w:p>
-          <w:p>
-            <w:pPr>
-              <w:pStyle w:val="Normal"/>
-              <w:widowControl/>
+              </w:rPr>
+            </w:r>
+          </w:p>
+          <w:p>
+            <w:pPr>
+              <w:pStyle w:val="Normal"/>
+              <w:widowControl w:val="false"/>
+              <w:suppressAutoHyphens w:val="true"/>
               <w:spacing w:lineRule="auto" w:line="240" w:before="0" w:after="0"/>
               <w:jc w:val="left"/>
               <w:rPr>
@@ -4891,17 +4932,14 @@
               <w:rPr>
                 <w:rFonts w:eastAsia="Verdana" w:cs="Verdana" w:ascii="Verdana" w:hAnsi="Verdana"/>
                 <w:color w:val="333333"/>
-                <w:kern w:val="0"/>
-                <w:sz w:val="22"/>
-                <w:szCs w:val="22"/>
-                <w:lang w:val="ru-RU" w:eastAsia="en-US" w:bidi="ar-SA"/>
-              </w:rPr>
-            </w:r>
-          </w:p>
-          <w:p>
-            <w:pPr>
-              <w:pStyle w:val="Normal"/>
-              <w:widowControl/>
+              </w:rPr>
+            </w:r>
+          </w:p>
+          <w:p>
+            <w:pPr>
+              <w:pStyle w:val="Normal"/>
+              <w:widowControl w:val="false"/>
+              <w:suppressAutoHyphens w:val="true"/>
               <w:spacing w:lineRule="auto" w:line="240" w:before="0" w:after="0"/>
               <w:jc w:val="left"/>
               <w:rPr>
@@ -4913,17 +4951,14 @@
               <w:rPr>
                 <w:rFonts w:eastAsia="Verdana" w:cs="Verdana" w:ascii="Verdana" w:hAnsi="Verdana"/>
                 <w:color w:val="333333"/>
-                <w:kern w:val="0"/>
-                <w:sz w:val="22"/>
-                <w:szCs w:val="22"/>
-                <w:lang w:val="ru-RU" w:eastAsia="en-US" w:bidi="ar-SA"/>
-              </w:rPr>
-            </w:r>
-          </w:p>
-          <w:p>
-            <w:pPr>
-              <w:pStyle w:val="Normal"/>
-              <w:widowControl/>
+              </w:rPr>
+            </w:r>
+          </w:p>
+          <w:p>
+            <w:pPr>
+              <w:pStyle w:val="Normal"/>
+              <w:widowControl w:val="false"/>
+              <w:suppressAutoHyphens w:val="true"/>
               <w:spacing w:lineRule="auto" w:line="240" w:before="0" w:after="0"/>
               <w:jc w:val="left"/>
               <w:rPr>
@@ -4935,17 +4970,14 @@
               <w:rPr>
                 <w:rFonts w:eastAsia="Verdana" w:cs="Verdana" w:ascii="Verdana" w:hAnsi="Verdana"/>
                 <w:color w:val="333333"/>
-                <w:kern w:val="0"/>
-                <w:sz w:val="22"/>
-                <w:szCs w:val="22"/>
-                <w:lang w:val="ru-RU" w:eastAsia="en-US" w:bidi="ar-SA"/>
-              </w:rPr>
-            </w:r>
-          </w:p>
-          <w:p>
-            <w:pPr>
-              <w:pStyle w:val="Normal"/>
-              <w:widowControl/>
+              </w:rPr>
+            </w:r>
+          </w:p>
+          <w:p>
+            <w:pPr>
+              <w:pStyle w:val="Normal"/>
+              <w:widowControl w:val="false"/>
+              <w:suppressAutoHyphens w:val="true"/>
               <w:spacing w:lineRule="auto" w:line="240" w:before="0" w:after="0"/>
               <w:jc w:val="left"/>
               <w:rPr>
@@ -4957,17 +4989,14 @@
               <w:rPr>
                 <w:rFonts w:eastAsia="Verdana" w:cs="Verdana" w:ascii="Verdana" w:hAnsi="Verdana"/>
                 <w:color w:val="333333"/>
-                <w:kern w:val="0"/>
-                <w:sz w:val="22"/>
-                <w:szCs w:val="22"/>
-                <w:lang w:val="ru-RU" w:eastAsia="en-US" w:bidi="ar-SA"/>
-              </w:rPr>
-            </w:r>
-          </w:p>
-          <w:p>
-            <w:pPr>
-              <w:pStyle w:val="Normal"/>
-              <w:widowControl/>
+              </w:rPr>
+            </w:r>
+          </w:p>
+          <w:p>
+            <w:pPr>
+              <w:pStyle w:val="Normal"/>
+              <w:widowControl w:val="false"/>
+              <w:suppressAutoHyphens w:val="true"/>
               <w:spacing w:lineRule="auto" w:line="240" w:before="0" w:after="0"/>
               <w:jc w:val="left"/>
               <w:rPr>
@@ -4979,17 +5008,14 @@
               <w:rPr>
                 <w:rFonts w:eastAsia="Verdana" w:cs="Verdana" w:ascii="Verdana" w:hAnsi="Verdana"/>
                 <w:color w:val="333333"/>
-                <w:kern w:val="0"/>
-                <w:sz w:val="22"/>
-                <w:szCs w:val="22"/>
-                <w:lang w:val="ru-RU" w:eastAsia="en-US" w:bidi="ar-SA"/>
-              </w:rPr>
-            </w:r>
-          </w:p>
-          <w:p>
-            <w:pPr>
-              <w:pStyle w:val="Normal"/>
-              <w:widowControl/>
+              </w:rPr>
+            </w:r>
+          </w:p>
+          <w:p>
+            <w:pPr>
+              <w:pStyle w:val="Normal"/>
+              <w:widowControl w:val="false"/>
+              <w:suppressAutoHyphens w:val="true"/>
               <w:spacing w:lineRule="auto" w:line="240" w:before="0" w:after="0"/>
               <w:jc w:val="left"/>
               <w:rPr>
@@ -5001,17 +5027,14 @@
               <w:rPr>
                 <w:rFonts w:eastAsia="Verdana" w:cs="Verdana" w:ascii="Verdana" w:hAnsi="Verdana"/>
                 <w:color w:val="333333"/>
-                <w:kern w:val="0"/>
-                <w:sz w:val="22"/>
-                <w:szCs w:val="22"/>
-                <w:lang w:val="ru-RU" w:eastAsia="en-US" w:bidi="ar-SA"/>
-              </w:rPr>
-            </w:r>
-          </w:p>
-          <w:p>
-            <w:pPr>
-              <w:pStyle w:val="Normal"/>
-              <w:widowControl/>
+              </w:rPr>
+            </w:r>
+          </w:p>
+          <w:p>
+            <w:pPr>
+              <w:pStyle w:val="Normal"/>
+              <w:widowControl w:val="false"/>
+              <w:suppressAutoHyphens w:val="true"/>
               <w:spacing w:lineRule="auto" w:line="240" w:before="0" w:after="0"/>
               <w:jc w:val="left"/>
               <w:rPr>
@@ -5023,17 +5046,14 @@
               <w:rPr>
                 <w:rFonts w:eastAsia="Verdana" w:cs="Verdana" w:ascii="Verdana" w:hAnsi="Verdana"/>
                 <w:color w:val="333333"/>
-                <w:kern w:val="0"/>
-                <w:sz w:val="22"/>
-                <w:szCs w:val="22"/>
-                <w:lang w:val="ru-RU" w:eastAsia="en-US" w:bidi="ar-SA"/>
-              </w:rPr>
-            </w:r>
-          </w:p>
-          <w:p>
-            <w:pPr>
-              <w:pStyle w:val="Normal"/>
-              <w:widowControl/>
+              </w:rPr>
+            </w:r>
+          </w:p>
+          <w:p>
+            <w:pPr>
+              <w:pStyle w:val="Normal"/>
+              <w:widowControl w:val="false"/>
+              <w:suppressAutoHyphens w:val="true"/>
               <w:spacing w:lineRule="auto" w:line="240" w:before="0" w:after="0"/>
               <w:jc w:val="left"/>
               <w:rPr>
@@ -5045,17 +5065,14 @@
               <w:rPr>
                 <w:rFonts w:eastAsia="Verdana" w:cs="Verdana" w:ascii="Verdana" w:hAnsi="Verdana"/>
                 <w:color w:val="333333"/>
-                <w:kern w:val="0"/>
-                <w:sz w:val="22"/>
-                <w:szCs w:val="22"/>
-                <w:lang w:val="ru-RU" w:eastAsia="en-US" w:bidi="ar-SA"/>
-              </w:rPr>
-            </w:r>
-          </w:p>
-          <w:p>
-            <w:pPr>
-              <w:pStyle w:val="Normal"/>
-              <w:widowControl/>
+              </w:rPr>
+            </w:r>
+          </w:p>
+          <w:p>
+            <w:pPr>
+              <w:pStyle w:val="Normal"/>
+              <w:widowControl w:val="false"/>
+              <w:suppressAutoHyphens w:val="true"/>
               <w:spacing w:lineRule="auto" w:line="240" w:before="0" w:after="0"/>
               <w:jc w:val="left"/>
               <w:rPr>
@@ -5067,17 +5084,14 @@
               <w:rPr>
                 <w:rFonts w:eastAsia="Verdana" w:cs="Verdana" w:ascii="Verdana" w:hAnsi="Verdana"/>
                 <w:color w:val="333333"/>
-                <w:kern w:val="0"/>
-                <w:sz w:val="22"/>
-                <w:szCs w:val="22"/>
-                <w:lang w:val="ru-RU" w:eastAsia="en-US" w:bidi="ar-SA"/>
-              </w:rPr>
-            </w:r>
-          </w:p>
-          <w:p>
-            <w:pPr>
-              <w:pStyle w:val="Normal"/>
-              <w:widowControl/>
+              </w:rPr>
+            </w:r>
+          </w:p>
+          <w:p>
+            <w:pPr>
+              <w:pStyle w:val="Normal"/>
+              <w:widowControl w:val="false"/>
+              <w:suppressAutoHyphens w:val="true"/>
               <w:spacing w:lineRule="auto" w:line="240" w:before="0" w:after="0"/>
               <w:jc w:val="left"/>
               <w:rPr>
@@ -5089,17 +5103,14 @@
               <w:rPr>
                 <w:rFonts w:eastAsia="Verdana" w:cs="Verdana" w:ascii="Verdana" w:hAnsi="Verdana"/>
                 <w:color w:val="333333"/>
-                <w:kern w:val="0"/>
-                <w:sz w:val="22"/>
-                <w:szCs w:val="22"/>
-                <w:lang w:val="ru-RU" w:eastAsia="en-US" w:bidi="ar-SA"/>
-              </w:rPr>
-            </w:r>
-          </w:p>
-          <w:p>
-            <w:pPr>
-              <w:pStyle w:val="Normal"/>
-              <w:widowControl/>
+              </w:rPr>
+            </w:r>
+          </w:p>
+          <w:p>
+            <w:pPr>
+              <w:pStyle w:val="Normal"/>
+              <w:widowControl w:val="false"/>
+              <w:suppressAutoHyphens w:val="true"/>
               <w:spacing w:lineRule="auto" w:line="240" w:before="0" w:after="0"/>
               <w:jc w:val="left"/>
               <w:rPr>
@@ -5111,17 +5122,14 @@
               <w:rPr>
                 <w:rFonts w:eastAsia="Verdana" w:cs="Verdana" w:ascii="Verdana" w:hAnsi="Verdana"/>
                 <w:color w:val="333333"/>
-                <w:kern w:val="0"/>
-                <w:sz w:val="22"/>
-                <w:szCs w:val="22"/>
-                <w:lang w:val="ru-RU" w:eastAsia="en-US" w:bidi="ar-SA"/>
-              </w:rPr>
-            </w:r>
-          </w:p>
-          <w:p>
-            <w:pPr>
-              <w:pStyle w:val="Normal"/>
-              <w:widowControl/>
+              </w:rPr>
+            </w:r>
+          </w:p>
+          <w:p>
+            <w:pPr>
+              <w:pStyle w:val="Normal"/>
+              <w:widowControl w:val="false"/>
+              <w:suppressAutoHyphens w:val="true"/>
               <w:spacing w:lineRule="auto" w:line="240" w:before="0" w:after="0"/>
               <w:jc w:val="left"/>
               <w:rPr>
@@ -5133,17 +5141,14 @@
               <w:rPr>
                 <w:rFonts w:eastAsia="Verdana" w:cs="Verdana" w:ascii="Verdana" w:hAnsi="Verdana"/>
                 <w:color w:val="333333"/>
-                <w:kern w:val="0"/>
-                <w:sz w:val="22"/>
-                <w:szCs w:val="22"/>
-                <w:lang w:val="ru-RU" w:eastAsia="en-US" w:bidi="ar-SA"/>
-              </w:rPr>
-            </w:r>
-          </w:p>
-          <w:p>
-            <w:pPr>
-              <w:pStyle w:val="Normal"/>
-              <w:widowControl/>
+              </w:rPr>
+            </w:r>
+          </w:p>
+          <w:p>
+            <w:pPr>
+              <w:pStyle w:val="Normal"/>
+              <w:widowControl w:val="false"/>
+              <w:suppressAutoHyphens w:val="true"/>
               <w:spacing w:lineRule="auto" w:line="240" w:before="0" w:after="0"/>
               <w:jc w:val="left"/>
               <w:rPr>
@@ -5155,17 +5160,14 @@
               <w:rPr>
                 <w:rFonts w:eastAsia="Verdana" w:cs="Verdana" w:ascii="Verdana" w:hAnsi="Verdana"/>
                 <w:color w:val="333333"/>
-                <w:kern w:val="0"/>
-                <w:sz w:val="22"/>
-                <w:szCs w:val="22"/>
-                <w:lang w:val="ru-RU" w:eastAsia="en-US" w:bidi="ar-SA"/>
-              </w:rPr>
-            </w:r>
-          </w:p>
-          <w:p>
-            <w:pPr>
-              <w:pStyle w:val="Normal"/>
-              <w:widowControl/>
+              </w:rPr>
+            </w:r>
+          </w:p>
+          <w:p>
+            <w:pPr>
+              <w:pStyle w:val="Normal"/>
+              <w:widowControl w:val="false"/>
+              <w:suppressAutoHyphens w:val="true"/>
               <w:spacing w:lineRule="auto" w:line="240" w:before="0" w:after="0"/>
               <w:jc w:val="left"/>
               <w:rPr>
@@ -5177,17 +5179,14 @@
               <w:rPr>
                 <w:rFonts w:eastAsia="Verdana" w:cs="Verdana" w:ascii="Verdana" w:hAnsi="Verdana"/>
                 <w:color w:val="333333"/>
-                <w:kern w:val="0"/>
-                <w:sz w:val="22"/>
-                <w:szCs w:val="22"/>
-                <w:lang w:val="ru-RU" w:eastAsia="en-US" w:bidi="ar-SA"/>
-              </w:rPr>
-            </w:r>
-          </w:p>
-          <w:p>
-            <w:pPr>
-              <w:pStyle w:val="Normal"/>
-              <w:widowControl/>
+              </w:rPr>
+            </w:r>
+          </w:p>
+          <w:p>
+            <w:pPr>
+              <w:pStyle w:val="Normal"/>
+              <w:widowControl w:val="false"/>
+              <w:suppressAutoHyphens w:val="true"/>
               <w:spacing w:lineRule="auto" w:line="240" w:before="0" w:after="0"/>
               <w:jc w:val="left"/>
               <w:rPr>
@@ -5199,17 +5198,14 @@
               <w:rPr>
                 <w:rFonts w:eastAsia="Verdana" w:cs="Verdana" w:ascii="Verdana" w:hAnsi="Verdana"/>
                 <w:color w:val="333333"/>
-                <w:kern w:val="0"/>
-                <w:sz w:val="22"/>
-                <w:szCs w:val="22"/>
-                <w:lang w:val="ru-RU" w:eastAsia="en-US" w:bidi="ar-SA"/>
-              </w:rPr>
-            </w:r>
-          </w:p>
-          <w:p>
-            <w:pPr>
-              <w:pStyle w:val="Normal"/>
-              <w:widowControl/>
+              </w:rPr>
+            </w:r>
+          </w:p>
+          <w:p>
+            <w:pPr>
+              <w:pStyle w:val="Normal"/>
+              <w:widowControl w:val="false"/>
+              <w:suppressAutoHyphens w:val="true"/>
               <w:spacing w:lineRule="auto" w:line="240" w:before="0" w:after="0"/>
               <w:jc w:val="left"/>
               <w:rPr>
@@ -5221,17 +5217,14 @@
               <w:rPr>
                 <w:rFonts w:eastAsia="Verdana" w:cs="Verdana" w:ascii="Verdana" w:hAnsi="Verdana"/>
                 <w:color w:val="333333"/>
-                <w:kern w:val="0"/>
-                <w:sz w:val="22"/>
-                <w:szCs w:val="22"/>
-                <w:lang w:val="ru-RU" w:eastAsia="en-US" w:bidi="ar-SA"/>
-              </w:rPr>
-            </w:r>
-          </w:p>
-          <w:p>
-            <w:pPr>
-              <w:pStyle w:val="Normal"/>
-              <w:widowControl/>
+              </w:rPr>
+            </w:r>
+          </w:p>
+          <w:p>
+            <w:pPr>
+              <w:pStyle w:val="Normal"/>
+              <w:widowControl w:val="false"/>
+              <w:suppressAutoHyphens w:val="true"/>
               <w:spacing w:lineRule="auto" w:line="240" w:before="0" w:after="0"/>
               <w:jc w:val="left"/>
               <w:rPr>
@@ -5243,17 +5236,14 @@
               <w:rPr>
                 <w:rFonts w:eastAsia="Verdana" w:cs="Verdana" w:ascii="Verdana" w:hAnsi="Verdana"/>
                 <w:color w:val="333333"/>
-                <w:kern w:val="0"/>
-                <w:sz w:val="22"/>
-                <w:szCs w:val="22"/>
-                <w:lang w:val="ru-RU" w:eastAsia="en-US" w:bidi="ar-SA"/>
-              </w:rPr>
-            </w:r>
-          </w:p>
-          <w:p>
-            <w:pPr>
-              <w:pStyle w:val="Normal"/>
-              <w:widowControl/>
+              </w:rPr>
+            </w:r>
+          </w:p>
+          <w:p>
+            <w:pPr>
+              <w:pStyle w:val="Normal"/>
+              <w:widowControl w:val="false"/>
+              <w:suppressAutoHyphens w:val="true"/>
               <w:spacing w:lineRule="auto" w:line="240" w:before="0" w:after="0"/>
               <w:jc w:val="left"/>
               <w:rPr>
@@ -5265,17 +5255,14 @@
               <w:rPr>
                 <w:rFonts w:eastAsia="Verdana" w:cs="Verdana" w:ascii="Verdana" w:hAnsi="Verdana"/>
                 <w:color w:val="333333"/>
-                <w:kern w:val="0"/>
-                <w:sz w:val="22"/>
-                <w:szCs w:val="22"/>
-                <w:lang w:val="ru-RU" w:eastAsia="en-US" w:bidi="ar-SA"/>
-              </w:rPr>
-            </w:r>
-          </w:p>
-          <w:p>
-            <w:pPr>
-              <w:pStyle w:val="Normal"/>
-              <w:widowControl/>
+              </w:rPr>
+            </w:r>
+          </w:p>
+          <w:p>
+            <w:pPr>
+              <w:pStyle w:val="Normal"/>
+              <w:widowControl w:val="false"/>
+              <w:suppressAutoHyphens w:val="true"/>
               <w:spacing w:lineRule="auto" w:line="240" w:before="0" w:after="0"/>
               <w:jc w:val="left"/>
               <w:rPr>
@@ -5287,17 +5274,14 @@
               <w:rPr>
                 <w:rFonts w:eastAsia="Verdana" w:cs="Verdana" w:ascii="Verdana" w:hAnsi="Verdana"/>
                 <w:color w:val="333333"/>
-                <w:kern w:val="0"/>
-                <w:sz w:val="22"/>
-                <w:szCs w:val="22"/>
-                <w:lang w:val="ru-RU" w:eastAsia="en-US" w:bidi="ar-SA"/>
-              </w:rPr>
-            </w:r>
-          </w:p>
-          <w:p>
-            <w:pPr>
-              <w:pStyle w:val="Normal"/>
-              <w:widowControl/>
+              </w:rPr>
+            </w:r>
+          </w:p>
+          <w:p>
+            <w:pPr>
+              <w:pStyle w:val="Normal"/>
+              <w:widowControl w:val="false"/>
+              <w:suppressAutoHyphens w:val="true"/>
               <w:spacing w:lineRule="auto" w:line="240" w:before="0" w:after="0"/>
               <w:jc w:val="left"/>
               <w:rPr>
@@ -5309,17 +5293,14 @@
               <w:rPr>
                 <w:rFonts w:eastAsia="Verdana" w:cs="Verdana" w:ascii="Verdana" w:hAnsi="Verdana"/>
                 <w:color w:val="333333"/>
-                <w:kern w:val="0"/>
-                <w:sz w:val="22"/>
-                <w:szCs w:val="22"/>
-                <w:lang w:val="ru-RU" w:eastAsia="en-US" w:bidi="ar-SA"/>
-              </w:rPr>
-            </w:r>
-          </w:p>
-          <w:p>
-            <w:pPr>
-              <w:pStyle w:val="Normal"/>
-              <w:widowControl/>
+              </w:rPr>
+            </w:r>
+          </w:p>
+          <w:p>
+            <w:pPr>
+              <w:pStyle w:val="Normal"/>
+              <w:widowControl w:val="false"/>
+              <w:suppressAutoHyphens w:val="true"/>
               <w:spacing w:lineRule="auto" w:line="240" w:before="0" w:after="0"/>
               <w:jc w:val="left"/>
               <w:rPr>
@@ -5331,17 +5312,14 @@
               <w:rPr>
                 <w:rFonts w:eastAsia="Verdana" w:cs="Verdana" w:ascii="Verdana" w:hAnsi="Verdana"/>
                 <w:color w:val="333333"/>
-                <w:kern w:val="0"/>
-                <w:sz w:val="22"/>
-                <w:szCs w:val="22"/>
-                <w:lang w:val="ru-RU" w:eastAsia="en-US" w:bidi="ar-SA"/>
-              </w:rPr>
-            </w:r>
-          </w:p>
-          <w:p>
-            <w:pPr>
-              <w:pStyle w:val="Normal"/>
-              <w:widowControl/>
+              </w:rPr>
+            </w:r>
+          </w:p>
+          <w:p>
+            <w:pPr>
+              <w:pStyle w:val="Normal"/>
+              <w:widowControl w:val="false"/>
+              <w:suppressAutoHyphens w:val="true"/>
               <w:spacing w:lineRule="auto" w:line="240" w:before="0" w:after="0"/>
               <w:jc w:val="left"/>
               <w:rPr>
@@ -5353,17 +5331,14 @@
               <w:rPr>
                 <w:rFonts w:eastAsia="Verdana" w:cs="Verdana" w:ascii="Verdana" w:hAnsi="Verdana"/>
                 <w:color w:val="333333"/>
-                <w:kern w:val="0"/>
-                <w:sz w:val="22"/>
-                <w:szCs w:val="22"/>
-                <w:lang w:val="ru-RU" w:eastAsia="en-US" w:bidi="ar-SA"/>
-              </w:rPr>
-            </w:r>
-          </w:p>
-          <w:p>
-            <w:pPr>
-              <w:pStyle w:val="Normal"/>
-              <w:widowControl/>
+              </w:rPr>
+            </w:r>
+          </w:p>
+          <w:p>
+            <w:pPr>
+              <w:pStyle w:val="Normal"/>
+              <w:widowControl w:val="false"/>
+              <w:suppressAutoHyphens w:val="true"/>
               <w:spacing w:lineRule="auto" w:line="240" w:before="0" w:after="0"/>
               <w:jc w:val="left"/>
               <w:rPr>
@@ -5375,17 +5350,14 @@
               <w:rPr>
                 <w:rFonts w:eastAsia="Verdana" w:cs="Verdana" w:ascii="Verdana" w:hAnsi="Verdana"/>
                 <w:color w:val="333333"/>
-                <w:kern w:val="0"/>
-                <w:sz w:val="22"/>
-                <w:szCs w:val="22"/>
-                <w:lang w:val="ru-RU" w:eastAsia="en-US" w:bidi="ar-SA"/>
-              </w:rPr>
-            </w:r>
-          </w:p>
-          <w:p>
-            <w:pPr>
-              <w:pStyle w:val="Normal"/>
-              <w:widowControl/>
+              </w:rPr>
+            </w:r>
+          </w:p>
+          <w:p>
+            <w:pPr>
+              <w:pStyle w:val="Normal"/>
+              <w:widowControl w:val="false"/>
+              <w:suppressAutoHyphens w:val="true"/>
               <w:spacing w:lineRule="auto" w:line="240" w:before="0" w:after="0"/>
               <w:jc w:val="left"/>
               <w:rPr>
@@ -5397,17 +5369,14 @@
               <w:rPr>
                 <w:rFonts w:eastAsia="Verdana" w:cs="Verdana" w:ascii="Verdana" w:hAnsi="Verdana"/>
                 <w:color w:val="333333"/>
-                <w:kern w:val="0"/>
-                <w:sz w:val="22"/>
-                <w:szCs w:val="22"/>
-                <w:lang w:val="ru-RU" w:eastAsia="en-US" w:bidi="ar-SA"/>
-              </w:rPr>
-            </w:r>
-          </w:p>
-          <w:p>
-            <w:pPr>
-              <w:pStyle w:val="Normal"/>
-              <w:widowControl/>
+              </w:rPr>
+            </w:r>
+          </w:p>
+          <w:p>
+            <w:pPr>
+              <w:pStyle w:val="Normal"/>
+              <w:widowControl w:val="false"/>
+              <w:suppressAutoHyphens w:val="true"/>
               <w:spacing w:lineRule="auto" w:line="240" w:before="0" w:after="0"/>
               <w:jc w:val="left"/>
               <w:rPr>
@@ -5419,17 +5388,14 @@
               <w:rPr>
                 <w:rFonts w:eastAsia="Verdana" w:cs="Verdana" w:ascii="Verdana" w:hAnsi="Verdana"/>
                 <w:color w:val="333333"/>
-                <w:kern w:val="0"/>
-                <w:sz w:val="22"/>
-                <w:szCs w:val="22"/>
-                <w:lang w:val="ru-RU" w:eastAsia="en-US" w:bidi="ar-SA"/>
-              </w:rPr>
-            </w:r>
-          </w:p>
-          <w:p>
-            <w:pPr>
-              <w:pStyle w:val="Normal"/>
-              <w:widowControl/>
+              </w:rPr>
+            </w:r>
+          </w:p>
+          <w:p>
+            <w:pPr>
+              <w:pStyle w:val="Normal"/>
+              <w:widowControl w:val="false"/>
+              <w:suppressAutoHyphens w:val="true"/>
               <w:spacing w:lineRule="auto" w:line="240" w:before="0" w:after="0"/>
               <w:jc w:val="left"/>
               <w:rPr>
@@ -5441,17 +5407,14 @@
               <w:rPr>
                 <w:rFonts w:eastAsia="Verdana" w:cs="Verdana" w:ascii="Verdana" w:hAnsi="Verdana"/>
                 <w:color w:val="333333"/>
-                <w:kern w:val="0"/>
-                <w:sz w:val="22"/>
-                <w:szCs w:val="22"/>
-                <w:lang w:val="ru-RU" w:eastAsia="en-US" w:bidi="ar-SA"/>
-              </w:rPr>
-            </w:r>
-          </w:p>
-          <w:p>
-            <w:pPr>
-              <w:pStyle w:val="Normal"/>
-              <w:widowControl/>
+              </w:rPr>
+            </w:r>
+          </w:p>
+          <w:p>
+            <w:pPr>
+              <w:pStyle w:val="Normal"/>
+              <w:widowControl w:val="false"/>
+              <w:suppressAutoHyphens w:val="true"/>
               <w:spacing w:lineRule="auto" w:line="240" w:before="0" w:after="0"/>
               <w:jc w:val="left"/>
               <w:rPr>
@@ -5463,17 +5426,14 @@
               <w:rPr>
                 <w:rFonts w:eastAsia="Verdana" w:cs="Verdana" w:ascii="Verdana" w:hAnsi="Verdana"/>
                 <w:color w:val="333333"/>
-                <w:kern w:val="0"/>
-                <w:sz w:val="22"/>
-                <w:szCs w:val="22"/>
-                <w:lang w:val="ru-RU" w:eastAsia="en-US" w:bidi="ar-SA"/>
-              </w:rPr>
-            </w:r>
-          </w:p>
-          <w:p>
-            <w:pPr>
-              <w:pStyle w:val="Normal"/>
-              <w:widowControl/>
+              </w:rPr>
+            </w:r>
+          </w:p>
+          <w:p>
+            <w:pPr>
+              <w:pStyle w:val="Normal"/>
+              <w:widowControl w:val="false"/>
+              <w:suppressAutoHyphens w:val="true"/>
               <w:spacing w:lineRule="auto" w:line="240" w:before="0" w:after="0"/>
               <w:jc w:val="left"/>
               <w:rPr>
@@ -5485,17 +5445,14 @@
               <w:rPr>
                 <w:rFonts w:eastAsia="Verdana" w:cs="Verdana" w:ascii="Verdana" w:hAnsi="Verdana"/>
                 <w:color w:val="333333"/>
-                <w:kern w:val="0"/>
-                <w:sz w:val="22"/>
-                <w:szCs w:val="22"/>
-                <w:lang w:val="ru-RU" w:eastAsia="en-US" w:bidi="ar-SA"/>
-              </w:rPr>
-            </w:r>
-          </w:p>
-          <w:p>
-            <w:pPr>
-              <w:pStyle w:val="Normal"/>
-              <w:widowControl/>
+              </w:rPr>
+            </w:r>
+          </w:p>
+          <w:p>
+            <w:pPr>
+              <w:pStyle w:val="Normal"/>
+              <w:widowControl w:val="false"/>
+              <w:suppressAutoHyphens w:val="true"/>
               <w:spacing w:lineRule="auto" w:line="240" w:before="0" w:after="0"/>
               <w:jc w:val="left"/>
               <w:rPr>
@@ -5507,17 +5464,14 @@
               <w:rPr>
                 <w:rFonts w:eastAsia="Verdana" w:cs="Verdana" w:ascii="Verdana" w:hAnsi="Verdana"/>
                 <w:color w:val="333333"/>
-                <w:kern w:val="0"/>
-                <w:sz w:val="22"/>
-                <w:szCs w:val="22"/>
-                <w:lang w:val="ru-RU" w:eastAsia="en-US" w:bidi="ar-SA"/>
-              </w:rPr>
-            </w:r>
-          </w:p>
-          <w:p>
-            <w:pPr>
-              <w:pStyle w:val="Normal"/>
-              <w:widowControl/>
+              </w:rPr>
+            </w:r>
+          </w:p>
+          <w:p>
+            <w:pPr>
+              <w:pStyle w:val="Normal"/>
+              <w:widowControl w:val="false"/>
+              <w:suppressAutoHyphens w:val="true"/>
               <w:spacing w:lineRule="auto" w:line="240" w:before="0" w:after="0"/>
               <w:jc w:val="left"/>
               <w:rPr>
@@ -5529,17 +5483,14 @@
               <w:rPr>
                 <w:rFonts w:eastAsia="Verdana" w:cs="Verdana" w:ascii="Verdana" w:hAnsi="Verdana"/>
                 <w:color w:val="333333"/>
-                <w:kern w:val="0"/>
-                <w:sz w:val="22"/>
-                <w:szCs w:val="22"/>
-                <w:lang w:val="ru-RU" w:eastAsia="en-US" w:bidi="ar-SA"/>
-              </w:rPr>
-            </w:r>
-          </w:p>
-          <w:p>
-            <w:pPr>
-              <w:pStyle w:val="Normal"/>
-              <w:widowControl/>
+              </w:rPr>
+            </w:r>
+          </w:p>
+          <w:p>
+            <w:pPr>
+              <w:pStyle w:val="Normal"/>
+              <w:widowControl w:val="false"/>
+              <w:suppressAutoHyphens w:val="true"/>
               <w:spacing w:lineRule="auto" w:line="240" w:before="0" w:after="0"/>
               <w:jc w:val="left"/>
               <w:rPr>
@@ -5551,17 +5502,14 @@
               <w:rPr>
                 <w:rFonts w:eastAsia="Verdana" w:cs="Verdana" w:ascii="Verdana" w:hAnsi="Verdana"/>
                 <w:color w:val="333333"/>
-                <w:kern w:val="0"/>
-                <w:sz w:val="22"/>
-                <w:szCs w:val="22"/>
-                <w:lang w:val="ru-RU" w:eastAsia="en-US" w:bidi="ar-SA"/>
-              </w:rPr>
-            </w:r>
-          </w:p>
-          <w:p>
-            <w:pPr>
-              <w:pStyle w:val="Normal"/>
-              <w:widowControl/>
+              </w:rPr>
+            </w:r>
+          </w:p>
+          <w:p>
+            <w:pPr>
+              <w:pStyle w:val="Normal"/>
+              <w:widowControl w:val="false"/>
+              <w:suppressAutoHyphens w:val="true"/>
               <w:spacing w:lineRule="auto" w:line="240" w:before="0" w:after="0"/>
               <w:jc w:val="left"/>
               <w:rPr>
@@ -5573,17 +5521,14 @@
               <w:rPr>
                 <w:rFonts w:eastAsia="Verdana" w:cs="Verdana" w:ascii="Verdana" w:hAnsi="Verdana"/>
                 <w:color w:val="333333"/>
-                <w:kern w:val="0"/>
-                <w:sz w:val="22"/>
-                <w:szCs w:val="22"/>
-                <w:lang w:val="ru-RU" w:eastAsia="en-US" w:bidi="ar-SA"/>
-              </w:rPr>
-            </w:r>
-          </w:p>
-          <w:p>
-            <w:pPr>
-              <w:pStyle w:val="Normal"/>
-              <w:widowControl/>
+              </w:rPr>
+            </w:r>
+          </w:p>
+          <w:p>
+            <w:pPr>
+              <w:pStyle w:val="Normal"/>
+              <w:widowControl w:val="false"/>
+              <w:suppressAutoHyphens w:val="true"/>
               <w:spacing w:lineRule="auto" w:line="240" w:before="0" w:after="0"/>
               <w:jc w:val="left"/>
               <w:rPr>
@@ -5595,17 +5540,14 @@
               <w:rPr>
                 <w:rFonts w:eastAsia="Verdana" w:cs="Verdana" w:ascii="Verdana" w:hAnsi="Verdana"/>
                 <w:color w:val="333333"/>
-                <w:kern w:val="0"/>
-                <w:sz w:val="22"/>
-                <w:szCs w:val="22"/>
-                <w:lang w:val="ru-RU" w:eastAsia="en-US" w:bidi="ar-SA"/>
-              </w:rPr>
-            </w:r>
-          </w:p>
-          <w:p>
-            <w:pPr>
-              <w:pStyle w:val="Normal"/>
-              <w:widowControl/>
+              </w:rPr>
+            </w:r>
+          </w:p>
+          <w:p>
+            <w:pPr>
+              <w:pStyle w:val="Normal"/>
+              <w:widowControl w:val="false"/>
+              <w:suppressAutoHyphens w:val="true"/>
               <w:spacing w:lineRule="auto" w:line="240" w:before="0" w:after="0"/>
               <w:jc w:val="left"/>
               <w:rPr>
@@ -5617,17 +5559,14 @@
               <w:rPr>
                 <w:rFonts w:eastAsia="Verdana" w:cs="Verdana" w:ascii="Verdana" w:hAnsi="Verdana"/>
                 <w:color w:val="333333"/>
-                <w:kern w:val="0"/>
-                <w:sz w:val="22"/>
-                <w:szCs w:val="22"/>
-                <w:lang w:val="ru-RU" w:eastAsia="en-US" w:bidi="ar-SA"/>
-              </w:rPr>
-            </w:r>
-          </w:p>
-          <w:p>
-            <w:pPr>
-              <w:pStyle w:val="Normal"/>
-              <w:widowControl/>
+              </w:rPr>
+            </w:r>
+          </w:p>
+          <w:p>
+            <w:pPr>
+              <w:pStyle w:val="Normal"/>
+              <w:widowControl w:val="false"/>
+              <w:suppressAutoHyphens w:val="true"/>
               <w:spacing w:lineRule="auto" w:line="240" w:before="0" w:after="0"/>
               <w:jc w:val="left"/>
               <w:rPr>
@@ -5639,17 +5578,14 @@
               <w:rPr>
                 <w:rFonts w:eastAsia="Verdana" w:cs="Verdana" w:ascii="Verdana" w:hAnsi="Verdana"/>
                 <w:color w:val="333333"/>
-                <w:kern w:val="0"/>
-                <w:sz w:val="22"/>
-                <w:szCs w:val="22"/>
-                <w:lang w:val="ru-RU" w:eastAsia="en-US" w:bidi="ar-SA"/>
-              </w:rPr>
-            </w:r>
-          </w:p>
-          <w:p>
-            <w:pPr>
-              <w:pStyle w:val="Normal"/>
-              <w:widowControl/>
+              </w:rPr>
+            </w:r>
+          </w:p>
+          <w:p>
+            <w:pPr>
+              <w:pStyle w:val="Normal"/>
+              <w:widowControl w:val="false"/>
+              <w:suppressAutoHyphens w:val="true"/>
               <w:spacing w:lineRule="auto" w:line="240" w:before="0" w:after="0"/>
               <w:jc w:val="left"/>
               <w:rPr>
@@ -5661,17 +5597,14 @@
               <w:rPr>
                 <w:rFonts w:eastAsia="Verdana" w:cs="Verdana" w:ascii="Verdana" w:hAnsi="Verdana"/>
                 <w:color w:val="333333"/>
-                <w:kern w:val="0"/>
-                <w:sz w:val="22"/>
-                <w:szCs w:val="22"/>
-                <w:lang w:val="ru-RU" w:eastAsia="en-US" w:bidi="ar-SA"/>
-              </w:rPr>
-            </w:r>
-          </w:p>
-          <w:p>
-            <w:pPr>
-              <w:pStyle w:val="Normal"/>
-              <w:widowControl/>
+              </w:rPr>
+            </w:r>
+          </w:p>
+          <w:p>
+            <w:pPr>
+              <w:pStyle w:val="Normal"/>
+              <w:widowControl w:val="false"/>
+              <w:suppressAutoHyphens w:val="true"/>
               <w:spacing w:lineRule="auto" w:line="240" w:before="0" w:after="0"/>
               <w:jc w:val="left"/>
               <w:rPr>
@@ -5683,17 +5616,14 @@
               <w:rPr>
                 <w:rFonts w:eastAsia="Verdana" w:cs="Verdana" w:ascii="Verdana" w:hAnsi="Verdana"/>
                 <w:color w:val="333333"/>
-                <w:kern w:val="0"/>
-                <w:sz w:val="22"/>
-                <w:szCs w:val="22"/>
-                <w:lang w:val="ru-RU" w:eastAsia="en-US" w:bidi="ar-SA"/>
-              </w:rPr>
-            </w:r>
-          </w:p>
-          <w:p>
-            <w:pPr>
-              <w:pStyle w:val="Normal"/>
-              <w:widowControl/>
+              </w:rPr>
+            </w:r>
+          </w:p>
+          <w:p>
+            <w:pPr>
+              <w:pStyle w:val="Normal"/>
+              <w:widowControl w:val="false"/>
+              <w:suppressAutoHyphens w:val="true"/>
               <w:spacing w:lineRule="auto" w:line="240" w:before="0" w:after="0"/>
               <w:jc w:val="left"/>
               <w:rPr>
@@ -5705,17 +5635,14 @@
               <w:rPr>
                 <w:rFonts w:eastAsia="Verdana" w:cs="Verdana" w:ascii="Verdana" w:hAnsi="Verdana"/>
                 <w:color w:val="333333"/>
-                <w:kern w:val="0"/>
-                <w:sz w:val="22"/>
-                <w:szCs w:val="22"/>
-                <w:lang w:val="ru-RU" w:eastAsia="en-US" w:bidi="ar-SA"/>
-              </w:rPr>
-            </w:r>
-          </w:p>
-          <w:p>
-            <w:pPr>
-              <w:pStyle w:val="Normal"/>
-              <w:widowControl/>
+              </w:rPr>
+            </w:r>
+          </w:p>
+          <w:p>
+            <w:pPr>
+              <w:pStyle w:val="Normal"/>
+              <w:widowControl w:val="false"/>
+              <w:suppressAutoHyphens w:val="true"/>
               <w:spacing w:lineRule="auto" w:line="240" w:before="0" w:after="0"/>
               <w:jc w:val="left"/>
               <w:rPr>
@@ -5727,17 +5654,14 @@
               <w:rPr>
                 <w:rFonts w:eastAsia="Verdana" w:cs="Verdana" w:ascii="Verdana" w:hAnsi="Verdana"/>
                 <w:color w:val="333333"/>
-                <w:kern w:val="0"/>
-                <w:sz w:val="22"/>
-                <w:szCs w:val="22"/>
-                <w:lang w:val="ru-RU" w:eastAsia="en-US" w:bidi="ar-SA"/>
-              </w:rPr>
-            </w:r>
-          </w:p>
-          <w:p>
-            <w:pPr>
-              <w:pStyle w:val="Normal"/>
-              <w:widowControl/>
+              </w:rPr>
+            </w:r>
+          </w:p>
+          <w:p>
+            <w:pPr>
+              <w:pStyle w:val="Normal"/>
+              <w:widowControl w:val="false"/>
+              <w:suppressAutoHyphens w:val="true"/>
               <w:spacing w:lineRule="auto" w:line="240" w:before="0" w:after="0"/>
               <w:jc w:val="left"/>
               <w:rPr>
@@ -5749,17 +5673,14 @@
               <w:rPr>
                 <w:rFonts w:eastAsia="Verdana" w:cs="Verdana" w:ascii="Verdana" w:hAnsi="Verdana"/>
                 <w:color w:val="333333"/>
-                <w:kern w:val="0"/>
-                <w:sz w:val="22"/>
-                <w:szCs w:val="22"/>
-                <w:lang w:val="ru-RU" w:eastAsia="en-US" w:bidi="ar-SA"/>
-              </w:rPr>
-            </w:r>
-          </w:p>
-          <w:p>
-            <w:pPr>
-              <w:pStyle w:val="Normal"/>
-              <w:widowControl/>
+              </w:rPr>
+            </w:r>
+          </w:p>
+          <w:p>
+            <w:pPr>
+              <w:pStyle w:val="Normal"/>
+              <w:widowControl w:val="false"/>
+              <w:suppressAutoHyphens w:val="true"/>
               <w:spacing w:lineRule="auto" w:line="240" w:before="0" w:after="0"/>
               <w:jc w:val="left"/>
               <w:rPr>
@@ -5771,17 +5692,14 @@
               <w:rPr>
                 <w:rFonts w:eastAsia="Verdana" w:cs="Verdana" w:ascii="Verdana" w:hAnsi="Verdana"/>
                 <w:color w:val="333333"/>
-                <w:kern w:val="0"/>
-                <w:sz w:val="22"/>
-                <w:szCs w:val="22"/>
-                <w:lang w:val="ru-RU" w:eastAsia="en-US" w:bidi="ar-SA"/>
-              </w:rPr>
-            </w:r>
-          </w:p>
-          <w:p>
-            <w:pPr>
-              <w:pStyle w:val="Normal"/>
-              <w:widowControl/>
+              </w:rPr>
+            </w:r>
+          </w:p>
+          <w:p>
+            <w:pPr>
+              <w:pStyle w:val="Normal"/>
+              <w:widowControl w:val="false"/>
+              <w:suppressAutoHyphens w:val="true"/>
               <w:spacing w:lineRule="auto" w:line="240" w:before="0" w:after="0"/>
               <w:jc w:val="left"/>
               <w:rPr>
@@ -5793,17 +5711,14 @@
               <w:rPr>
                 <w:rFonts w:eastAsia="Verdana" w:cs="Verdana" w:ascii="Verdana" w:hAnsi="Verdana"/>
                 <w:color w:val="333333"/>
-                <w:kern w:val="0"/>
-                <w:sz w:val="22"/>
-                <w:szCs w:val="22"/>
-                <w:lang w:val="ru-RU" w:eastAsia="en-US" w:bidi="ar-SA"/>
-              </w:rPr>
-            </w:r>
-          </w:p>
-          <w:p>
-            <w:pPr>
-              <w:pStyle w:val="Normal"/>
-              <w:widowControl/>
+              </w:rPr>
+            </w:r>
+          </w:p>
+          <w:p>
+            <w:pPr>
+              <w:pStyle w:val="Normal"/>
+              <w:widowControl w:val="false"/>
+              <w:suppressAutoHyphens w:val="true"/>
               <w:spacing w:lineRule="auto" w:line="240" w:before="0" w:after="0"/>
               <w:jc w:val="left"/>
               <w:rPr>
@@ -5815,17 +5730,14 @@
               <w:rPr>
                 <w:rFonts w:eastAsia="Verdana" w:cs="Verdana" w:ascii="Verdana" w:hAnsi="Verdana"/>
                 <w:color w:val="333333"/>
-                <w:kern w:val="0"/>
-                <w:sz w:val="22"/>
-                <w:szCs w:val="22"/>
-                <w:lang w:val="ru-RU" w:eastAsia="en-US" w:bidi="ar-SA"/>
-              </w:rPr>
-            </w:r>
-          </w:p>
-          <w:p>
-            <w:pPr>
-              <w:pStyle w:val="Normal"/>
-              <w:widowControl/>
+              </w:rPr>
+            </w:r>
+          </w:p>
+          <w:p>
+            <w:pPr>
+              <w:pStyle w:val="Normal"/>
+              <w:widowControl w:val="false"/>
+              <w:suppressAutoHyphens w:val="true"/>
               <w:spacing w:lineRule="auto" w:line="240" w:before="0" w:after="0"/>
               <w:jc w:val="left"/>
               <w:rPr>
@@ -5837,17 +5749,14 @@
               <w:rPr>
                 <w:rFonts w:eastAsia="Verdana" w:cs="Verdana" w:ascii="Verdana" w:hAnsi="Verdana"/>
                 <w:color w:val="333333"/>
-                <w:kern w:val="0"/>
-                <w:sz w:val="22"/>
-                <w:szCs w:val="22"/>
-                <w:lang w:val="ru-RU" w:eastAsia="en-US" w:bidi="ar-SA"/>
-              </w:rPr>
-            </w:r>
-          </w:p>
-          <w:p>
-            <w:pPr>
-              <w:pStyle w:val="Normal"/>
-              <w:widowControl/>
+              </w:rPr>
+            </w:r>
+          </w:p>
+          <w:p>
+            <w:pPr>
+              <w:pStyle w:val="Normal"/>
+              <w:widowControl w:val="false"/>
+              <w:suppressAutoHyphens w:val="true"/>
               <w:spacing w:lineRule="auto" w:line="240" w:before="0" w:after="0"/>
               <w:jc w:val="left"/>
               <w:rPr>
@@ -5859,17 +5768,14 @@
               <w:rPr>
                 <w:rFonts w:eastAsia="Verdana" w:cs="Verdana" w:ascii="Verdana" w:hAnsi="Verdana"/>
                 <w:color w:val="333333"/>
-                <w:kern w:val="0"/>
-                <w:sz w:val="22"/>
-                <w:szCs w:val="22"/>
-                <w:lang w:val="ru-RU" w:eastAsia="en-US" w:bidi="ar-SA"/>
-              </w:rPr>
-            </w:r>
-          </w:p>
-          <w:p>
-            <w:pPr>
-              <w:pStyle w:val="Normal"/>
-              <w:widowControl/>
+              </w:rPr>
+            </w:r>
+          </w:p>
+          <w:p>
+            <w:pPr>
+              <w:pStyle w:val="Normal"/>
+              <w:widowControl w:val="false"/>
+              <w:suppressAutoHyphens w:val="true"/>
               <w:spacing w:lineRule="auto" w:line="240" w:before="0" w:after="0"/>
               <w:jc w:val="left"/>
               <w:rPr>
@@ -5881,17 +5787,14 @@
               <w:rPr>
                 <w:rFonts w:eastAsia="Verdana" w:cs="Verdana" w:ascii="Verdana" w:hAnsi="Verdana"/>
                 <w:color w:val="333333"/>
-                <w:kern w:val="0"/>
-                <w:sz w:val="22"/>
-                <w:szCs w:val="22"/>
-                <w:lang w:val="ru-RU" w:eastAsia="en-US" w:bidi="ar-SA"/>
-              </w:rPr>
-            </w:r>
-          </w:p>
-          <w:p>
-            <w:pPr>
-              <w:pStyle w:val="Normal"/>
-              <w:widowControl/>
+              </w:rPr>
+            </w:r>
+          </w:p>
+          <w:p>
+            <w:pPr>
+              <w:pStyle w:val="Normal"/>
+              <w:widowControl w:val="false"/>
+              <w:suppressAutoHyphens w:val="true"/>
               <w:spacing w:lineRule="auto" w:line="240" w:before="0" w:after="0"/>
               <w:jc w:val="left"/>
               <w:rPr>
@@ -5903,17 +5806,14 @@
               <w:rPr>
                 <w:rFonts w:eastAsia="Verdana" w:cs="Verdana" w:ascii="Verdana" w:hAnsi="Verdana"/>
                 <w:color w:val="333333"/>
-                <w:kern w:val="0"/>
-                <w:sz w:val="22"/>
-                <w:szCs w:val="22"/>
-                <w:lang w:val="ru-RU" w:eastAsia="en-US" w:bidi="ar-SA"/>
-              </w:rPr>
-            </w:r>
-          </w:p>
-          <w:p>
-            <w:pPr>
-              <w:pStyle w:val="Normal"/>
-              <w:widowControl/>
+              </w:rPr>
+            </w:r>
+          </w:p>
+          <w:p>
+            <w:pPr>
+              <w:pStyle w:val="Normal"/>
+              <w:widowControl w:val="false"/>
+              <w:suppressAutoHyphens w:val="true"/>
               <w:spacing w:lineRule="auto" w:line="240" w:before="0" w:after="0"/>
               <w:jc w:val="left"/>
               <w:rPr>
@@ -5925,17 +5825,14 @@
               <w:rPr>
                 <w:rFonts w:eastAsia="Verdana" w:cs="Verdana" w:ascii="Verdana" w:hAnsi="Verdana"/>
                 <w:color w:val="333333"/>
-                <w:kern w:val="0"/>
-                <w:sz w:val="22"/>
-                <w:szCs w:val="22"/>
-                <w:lang w:val="ru-RU" w:eastAsia="en-US" w:bidi="ar-SA"/>
-              </w:rPr>
-            </w:r>
-          </w:p>
-          <w:p>
-            <w:pPr>
-              <w:pStyle w:val="Normal"/>
-              <w:widowControl/>
+              </w:rPr>
+            </w:r>
+          </w:p>
+          <w:p>
+            <w:pPr>
+              <w:pStyle w:val="Normal"/>
+              <w:widowControl w:val="false"/>
+              <w:suppressAutoHyphens w:val="true"/>
               <w:spacing w:lineRule="auto" w:line="240" w:before="0" w:after="0"/>
               <w:jc w:val="left"/>
               <w:rPr>
@@ -5947,17 +5844,14 @@
               <w:rPr>
                 <w:rFonts w:eastAsia="Verdana" w:cs="Verdana" w:ascii="Verdana" w:hAnsi="Verdana"/>
                 <w:color w:val="333333"/>
-                <w:kern w:val="0"/>
-                <w:sz w:val="22"/>
-                <w:szCs w:val="22"/>
-                <w:lang w:val="ru-RU" w:eastAsia="en-US" w:bidi="ar-SA"/>
-              </w:rPr>
-            </w:r>
-          </w:p>
-          <w:p>
-            <w:pPr>
-              <w:pStyle w:val="Normal"/>
-              <w:widowControl/>
+              </w:rPr>
+            </w:r>
+          </w:p>
+          <w:p>
+            <w:pPr>
+              <w:pStyle w:val="Normal"/>
+              <w:widowControl w:val="false"/>
+              <w:suppressAutoHyphens w:val="true"/>
               <w:spacing w:lineRule="auto" w:line="240" w:before="0" w:after="0"/>
               <w:jc w:val="left"/>
               <w:rPr>
@@ -5969,17 +5863,14 @@
               <w:rPr>
                 <w:rFonts w:eastAsia="Verdana" w:cs="Verdana" w:ascii="Verdana" w:hAnsi="Verdana"/>
                 <w:color w:val="333333"/>
-                <w:kern w:val="0"/>
-                <w:sz w:val="22"/>
-                <w:szCs w:val="22"/>
-                <w:lang w:val="ru-RU" w:eastAsia="en-US" w:bidi="ar-SA"/>
-              </w:rPr>
-            </w:r>
-          </w:p>
-          <w:p>
-            <w:pPr>
-              <w:pStyle w:val="Normal"/>
-              <w:widowControl/>
+              </w:rPr>
+            </w:r>
+          </w:p>
+          <w:p>
+            <w:pPr>
+              <w:pStyle w:val="Normal"/>
+              <w:widowControl w:val="false"/>
+              <w:suppressAutoHyphens w:val="true"/>
               <w:spacing w:lineRule="auto" w:line="240" w:before="0" w:after="0"/>
               <w:jc w:val="left"/>
               <w:rPr>
@@ -5991,17 +5882,14 @@
               <w:rPr>
                 <w:rFonts w:eastAsia="Verdana" w:cs="Verdana" w:ascii="Verdana" w:hAnsi="Verdana"/>
                 <w:color w:val="333333"/>
-                <w:kern w:val="0"/>
-                <w:sz w:val="22"/>
-                <w:szCs w:val="22"/>
-                <w:lang w:val="ru-RU" w:eastAsia="en-US" w:bidi="ar-SA"/>
-              </w:rPr>
-            </w:r>
-          </w:p>
-          <w:p>
-            <w:pPr>
-              <w:pStyle w:val="Normal"/>
-              <w:widowControl/>
+              </w:rPr>
+            </w:r>
+          </w:p>
+          <w:p>
+            <w:pPr>
+              <w:pStyle w:val="Normal"/>
+              <w:widowControl w:val="false"/>
+              <w:suppressAutoHyphens w:val="true"/>
               <w:spacing w:lineRule="auto" w:line="240" w:before="0" w:after="0"/>
               <w:jc w:val="left"/>
               <w:rPr>
@@ -6013,17 +5901,14 @@
               <w:rPr>
                 <w:rFonts w:eastAsia="Verdana" w:cs="Verdana" w:ascii="Verdana" w:hAnsi="Verdana"/>
                 <w:color w:val="333333"/>
-                <w:kern w:val="0"/>
-                <w:sz w:val="22"/>
-                <w:szCs w:val="22"/>
-                <w:lang w:val="ru-RU" w:eastAsia="en-US" w:bidi="ar-SA"/>
-              </w:rPr>
-            </w:r>
-          </w:p>
-          <w:p>
-            <w:pPr>
-              <w:pStyle w:val="Normal"/>
-              <w:widowControl/>
+              </w:rPr>
+            </w:r>
+          </w:p>
+          <w:p>
+            <w:pPr>
+              <w:pStyle w:val="Normal"/>
+              <w:widowControl w:val="false"/>
+              <w:suppressAutoHyphens w:val="true"/>
               <w:spacing w:lineRule="auto" w:line="240" w:before="0" w:after="0"/>
               <w:jc w:val="left"/>
               <w:rPr>
@@ -6037,17 +5922,16 @@
               <w:rPr>
                 <w:rFonts w:eastAsia="Verdana" w:cs="Verdana" w:ascii="Verdana" w:hAnsi="Verdana"/>
                 <w:color w:val="333333"/>
-                <w:kern w:val="0"/>
-                <w:sz w:val="20"/>
-                <w:szCs w:val="20"/>
-                <w:lang w:val="ru-RU" w:eastAsia="en-US" w:bidi="ar-SA"/>
-              </w:rPr>
-            </w:r>
-          </w:p>
-          <w:p>
-            <w:pPr>
-              <w:pStyle w:val="Normal"/>
-              <w:widowControl/>
+                <w:sz w:val="20"/>
+                <w:szCs w:val="20"/>
+              </w:rPr>
+            </w:r>
+          </w:p>
+          <w:p>
+            <w:pPr>
+              <w:pStyle w:val="Normal"/>
+              <w:widowControl w:val="false"/>
+              <w:suppressAutoHyphens w:val="true"/>
               <w:spacing w:lineRule="auto" w:line="240" w:before="0" w:after="0"/>
               <w:jc w:val="left"/>
               <w:rPr>
@@ -6061,17 +5945,16 @@
               <w:rPr>
                 <w:rFonts w:eastAsia="Verdana" w:cs="Verdana" w:ascii="Verdana" w:hAnsi="Verdana"/>
                 <w:color w:val="333333"/>
-                <w:kern w:val="0"/>
-                <w:sz w:val="20"/>
-                <w:szCs w:val="20"/>
-                <w:lang w:val="ru-RU" w:eastAsia="en-US" w:bidi="ar-SA"/>
-              </w:rPr>
-            </w:r>
-          </w:p>
-          <w:p>
-            <w:pPr>
-              <w:pStyle w:val="Normal"/>
-              <w:widowControl/>
+                <w:sz w:val="20"/>
+                <w:szCs w:val="20"/>
+              </w:rPr>
+            </w:r>
+          </w:p>
+          <w:p>
+            <w:pPr>
+              <w:pStyle w:val="Normal"/>
+              <w:widowControl w:val="false"/>
+              <w:suppressAutoHyphens w:val="true"/>
               <w:spacing w:lineRule="auto" w:line="240" w:before="0" w:after="0"/>
               <w:jc w:val="left"/>
               <w:rPr>
@@ -6085,17 +5968,16 @@
               <w:rPr>
                 <w:rFonts w:eastAsia="Verdana" w:cs="Verdana" w:ascii="Verdana" w:hAnsi="Verdana"/>
                 <w:color w:val="333333"/>
-                <w:kern w:val="0"/>
-                <w:sz w:val="20"/>
-                <w:szCs w:val="20"/>
-                <w:lang w:val="ru-RU" w:eastAsia="en-US" w:bidi="ar-SA"/>
-              </w:rPr>
-            </w:r>
-          </w:p>
-          <w:p>
-            <w:pPr>
-              <w:pStyle w:val="Normal"/>
-              <w:widowControl/>
+                <w:sz w:val="20"/>
+                <w:szCs w:val="20"/>
+              </w:rPr>
+            </w:r>
+          </w:p>
+          <w:p>
+            <w:pPr>
+              <w:pStyle w:val="Normal"/>
+              <w:widowControl w:val="false"/>
+              <w:suppressAutoHyphens w:val="true"/>
               <w:spacing w:lineRule="auto" w:line="240" w:before="0" w:after="0"/>
               <w:jc w:val="left"/>
               <w:rPr>
@@ -6109,17 +5991,16 @@
               <w:rPr>
                 <w:rFonts w:eastAsia="Verdana" w:cs="Verdana" w:ascii="Verdana" w:hAnsi="Verdana"/>
                 <w:color w:val="333333"/>
-                <w:kern w:val="0"/>
-                <w:sz w:val="20"/>
-                <w:szCs w:val="20"/>
-                <w:lang w:val="ru-RU" w:eastAsia="en-US" w:bidi="ar-SA"/>
-              </w:rPr>
-            </w:r>
-          </w:p>
-          <w:p>
-            <w:pPr>
-              <w:pStyle w:val="Normal"/>
-              <w:widowControl/>
+                <w:sz w:val="20"/>
+                <w:szCs w:val="20"/>
+              </w:rPr>
+            </w:r>
+          </w:p>
+          <w:p>
+            <w:pPr>
+              <w:pStyle w:val="Normal"/>
+              <w:widowControl w:val="false"/>
+              <w:suppressAutoHyphens w:val="true"/>
               <w:spacing w:lineRule="auto" w:line="240" w:before="0" w:after="0"/>
               <w:jc w:val="left"/>
               <w:rPr>
@@ -6133,17 +6014,16 @@
               <w:rPr>
                 <w:rFonts w:eastAsia="Verdana" w:cs="Verdana" w:ascii="Verdana" w:hAnsi="Verdana"/>
                 <w:color w:val="333333"/>
-                <w:kern w:val="0"/>
-                <w:sz w:val="22"/>
-                <w:szCs w:val="22"/>
-                <w:lang w:val="ru-RU" w:eastAsia="en-US" w:bidi="ar-SA"/>
-              </w:rPr>
-            </w:r>
-          </w:p>
-          <w:p>
-            <w:pPr>
-              <w:pStyle w:val="Normal"/>
-              <w:widowControl/>
+                <w:sz w:val="22"/>
+                <w:szCs w:val="22"/>
+              </w:rPr>
+            </w:r>
+          </w:p>
+          <w:p>
+            <w:pPr>
+              <w:pStyle w:val="Normal"/>
+              <w:widowControl w:val="false"/>
+              <w:suppressAutoHyphens w:val="true"/>
               <w:spacing w:lineRule="auto" w:line="240" w:before="0" w:after="0"/>
               <w:jc w:val="left"/>
               <w:rPr>
@@ -6157,17 +6037,16 @@
               <w:rPr>
                 <w:rFonts w:eastAsia="Verdana" w:cs="Verdana" w:ascii="Verdana" w:hAnsi="Verdana"/>
                 <w:color w:val="333333"/>
-                <w:kern w:val="0"/>
-                <w:sz w:val="22"/>
-                <w:szCs w:val="22"/>
-                <w:lang w:val="ru-RU" w:eastAsia="en-US" w:bidi="ar-SA"/>
-              </w:rPr>
-            </w:r>
-          </w:p>
-          <w:p>
-            <w:pPr>
-              <w:pStyle w:val="Normal"/>
-              <w:widowControl/>
+                <w:sz w:val="22"/>
+                <w:szCs w:val="22"/>
+              </w:rPr>
+            </w:r>
+          </w:p>
+          <w:p>
+            <w:pPr>
+              <w:pStyle w:val="Normal"/>
+              <w:widowControl w:val="false"/>
+              <w:suppressAutoHyphens w:val="true"/>
               <w:spacing w:lineRule="auto" w:line="240" w:before="0" w:after="0"/>
               <w:jc w:val="left"/>
               <w:rPr>
@@ -6181,17 +6060,16 @@
               <w:rPr>
                 <w:rFonts w:eastAsia="Verdana" w:cs="Verdana" w:ascii="Verdana" w:hAnsi="Verdana"/>
                 <w:color w:val="333333"/>
-                <w:kern w:val="0"/>
-                <w:sz w:val="22"/>
-                <w:szCs w:val="22"/>
-                <w:lang w:val="ru-RU" w:eastAsia="en-US" w:bidi="ar-SA"/>
-              </w:rPr>
-            </w:r>
-          </w:p>
-          <w:p>
-            <w:pPr>
-              <w:pStyle w:val="Normal"/>
-              <w:widowControl/>
+                <w:sz w:val="22"/>
+                <w:szCs w:val="22"/>
+              </w:rPr>
+            </w:r>
+          </w:p>
+          <w:p>
+            <w:pPr>
+              <w:pStyle w:val="Normal"/>
+              <w:widowControl w:val="false"/>
+              <w:suppressAutoHyphens w:val="true"/>
               <w:spacing w:lineRule="auto" w:line="240" w:before="0" w:after="0"/>
               <w:jc w:val="left"/>
               <w:rPr>
@@ -6205,17 +6083,16 @@
               <w:rPr>
                 <w:rFonts w:eastAsia="Verdana" w:cs="Verdana" w:ascii="Verdana" w:hAnsi="Verdana"/>
                 <w:color w:val="333333"/>
-                <w:kern w:val="0"/>
-                <w:sz w:val="22"/>
-                <w:szCs w:val="22"/>
-                <w:lang w:val="ru-RU" w:eastAsia="en-US" w:bidi="ar-SA"/>
-              </w:rPr>
-            </w:r>
-          </w:p>
-          <w:p>
-            <w:pPr>
-              <w:pStyle w:val="Normal"/>
-              <w:widowControl/>
+                <w:sz w:val="22"/>
+                <w:szCs w:val="22"/>
+              </w:rPr>
+            </w:r>
+          </w:p>
+          <w:p>
+            <w:pPr>
+              <w:pStyle w:val="Normal"/>
+              <w:widowControl w:val="false"/>
+              <w:suppressAutoHyphens w:val="true"/>
               <w:spacing w:lineRule="auto" w:line="240" w:before="0" w:after="0"/>
               <w:jc w:val="left"/>
               <w:rPr>
@@ -6229,17 +6106,16 @@
               <w:rPr>
                 <w:rFonts w:eastAsia="Verdana" w:cs="Verdana" w:ascii="Verdana" w:hAnsi="Verdana"/>
                 <w:color w:val="333333"/>
-                <w:kern w:val="0"/>
-                <w:sz w:val="22"/>
-                <w:szCs w:val="22"/>
-                <w:lang w:val="ru-RU" w:eastAsia="en-US" w:bidi="ar-SA"/>
-              </w:rPr>
-            </w:r>
-          </w:p>
-          <w:p>
-            <w:pPr>
-              <w:pStyle w:val="Normal"/>
-              <w:widowControl/>
+                <w:sz w:val="22"/>
+                <w:szCs w:val="22"/>
+              </w:rPr>
+            </w:r>
+          </w:p>
+          <w:p>
+            <w:pPr>
+              <w:pStyle w:val="Normal"/>
+              <w:widowControl w:val="false"/>
+              <w:suppressAutoHyphens w:val="true"/>
               <w:spacing w:lineRule="auto" w:line="240" w:before="0" w:after="0"/>
               <w:jc w:val="left"/>
               <w:rPr>
@@ -6253,17 +6129,16 @@
               <w:rPr>
                 <w:rFonts w:eastAsia="Verdana" w:cs="Verdana" w:ascii="Verdana" w:hAnsi="Verdana"/>
                 <w:color w:val="333333"/>
-                <w:kern w:val="0"/>
-                <w:sz w:val="22"/>
-                <w:szCs w:val="22"/>
-                <w:lang w:val="ru-RU" w:eastAsia="en-US" w:bidi="ar-SA"/>
-              </w:rPr>
-            </w:r>
-          </w:p>
-          <w:p>
-            <w:pPr>
-              <w:pStyle w:val="Normal"/>
-              <w:widowControl/>
+                <w:sz w:val="22"/>
+                <w:szCs w:val="22"/>
+              </w:rPr>
+            </w:r>
+          </w:p>
+          <w:p>
+            <w:pPr>
+              <w:pStyle w:val="Normal"/>
+              <w:widowControl w:val="false"/>
+              <w:suppressAutoHyphens w:val="true"/>
               <w:spacing w:lineRule="auto" w:line="240" w:before="0" w:after="0"/>
               <w:jc w:val="left"/>
               <w:rPr>
@@ -6275,17 +6150,14 @@
               <w:rPr>
                 <w:rFonts w:eastAsia="Verdana" w:cs="Verdana" w:ascii="Verdana" w:hAnsi="Verdana"/>
                 <w:color w:val="333333"/>
-                <w:kern w:val="0"/>
-                <w:sz w:val="22"/>
-                <w:szCs w:val="22"/>
-                <w:lang w:val="ru-RU" w:eastAsia="en-US" w:bidi="ar-SA"/>
-              </w:rPr>
-            </w:r>
-          </w:p>
-          <w:p>
-            <w:pPr>
-              <w:pStyle w:val="Normal"/>
-              <w:widowControl/>
+              </w:rPr>
+            </w:r>
+          </w:p>
+          <w:p>
+            <w:pPr>
+              <w:pStyle w:val="Normal"/>
+              <w:widowControl w:val="false"/>
+              <w:suppressAutoHyphens w:val="true"/>
               <w:spacing w:lineRule="auto" w:line="240" w:before="0" w:after="0"/>
               <w:jc w:val="left"/>
               <w:rPr>
@@ -6297,39 +6169,14 @@
               <w:rPr>
                 <w:rFonts w:eastAsia="Verdana" w:cs="Verdana" w:ascii="Verdana" w:hAnsi="Verdana"/>
                 <w:color w:val="333333"/>
-                <w:kern w:val="0"/>
-                <w:sz w:val="22"/>
-                <w:szCs w:val="22"/>
-                <w:lang w:val="ru-RU" w:eastAsia="en-US" w:bidi="ar-SA"/>
-              </w:rPr>
-            </w:r>
-          </w:p>
-          <w:p>
-            <w:pPr>
-              <w:pStyle w:val="Normal"/>
-              <w:widowControl/>
-              <w:spacing w:lineRule="auto" w:line="240" w:before="0" w:after="0"/>
-              <w:jc w:val="left"/>
-              <w:rPr>
-                <w:rFonts w:ascii="Verdana" w:hAnsi="Verdana" w:eastAsia="Verdana" w:cs="Verdana"/>
-                <w:color w:val="333333"/>
-              </w:rPr>
-            </w:pPr>
-            <w:r>
-              <w:rPr>
-                <w:rFonts w:eastAsia="Verdana" w:cs="Verdana" w:ascii="Verdana" w:hAnsi="Verdana"/>
-                <w:color w:val="333333"/>
-                <w:kern w:val="0"/>
-                <w:sz w:val="22"/>
-                <w:szCs w:val="22"/>
-                <w:lang w:val="ru-RU" w:eastAsia="en-US" w:bidi="ar-SA"/>
-              </w:rPr>
-            </w:r>
-          </w:p>
-          <w:p>
-            <w:pPr>
-              <w:pStyle w:val="Normal"/>
-              <w:widowControl/>
+              </w:rPr>
+            </w:r>
+          </w:p>
+          <w:p>
+            <w:pPr>
+              <w:pStyle w:val="Normal"/>
+              <w:widowControl w:val="false"/>
+              <w:suppressAutoHyphens w:val="true"/>
               <w:spacing w:lineRule="auto" w:line="240" w:before="0" w:after="0"/>
               <w:jc w:val="left"/>
               <w:rPr>
@@ -6358,7 +6205,8 @@
           <w:p>
             <w:pPr>
               <w:pStyle w:val="Normal"/>
-              <w:widowControl/>
+              <w:widowControl w:val="false"/>
+              <w:suppressAutoHyphens w:val="true"/>
               <w:spacing w:lineRule="auto" w:line="240" w:before="0" w:after="0"/>
               <w:jc w:val="left"/>
               <w:rPr>
@@ -6409,7 +6257,8 @@
           <w:p>
             <w:pPr>
               <w:pStyle w:val="Normal"/>
-              <w:widowControl/>
+              <w:widowControl w:val="false"/>
+              <w:suppressAutoHyphens w:val="true"/>
               <w:spacing w:lineRule="auto" w:line="240" w:before="0" w:after="0"/>
               <w:jc w:val="left"/>
               <w:rPr>
@@ -6467,7 +6316,8 @@
           <w:p>
             <w:pPr>
               <w:pStyle w:val="Normal"/>
-              <w:widowControl/>
+              <w:widowControl w:val="false"/>
+              <w:suppressAutoHyphens w:val="true"/>
               <w:spacing w:lineRule="auto" w:line="240" w:before="0" w:after="0"/>
               <w:jc w:val="left"/>
               <w:rPr>
@@ -6514,7 +6364,8 @@
           <w:p>
             <w:pPr>
               <w:pStyle w:val="Normal"/>
-              <w:widowControl/>
+              <w:widowControl w:val="false"/>
+              <w:suppressAutoHyphens w:val="true"/>
               <w:spacing w:lineRule="auto" w:line="240" w:before="0" w:after="0"/>
               <w:jc w:val="left"/>
               <w:rPr>
@@ -10112,7 +9963,8 @@
           <w:p>
             <w:pPr>
               <w:pStyle w:val="Normal"/>
-              <w:widowControl/>
+              <w:widowControl w:val="false"/>
+              <w:suppressAutoHyphens w:val="true"/>
               <w:spacing w:lineRule="auto" w:line="240" w:before="0" w:after="0"/>
               <w:jc w:val="left"/>
               <w:rPr>
@@ -10174,7 +10026,8 @@
           <w:p>
             <w:pPr>
               <w:pStyle w:val="Normal"/>
-              <w:widowControl/>
+              <w:widowControl w:val="false"/>
+              <w:suppressAutoHyphens w:val="true"/>
               <w:spacing w:lineRule="auto" w:line="240" w:before="0" w:after="0"/>
               <w:jc w:val="left"/>
               <w:rPr>
@@ -10249,7 +10102,8 @@
           <w:p>
             <w:pPr>
               <w:pStyle w:val="Normal"/>
-              <w:widowControl/>
+              <w:widowControl w:val="false"/>
+              <w:suppressAutoHyphens w:val="true"/>
               <w:spacing w:lineRule="auto" w:line="240" w:before="0" w:after="0"/>
               <w:jc w:val="left"/>
               <w:rPr>
@@ -10356,7 +10210,8 @@
           <w:p>
             <w:pPr>
               <w:pStyle w:val="Normal"/>
-              <w:widowControl/>
+              <w:widowControl w:val="false"/>
+              <w:suppressAutoHyphens w:val="true"/>
               <w:spacing w:lineRule="auto" w:line="240" w:before="0" w:after="0"/>
               <w:jc w:val="left"/>
               <w:rPr>
@@ -10382,7 +10237,8 @@
           <w:p>
             <w:pPr>
               <w:pStyle w:val="Normal"/>
-              <w:widowControl/>
+              <w:widowControl w:val="false"/>
+              <w:suppressAutoHyphens w:val="true"/>
               <w:spacing w:lineRule="auto" w:line="240" w:before="0" w:after="0"/>
               <w:jc w:val="left"/>
               <w:rPr>
@@ -10397,17 +10253,17 @@
               <w:rPr>
                 <w:rFonts w:eastAsia="TimesNewRomanPSMT" w:cs="TimesNewRomanPSMT" w:ascii="TimesNewRomanPSMT" w:hAnsi="TimesNewRomanPSMT"/>
                 <w:color w:val="000000" w:themeColor="text1" w:themeShade="ff" w:themeTint="ff"/>
-                <w:kern w:val="0"/>
-                <w:sz w:val="24"/>
-                <w:szCs w:val="24"/>
-                <w:lang w:val="ru-RU" w:eastAsia="en-US" w:bidi="ar-SA"/>
-              </w:rPr>
-            </w:r>
-          </w:p>
-          <w:p>
-            <w:pPr>
-              <w:pStyle w:val="Normal"/>
-              <w:widowControl/>
+                <w:sz w:val="24"/>
+                <w:szCs w:val="24"/>
+                <w:lang w:val="ru-RU"/>
+              </w:rPr>
+            </w:r>
+          </w:p>
+          <w:p>
+            <w:pPr>
+              <w:pStyle w:val="Normal"/>
+              <w:widowControl w:val="false"/>
+              <w:suppressAutoHyphens w:val="true"/>
               <w:spacing w:lineRule="auto" w:line="240" w:before="0" w:after="0"/>
               <w:jc w:val="left"/>
               <w:rPr>
@@ -10433,7 +10289,8 @@
           <w:p>
             <w:pPr>
               <w:pStyle w:val="Normal"/>
-              <w:widowControl/>
+              <w:widowControl w:val="false"/>
+              <w:suppressAutoHyphens w:val="true"/>
               <w:spacing w:lineRule="auto" w:line="240" w:before="0" w:after="0"/>
               <w:jc w:val="left"/>
               <w:rPr>
@@ -10459,7 +10316,8 @@
           <w:p>
             <w:pPr>
               <w:pStyle w:val="Normal"/>
-              <w:widowControl/>
+              <w:widowControl w:val="false"/>
+              <w:suppressAutoHyphens w:val="true"/>
               <w:spacing w:lineRule="auto" w:line="240" w:before="0" w:after="0"/>
               <w:jc w:val="left"/>
               <w:rPr>
@@ -10485,7 +10343,8 @@
           <w:p>
             <w:pPr>
               <w:pStyle w:val="Normal"/>
-              <w:widowControl/>
+              <w:widowControl w:val="false"/>
+              <w:suppressAutoHyphens w:val="true"/>
               <w:spacing w:lineRule="auto" w:line="240" w:before="0" w:after="0"/>
               <w:jc w:val="left"/>
               <w:rPr>
@@ -10511,7 +10370,8 @@
           <w:p>
             <w:pPr>
               <w:pStyle w:val="Normal"/>
-              <w:widowControl/>
+              <w:widowControl w:val="false"/>
+              <w:suppressAutoHyphens w:val="true"/>
               <w:spacing w:lineRule="auto" w:line="240" w:before="0" w:after="0"/>
               <w:jc w:val="left"/>
               <w:rPr>
@@ -10537,7 +10397,8 @@
           <w:p>
             <w:pPr>
               <w:pStyle w:val="Normal"/>
-              <w:widowControl/>
+              <w:widowControl w:val="false"/>
+              <w:suppressAutoHyphens w:val="true"/>
               <w:spacing w:lineRule="auto" w:line="240" w:before="0" w:after="0"/>
               <w:jc w:val="left"/>
               <w:rPr>
@@ -10563,7 +10424,8 @@
           <w:p>
             <w:pPr>
               <w:pStyle w:val="Normal"/>
-              <w:widowControl/>
+              <w:widowControl w:val="false"/>
+              <w:suppressAutoHyphens w:val="true"/>
               <w:spacing w:lineRule="auto" w:line="240" w:before="0" w:after="0"/>
               <w:jc w:val="left"/>
               <w:rPr>
@@ -10589,7 +10451,8 @@
           <w:p>
             <w:pPr>
               <w:pStyle w:val="Normal"/>
-              <w:widowControl/>
+              <w:widowControl w:val="false"/>
+              <w:suppressAutoHyphens w:val="true"/>
               <w:spacing w:lineRule="auto" w:line="240" w:before="0" w:after="0"/>
               <w:jc w:val="left"/>
               <w:rPr>
@@ -10615,7 +10478,8 @@
           <w:p>
             <w:pPr>
               <w:pStyle w:val="Normal"/>
-              <w:widowControl/>
+              <w:widowControl w:val="false"/>
+              <w:suppressAutoHyphens w:val="true"/>
               <w:spacing w:lineRule="auto" w:line="240" w:before="0" w:after="0"/>
               <w:jc w:val="left"/>
               <w:rPr>
@@ -10641,7 +10505,8 @@
           <w:p>
             <w:pPr>
               <w:pStyle w:val="Normal"/>
-              <w:widowControl/>
+              <w:widowControl w:val="false"/>
+              <w:suppressAutoHyphens w:val="true"/>
               <w:spacing w:lineRule="auto" w:line="240" w:before="0" w:after="0"/>
               <w:jc w:val="left"/>
               <w:rPr>
@@ -10667,7 +10532,8 @@
           <w:p>
             <w:pPr>
               <w:pStyle w:val="Normal"/>
-              <w:widowControl/>
+              <w:widowControl w:val="false"/>
+              <w:suppressAutoHyphens w:val="true"/>
               <w:spacing w:lineRule="auto" w:line="240" w:before="0" w:after="0"/>
               <w:jc w:val="left"/>
               <w:rPr>
@@ -10693,7 +10559,8 @@
           <w:p>
             <w:pPr>
               <w:pStyle w:val="Normal"/>
-              <w:widowControl/>
+              <w:widowControl w:val="false"/>
+              <w:suppressAutoHyphens w:val="true"/>
               <w:spacing w:lineRule="auto" w:line="240" w:before="0" w:after="0"/>
               <w:jc w:val="left"/>
               <w:rPr>
@@ -10730,7 +10597,8 @@
           <w:p>
             <w:pPr>
               <w:pStyle w:val="Normal"/>
-              <w:widowControl/>
+              <w:widowControl w:val="false"/>
+              <w:suppressAutoHyphens w:val="true"/>
               <w:spacing w:lineRule="auto" w:line="240" w:before="0" w:after="0"/>
               <w:jc w:val="left"/>
               <w:rPr>
@@ -10756,7 +10624,8 @@
           <w:p>
             <w:pPr>
               <w:pStyle w:val="Normal"/>
-              <w:widowControl/>
+              <w:widowControl w:val="false"/>
+              <w:suppressAutoHyphens w:val="true"/>
               <w:spacing w:lineRule="auto" w:line="240" w:before="0" w:after="0"/>
               <w:jc w:val="left"/>
               <w:rPr>
@@ -10782,7 +10651,8 @@
           <w:p>
             <w:pPr>
               <w:pStyle w:val="Normal"/>
-              <w:widowControl/>
+              <w:widowControl w:val="false"/>
+              <w:suppressAutoHyphens w:val="true"/>
               <w:spacing w:lineRule="auto" w:line="240" w:before="0" w:after="0"/>
               <w:jc w:val="left"/>
               <w:rPr>
@@ -10808,7 +10678,8 @@
           <w:p>
             <w:pPr>
               <w:pStyle w:val="Normal"/>
-              <w:widowControl/>
+              <w:widowControl w:val="false"/>
+              <w:suppressAutoHyphens w:val="true"/>
               <w:spacing w:lineRule="auto" w:line="240" w:before="0" w:after="0"/>
               <w:jc w:val="left"/>
               <w:rPr>
@@ -10834,7 +10705,8 @@
           <w:p>
             <w:pPr>
               <w:pStyle w:val="Normal"/>
-              <w:widowControl/>
+              <w:widowControl w:val="false"/>
+              <w:suppressAutoHyphens w:val="true"/>
               <w:spacing w:lineRule="auto" w:line="240" w:before="0" w:after="0"/>
               <w:jc w:val="left"/>
               <w:rPr>
@@ -10860,7 +10732,8 @@
           <w:p>
             <w:pPr>
               <w:pStyle w:val="Normal"/>
-              <w:widowControl/>
+              <w:widowControl w:val="false"/>
+              <w:suppressAutoHyphens w:val="true"/>
               <w:spacing w:lineRule="auto" w:line="240" w:before="0" w:after="0"/>
               <w:jc w:val="left"/>
               <w:rPr>
@@ -10886,7 +10759,8 @@
           <w:p>
             <w:pPr>
               <w:pStyle w:val="Normal"/>
-              <w:widowControl/>
+              <w:widowControl w:val="false"/>
+              <w:suppressAutoHyphens w:val="true"/>
               <w:spacing w:lineRule="auto" w:line="240" w:before="0" w:after="0"/>
               <w:jc w:val="left"/>
               <w:rPr>
@@ -10912,7 +10786,8 @@
           <w:p>
             <w:pPr>
               <w:pStyle w:val="Normal"/>
-              <w:widowControl/>
+              <w:widowControl w:val="false"/>
+              <w:suppressAutoHyphens w:val="true"/>
               <w:spacing w:lineRule="auto" w:line="240" w:before="0" w:after="0"/>
               <w:jc w:val="left"/>
               <w:rPr>
@@ -10938,7 +10813,8 @@
           <w:p>
             <w:pPr>
               <w:pStyle w:val="Normal"/>
-              <w:widowControl/>
+              <w:widowControl w:val="false"/>
+              <w:suppressAutoHyphens w:val="true"/>
               <w:spacing w:lineRule="auto" w:line="240" w:before="0" w:after="0"/>
               <w:jc w:val="left"/>
               <w:rPr>
@@ -10964,7 +10840,8 @@
           <w:p>
             <w:pPr>
               <w:pStyle w:val="Normal"/>
-              <w:widowControl/>
+              <w:widowControl w:val="false"/>
+              <w:suppressAutoHyphens w:val="true"/>
               <w:spacing w:lineRule="auto" w:line="240" w:before="0" w:after="0"/>
               <w:jc w:val="left"/>
               <w:rPr>
@@ -10990,7 +10867,8 @@
           <w:p>
             <w:pPr>
               <w:pStyle w:val="Normal"/>
-              <w:widowControl/>
+              <w:widowControl w:val="false"/>
+              <w:suppressAutoHyphens w:val="true"/>
               <w:spacing w:lineRule="auto" w:line="240" w:before="0" w:after="0"/>
               <w:jc w:val="left"/>
               <w:rPr>
@@ -11016,7 +10894,8 @@
           <w:p>
             <w:pPr>
               <w:pStyle w:val="Normal"/>
-              <w:widowControl/>
+              <w:widowControl w:val="false"/>
+              <w:suppressAutoHyphens w:val="true"/>
               <w:spacing w:lineRule="auto" w:line="240" w:before="0" w:after="0"/>
               <w:jc w:val="left"/>
               <w:rPr>
@@ -11042,7 +10921,8 @@
           <w:p>
             <w:pPr>
               <w:pStyle w:val="Normal"/>
-              <w:widowControl/>
+              <w:widowControl w:val="false"/>
+              <w:suppressAutoHyphens w:val="true"/>
               <w:spacing w:lineRule="auto" w:line="240" w:before="0" w:after="0"/>
               <w:jc w:val="left"/>
               <w:rPr>
@@ -11068,7 +10948,8 @@
           <w:p>
             <w:pPr>
               <w:pStyle w:val="Normal"/>
-              <w:widowControl/>
+              <w:widowControl w:val="false"/>
+              <w:suppressAutoHyphens w:val="true"/>
               <w:spacing w:lineRule="auto" w:line="240" w:before="0" w:after="0"/>
               <w:jc w:val="left"/>
               <w:rPr>
@@ -11094,7 +10975,8 @@
           <w:p>
             <w:pPr>
               <w:pStyle w:val="Normal"/>
-              <w:widowControl/>
+              <w:widowControl w:val="false"/>
+              <w:suppressAutoHyphens w:val="true"/>
               <w:spacing w:lineRule="auto" w:line="240" w:before="0" w:after="0"/>
               <w:jc w:val="left"/>
               <w:rPr>
@@ -11120,7 +11002,8 @@
           <w:p>
             <w:pPr>
               <w:pStyle w:val="Normal"/>
-              <w:widowControl/>
+              <w:widowControl w:val="false"/>
+              <w:suppressAutoHyphens w:val="true"/>
               <w:spacing w:lineRule="auto" w:line="240" w:before="0" w:after="0"/>
               <w:jc w:val="left"/>
               <w:rPr>
@@ -11146,7 +11029,8 @@
           <w:p>
             <w:pPr>
               <w:pStyle w:val="Normal"/>
-              <w:widowControl/>
+              <w:widowControl w:val="false"/>
+              <w:suppressAutoHyphens w:val="true"/>
               <w:spacing w:lineRule="auto" w:line="240" w:before="0" w:after="0"/>
               <w:jc w:val="left"/>
               <w:rPr>
@@ -11172,7 +11056,8 @@
           <w:p>
             <w:pPr>
               <w:pStyle w:val="Normal"/>
-              <w:widowControl/>
+              <w:widowControl w:val="false"/>
+              <w:suppressAutoHyphens w:val="true"/>
               <w:spacing w:lineRule="auto" w:line="240" w:before="0" w:after="0"/>
               <w:jc w:val="left"/>
               <w:rPr>
@@ -11198,7 +11083,8 @@
           <w:p>
             <w:pPr>
               <w:pStyle w:val="Normal"/>
-              <w:widowControl/>
+              <w:widowControl w:val="false"/>
+              <w:suppressAutoHyphens w:val="true"/>
               <w:spacing w:lineRule="auto" w:line="240" w:before="0" w:after="0"/>
               <w:jc w:val="left"/>
               <w:rPr>
@@ -11224,7 +11110,8 @@
           <w:p>
             <w:pPr>
               <w:pStyle w:val="Normal"/>
-              <w:widowControl/>
+              <w:widowControl w:val="false"/>
+              <w:suppressAutoHyphens w:val="true"/>
               <w:spacing w:lineRule="auto" w:line="240" w:before="0" w:after="0"/>
               <w:jc w:val="left"/>
               <w:rPr>
@@ -11250,7 +11137,8 @@
           <w:p>
             <w:pPr>
               <w:pStyle w:val="Normal"/>
-              <w:widowControl/>
+              <w:widowControl w:val="false"/>
+              <w:suppressAutoHyphens w:val="true"/>
               <w:spacing w:lineRule="auto" w:line="240" w:before="0" w:after="0"/>
               <w:jc w:val="left"/>
               <w:rPr>
@@ -11276,7 +11164,8 @@
           <w:p>
             <w:pPr>
               <w:pStyle w:val="Normal"/>
-              <w:widowControl/>
+              <w:widowControl w:val="false"/>
+              <w:suppressAutoHyphens w:val="true"/>
               <w:spacing w:lineRule="auto" w:line="240" w:before="0" w:after="0"/>
               <w:jc w:val="left"/>
               <w:rPr>
@@ -11302,7 +11191,8 @@
           <w:p>
             <w:pPr>
               <w:pStyle w:val="Normal"/>
-              <w:widowControl/>
+              <w:widowControl w:val="false"/>
+              <w:suppressAutoHyphens w:val="true"/>
               <w:spacing w:lineRule="auto" w:line="240" w:before="0" w:after="0"/>
               <w:jc w:val="left"/>
               <w:rPr>
@@ -11328,7 +11218,8 @@
           <w:p>
             <w:pPr>
               <w:pStyle w:val="Normal"/>
-              <w:widowControl/>
+              <w:widowControl w:val="false"/>
+              <w:suppressAutoHyphens w:val="true"/>
               <w:spacing w:lineRule="auto" w:line="240" w:before="0" w:after="0"/>
               <w:jc w:val="left"/>
               <w:rPr>
@@ -11354,7 +11245,8 @@
           <w:p>
             <w:pPr>
               <w:pStyle w:val="Normal"/>
-              <w:widowControl/>
+              <w:widowControl w:val="false"/>
+              <w:suppressAutoHyphens w:val="true"/>
               <w:spacing w:lineRule="auto" w:line="240" w:before="0" w:after="0"/>
               <w:jc w:val="left"/>
               <w:rPr>
@@ -11391,7 +11283,8 @@
           <w:p>
             <w:pPr>
               <w:pStyle w:val="Normal"/>
-              <w:widowControl/>
+              <w:widowControl w:val="false"/>
+              <w:suppressAutoHyphens w:val="true"/>
               <w:spacing w:lineRule="auto" w:line="240" w:before="0" w:after="0"/>
               <w:jc w:val="left"/>
               <w:rPr>
@@ -11417,7 +11310,8 @@
           <w:p>
             <w:pPr>
               <w:pStyle w:val="Normal"/>
-              <w:widowControl/>
+              <w:widowControl w:val="false"/>
+              <w:suppressAutoHyphens w:val="true"/>
               <w:spacing w:lineRule="auto" w:line="240" w:before="0" w:after="0"/>
               <w:jc w:val="left"/>
               <w:rPr>
@@ -11443,7 +11337,8 @@
           <w:p>
             <w:pPr>
               <w:pStyle w:val="Normal"/>
-              <w:widowControl/>
+              <w:widowControl w:val="false"/>
+              <w:suppressAutoHyphens w:val="true"/>
               <w:spacing w:lineRule="auto" w:line="240" w:before="0" w:after="0"/>
               <w:jc w:val="left"/>
               <w:rPr>
@@ -11469,7 +11364,8 @@
           <w:p>
             <w:pPr>
               <w:pStyle w:val="Normal"/>
-              <w:widowControl/>
+              <w:widowControl w:val="false"/>
+              <w:suppressAutoHyphens w:val="true"/>
               <w:spacing w:lineRule="auto" w:line="240" w:before="0" w:after="0"/>
               <w:jc w:val="left"/>
               <w:rPr>
@@ -11495,7 +11391,8 @@
           <w:p>
             <w:pPr>
               <w:pStyle w:val="Normal"/>
-              <w:widowControl/>
+              <w:widowControl w:val="false"/>
+              <w:suppressAutoHyphens w:val="true"/>
               <w:spacing w:lineRule="auto" w:line="240" w:before="0" w:after="0"/>
               <w:jc w:val="left"/>
               <w:rPr>
@@ -11521,7 +11418,8 @@
           <w:p>
             <w:pPr>
               <w:pStyle w:val="Normal"/>
-              <w:widowControl/>
+              <w:widowControl w:val="false"/>
+              <w:suppressAutoHyphens w:val="true"/>
               <w:spacing w:lineRule="auto" w:line="240" w:before="0" w:after="0"/>
               <w:jc w:val="left"/>
               <w:rPr>
@@ -11547,7 +11445,8 @@
           <w:p>
             <w:pPr>
               <w:pStyle w:val="Normal"/>
-              <w:widowControl/>
+              <w:widowControl w:val="false"/>
+              <w:suppressAutoHyphens w:val="true"/>
               <w:spacing w:lineRule="auto" w:line="240" w:before="0" w:after="0"/>
               <w:jc w:val="left"/>
               <w:rPr>
@@ -11573,7 +11472,8 @@
           <w:p>
             <w:pPr>
               <w:pStyle w:val="Normal"/>
-              <w:widowControl/>
+              <w:widowControl w:val="false"/>
+              <w:suppressAutoHyphens w:val="true"/>
               <w:spacing w:lineRule="auto" w:line="240" w:before="0" w:after="0"/>
               <w:jc w:val="left"/>
               <w:rPr>
@@ -11599,7 +11499,8 @@
           <w:p>
             <w:pPr>
               <w:pStyle w:val="Normal"/>
-              <w:widowControl/>
+              <w:widowControl w:val="false"/>
+              <w:suppressAutoHyphens w:val="true"/>
               <w:spacing w:lineRule="auto" w:line="240" w:before="0" w:after="0"/>
               <w:jc w:val="left"/>
               <w:rPr>
@@ -11625,7 +11526,8 @@
           <w:p>
             <w:pPr>
               <w:pStyle w:val="Normal"/>
-              <w:widowControl/>
+              <w:widowControl w:val="false"/>
+              <w:suppressAutoHyphens w:val="true"/>
               <w:spacing w:lineRule="auto" w:line="240" w:before="0" w:after="0"/>
               <w:jc w:val="left"/>
               <w:rPr>
@@ -11651,7 +11553,8 @@
           <w:p>
             <w:pPr>
               <w:pStyle w:val="Normal"/>
-              <w:widowControl/>
+              <w:widowControl w:val="false"/>
+              <w:suppressAutoHyphens w:val="true"/>
               <w:spacing w:lineRule="auto" w:line="240" w:before="0" w:after="0"/>
               <w:jc w:val="left"/>
               <w:rPr>
@@ -11677,7 +11580,8 @@
           <w:p>
             <w:pPr>
               <w:pStyle w:val="Normal"/>
-              <w:widowControl/>
+              <w:widowControl w:val="false"/>
+              <w:suppressAutoHyphens w:val="true"/>
               <w:spacing w:lineRule="auto" w:line="240" w:before="0" w:after="0"/>
               <w:jc w:val="left"/>
               <w:rPr>
@@ -11703,7 +11607,8 @@
           <w:p>
             <w:pPr>
               <w:pStyle w:val="Normal"/>
-              <w:widowControl/>
+              <w:widowControl w:val="false"/>
+              <w:suppressAutoHyphens w:val="true"/>
               <w:spacing w:lineRule="auto" w:line="240" w:before="0" w:after="0"/>
               <w:jc w:val="left"/>
               <w:rPr>
@@ -11729,7 +11634,8 @@
           <w:p>
             <w:pPr>
               <w:pStyle w:val="Normal"/>
-              <w:widowControl/>
+              <w:widowControl w:val="false"/>
+              <w:suppressAutoHyphens w:val="true"/>
               <w:spacing w:lineRule="auto" w:line="240" w:before="0" w:after="0"/>
               <w:jc w:val="left"/>
               <w:rPr>
@@ -11755,7 +11661,8 @@
           <w:p>
             <w:pPr>
               <w:pStyle w:val="Normal"/>
-              <w:widowControl/>
+              <w:widowControl w:val="false"/>
+              <w:suppressAutoHyphens w:val="true"/>
               <w:spacing w:lineRule="auto" w:line="240" w:before="0" w:after="0"/>
               <w:jc w:val="left"/>
               <w:rPr>
@@ -11781,7 +11688,8 @@
           <w:p>
             <w:pPr>
               <w:pStyle w:val="Normal"/>
-              <w:widowControl/>
+              <w:widowControl w:val="false"/>
+              <w:suppressAutoHyphens w:val="true"/>
               <w:spacing w:lineRule="auto" w:line="240" w:before="0" w:after="0"/>
               <w:jc w:val="left"/>
               <w:rPr>
@@ -11807,7 +11715,8 @@
           <w:p>
             <w:pPr>
               <w:pStyle w:val="Normal"/>
-              <w:widowControl/>
+              <w:widowControl w:val="false"/>
+              <w:suppressAutoHyphens w:val="true"/>
               <w:spacing w:lineRule="auto" w:line="240" w:before="0" w:after="0"/>
               <w:jc w:val="left"/>
               <w:rPr>
@@ -11833,7 +11742,8 @@
           <w:p>
             <w:pPr>
               <w:pStyle w:val="Normal"/>
-              <w:widowControl/>
+              <w:widowControl w:val="false"/>
+              <w:suppressAutoHyphens w:val="true"/>
               <w:spacing w:lineRule="auto" w:line="240" w:before="0" w:after="0"/>
               <w:jc w:val="left"/>
               <w:rPr>
@@ -11859,7 +11769,8 @@
           <w:p>
             <w:pPr>
               <w:pStyle w:val="Normal"/>
-              <w:widowControl/>
+              <w:widowControl w:val="false"/>
+              <w:suppressAutoHyphens w:val="true"/>
               <w:spacing w:lineRule="auto" w:line="240" w:before="0" w:after="0"/>
               <w:jc w:val="left"/>
               <w:rPr>
@@ -11885,7 +11796,8 @@
           <w:p>
             <w:pPr>
               <w:pStyle w:val="Normal"/>
-              <w:widowControl/>
+              <w:widowControl w:val="false"/>
+              <w:suppressAutoHyphens w:val="true"/>
               <w:spacing w:lineRule="auto" w:line="240" w:before="0" w:after="0"/>
               <w:jc w:val="left"/>
               <w:rPr>
@@ -11911,7 +11823,8 @@
           <w:p>
             <w:pPr>
               <w:pStyle w:val="Normal"/>
-              <w:widowControl/>
+              <w:widowControl w:val="false"/>
+              <w:suppressAutoHyphens w:val="true"/>
               <w:spacing w:lineRule="auto" w:line="240" w:before="0" w:after="0"/>
               <w:jc w:val="left"/>
               <w:rPr>
@@ -11937,7 +11850,8 @@
           <w:p>
             <w:pPr>
               <w:pStyle w:val="Normal"/>
-              <w:widowControl/>
+              <w:widowControl w:val="false"/>
+              <w:suppressAutoHyphens w:val="true"/>
               <w:spacing w:lineRule="auto" w:line="240" w:before="0" w:after="0"/>
               <w:jc w:val="left"/>
               <w:rPr>
@@ -11963,7 +11877,8 @@
           <w:p>
             <w:pPr>
               <w:pStyle w:val="Normal"/>
-              <w:widowControl/>
+              <w:widowControl w:val="false"/>
+              <w:suppressAutoHyphens w:val="true"/>
               <w:spacing w:lineRule="auto" w:line="240" w:before="0" w:after="0"/>
               <w:jc w:val="left"/>
               <w:rPr>
@@ -11989,7 +11904,8 @@
           <w:p>
             <w:pPr>
               <w:pStyle w:val="Normal"/>
-              <w:widowControl/>
+              <w:widowControl w:val="false"/>
+              <w:suppressAutoHyphens w:val="true"/>
               <w:spacing w:lineRule="auto" w:line="240" w:before="0" w:after="0"/>
               <w:jc w:val="left"/>
               <w:rPr>
@@ -12015,7 +11931,8 @@
           <w:p>
             <w:pPr>
               <w:pStyle w:val="Normal"/>
-              <w:widowControl/>
+              <w:widowControl w:val="false"/>
+              <w:suppressAutoHyphens w:val="true"/>
               <w:spacing w:lineRule="auto" w:line="240" w:before="0" w:after="0"/>
               <w:jc w:val="left"/>
               <w:rPr>
@@ -12041,7 +11958,8 @@
           <w:p>
             <w:pPr>
               <w:pStyle w:val="Normal"/>
-              <w:widowControl/>
+              <w:widowControl w:val="false"/>
+              <w:suppressAutoHyphens w:val="true"/>
               <w:spacing w:lineRule="auto" w:line="240" w:before="0" w:after="0"/>
               <w:jc w:val="left"/>
               <w:rPr>
@@ -12067,7 +11985,8 @@
           <w:p>
             <w:pPr>
               <w:pStyle w:val="Normal"/>
-              <w:widowControl/>
+              <w:widowControl w:val="false"/>
+              <w:suppressAutoHyphens w:val="true"/>
               <w:spacing w:lineRule="auto" w:line="240" w:before="0" w:after="0"/>
               <w:jc w:val="left"/>
               <w:rPr>
@@ -12093,7 +12012,8 @@
           <w:p>
             <w:pPr>
               <w:pStyle w:val="Normal"/>
-              <w:widowControl/>
+              <w:widowControl w:val="false"/>
+              <w:suppressAutoHyphens w:val="true"/>
               <w:spacing w:lineRule="auto" w:line="240" w:before="0" w:after="0"/>
               <w:jc w:val="left"/>
               <w:rPr>
@@ -12119,7 +12039,8 @@
           <w:p>
             <w:pPr>
               <w:pStyle w:val="Normal"/>
-              <w:widowControl/>
+              <w:widowControl w:val="false"/>
+              <w:suppressAutoHyphens w:val="true"/>
               <w:spacing w:lineRule="auto" w:line="240" w:before="0" w:after="0"/>
               <w:jc w:val="left"/>
               <w:rPr>
@@ -12145,7 +12066,8 @@
           <w:p>
             <w:pPr>
               <w:pStyle w:val="Normal"/>
-              <w:widowControl/>
+              <w:widowControl w:val="false"/>
+              <w:suppressAutoHyphens w:val="true"/>
               <w:spacing w:lineRule="auto" w:line="240" w:before="0" w:after="0"/>
               <w:jc w:val="left"/>
               <w:rPr>
@@ -12171,7 +12093,8 @@
           <w:p>
             <w:pPr>
               <w:pStyle w:val="Normal"/>
-              <w:widowControl/>
+              <w:widowControl w:val="false"/>
+              <w:suppressAutoHyphens w:val="true"/>
               <w:spacing w:lineRule="auto" w:line="240" w:before="0" w:after="0"/>
               <w:jc w:val="left"/>
               <w:rPr>
@@ -12197,7 +12120,8 @@
           <w:p>
             <w:pPr>
               <w:pStyle w:val="Normal"/>
-              <w:widowControl/>
+              <w:widowControl w:val="false"/>
+              <w:suppressAutoHyphens w:val="true"/>
               <w:spacing w:lineRule="auto" w:line="240" w:before="0" w:after="0"/>
               <w:jc w:val="left"/>
               <w:rPr>
@@ -12223,7 +12147,8 @@
           <w:p>
             <w:pPr>
               <w:pStyle w:val="Normal"/>
-              <w:widowControl/>
+              <w:widowControl w:val="false"/>
+              <w:suppressAutoHyphens w:val="true"/>
               <w:spacing w:lineRule="auto" w:line="240" w:before="0" w:after="0"/>
               <w:jc w:val="left"/>
               <w:rPr>
@@ -12249,7 +12174,8 @@
           <w:p>
             <w:pPr>
               <w:pStyle w:val="Normal"/>
-              <w:widowControl/>
+              <w:widowControl w:val="false"/>
+              <w:suppressAutoHyphens w:val="true"/>
               <w:spacing w:lineRule="auto" w:line="240" w:before="0" w:after="0"/>
               <w:jc w:val="left"/>
               <w:rPr>
@@ -12275,7 +12201,8 @@
           <w:p>
             <w:pPr>
               <w:pStyle w:val="Normal"/>
-              <w:widowControl/>
+              <w:widowControl w:val="false"/>
+              <w:suppressAutoHyphens w:val="true"/>
               <w:spacing w:lineRule="auto" w:line="240" w:before="0" w:after="0"/>
               <w:jc w:val="left"/>
               <w:rPr>
@@ -12301,7 +12228,8 @@
           <w:p>
             <w:pPr>
               <w:pStyle w:val="Normal"/>
-              <w:widowControl/>
+              <w:widowControl w:val="false"/>
+              <w:suppressAutoHyphens w:val="true"/>
               <w:spacing w:lineRule="auto" w:line="240" w:before="0" w:after="0"/>
               <w:jc w:val="left"/>
               <w:rPr>
@@ -12327,7 +12255,8 @@
           <w:p>
             <w:pPr>
               <w:pStyle w:val="Normal"/>
-              <w:widowControl/>
+              <w:widowControl w:val="false"/>
+              <w:suppressAutoHyphens w:val="true"/>
               <w:spacing w:lineRule="auto" w:line="240" w:before="0" w:after="0"/>
               <w:jc w:val="left"/>
               <w:rPr>
@@ -12353,7 +12282,8 @@
           <w:p>
             <w:pPr>
               <w:pStyle w:val="Normal"/>
-              <w:widowControl/>
+              <w:widowControl w:val="false"/>
+              <w:suppressAutoHyphens w:val="true"/>
               <w:spacing w:lineRule="auto" w:line="240" w:before="0" w:after="0"/>
               <w:jc w:val="left"/>
               <w:rPr>
@@ -12379,7 +12309,8 @@
           <w:p>
             <w:pPr>
               <w:pStyle w:val="Normal"/>
-              <w:widowControl/>
+              <w:widowControl w:val="false"/>
+              <w:suppressAutoHyphens w:val="true"/>
               <w:spacing w:lineRule="auto" w:line="240" w:before="0" w:after="0"/>
               <w:jc w:val="left"/>
               <w:rPr>
@@ -12405,7 +12336,8 @@
           <w:p>
             <w:pPr>
               <w:pStyle w:val="Normal"/>
-              <w:widowControl/>
+              <w:widowControl w:val="false"/>
+              <w:suppressAutoHyphens w:val="true"/>
               <w:spacing w:lineRule="auto" w:line="240" w:before="0" w:after="0"/>
               <w:jc w:val="left"/>
               <w:rPr>
@@ -12431,7 +12363,8 @@
           <w:p>
             <w:pPr>
               <w:pStyle w:val="Normal"/>
-              <w:widowControl/>
+              <w:widowControl w:val="false"/>
+              <w:suppressAutoHyphens w:val="true"/>
               <w:spacing w:lineRule="auto" w:line="240" w:before="0" w:after="0"/>
               <w:jc w:val="left"/>
               <w:rPr>
@@ -12457,7 +12390,8 @@
           <w:p>
             <w:pPr>
               <w:pStyle w:val="Normal"/>
-              <w:widowControl/>
+              <w:widowControl w:val="false"/>
+              <w:suppressAutoHyphens w:val="true"/>
               <w:spacing w:lineRule="auto" w:line="240" w:before="0" w:after="0"/>
               <w:jc w:val="left"/>
               <w:rPr>
@@ -12483,7 +12417,8 @@
           <w:p>
             <w:pPr>
               <w:pStyle w:val="Normal"/>
-              <w:widowControl/>
+              <w:widowControl w:val="false"/>
+              <w:suppressAutoHyphens w:val="true"/>
               <w:spacing w:lineRule="auto" w:line="240" w:before="0" w:after="0"/>
               <w:jc w:val="left"/>
               <w:rPr>
@@ -12509,7 +12444,8 @@
           <w:p>
             <w:pPr>
               <w:pStyle w:val="Normal"/>
-              <w:widowControl/>
+              <w:widowControl w:val="false"/>
+              <w:suppressAutoHyphens w:val="true"/>
               <w:spacing w:lineRule="auto" w:line="240" w:before="0" w:after="0"/>
               <w:jc w:val="left"/>
               <w:rPr>
@@ -12535,7 +12471,8 @@
           <w:p>
             <w:pPr>
               <w:pStyle w:val="Normal"/>
-              <w:widowControl/>
+              <w:widowControl w:val="false"/>
+              <w:suppressAutoHyphens w:val="true"/>
               <w:spacing w:lineRule="auto" w:line="240" w:before="0" w:after="0"/>
               <w:jc w:val="left"/>
               <w:rPr>
@@ -12561,7 +12498,8 @@
           <w:p>
             <w:pPr>
               <w:pStyle w:val="Normal"/>
-              <w:widowControl/>
+              <w:widowControl w:val="false"/>
+              <w:suppressAutoHyphens w:val="true"/>
               <w:spacing w:lineRule="auto" w:line="240" w:before="0" w:after="0"/>
               <w:jc w:val="left"/>
               <w:rPr>
@@ -12587,7 +12525,8 @@
           <w:p>
             <w:pPr>
               <w:pStyle w:val="Normal"/>
-              <w:widowControl/>
+              <w:widowControl w:val="false"/>
+              <w:suppressAutoHyphens w:val="true"/>
               <w:spacing w:lineRule="auto" w:line="240" w:before="0" w:after="0"/>
               <w:jc w:val="left"/>
               <w:rPr>
@@ -12613,7 +12552,8 @@
           <w:p>
             <w:pPr>
               <w:pStyle w:val="Normal"/>
-              <w:widowControl/>
+              <w:widowControl w:val="false"/>
+              <w:suppressAutoHyphens w:val="true"/>
               <w:spacing w:lineRule="auto" w:line="240" w:before="0" w:after="0"/>
               <w:jc w:val="left"/>
               <w:rPr>
@@ -12639,7 +12579,8 @@
           <w:p>
             <w:pPr>
               <w:pStyle w:val="Normal"/>
-              <w:widowControl/>
+              <w:widowControl w:val="false"/>
+              <w:suppressAutoHyphens w:val="true"/>
               <w:spacing w:lineRule="auto" w:line="240" w:before="0" w:after="0"/>
               <w:jc w:val="left"/>
               <w:rPr>
@@ -12665,7 +12606,8 @@
           <w:p>
             <w:pPr>
               <w:pStyle w:val="Normal"/>
-              <w:widowControl/>
+              <w:widowControl w:val="false"/>
+              <w:suppressAutoHyphens w:val="true"/>
               <w:spacing w:lineRule="auto" w:line="240" w:before="0" w:after="0"/>
               <w:jc w:val="left"/>
               <w:rPr>
@@ -12691,7 +12633,8 @@
           <w:p>
             <w:pPr>
               <w:pStyle w:val="Normal"/>
-              <w:widowControl/>
+              <w:widowControl w:val="false"/>
+              <w:suppressAutoHyphens w:val="true"/>
               <w:spacing w:lineRule="auto" w:line="240" w:before="0" w:after="0"/>
               <w:jc w:val="left"/>
               <w:rPr>
@@ -12728,7 +12671,8 @@
           <w:p>
             <w:pPr>
               <w:pStyle w:val="Normal"/>
-              <w:widowControl/>
+              <w:widowControl w:val="false"/>
+              <w:suppressAutoHyphens w:val="true"/>
               <w:spacing w:lineRule="auto" w:line="240" w:before="0" w:after="0"/>
               <w:jc w:val="left"/>
               <w:rPr>
@@ -12754,7 +12698,8 @@
           <w:p>
             <w:pPr>
               <w:pStyle w:val="Normal"/>
-              <w:widowControl/>
+              <w:widowControl w:val="false"/>
+              <w:suppressAutoHyphens w:val="true"/>
               <w:spacing w:lineRule="auto" w:line="240" w:before="0" w:after="0"/>
               <w:jc w:val="left"/>
               <w:rPr>
@@ -12780,7 +12725,8 @@
           <w:p>
             <w:pPr>
               <w:pStyle w:val="Normal"/>
-              <w:widowControl/>
+              <w:widowControl w:val="false"/>
+              <w:suppressAutoHyphens w:val="true"/>
               <w:spacing w:lineRule="auto" w:line="240" w:before="0" w:after="0"/>
               <w:jc w:val="left"/>
               <w:rPr>
@@ -12806,7 +12752,8 @@
           <w:p>
             <w:pPr>
               <w:pStyle w:val="Normal"/>
-              <w:widowControl/>
+              <w:widowControl w:val="false"/>
+              <w:suppressAutoHyphens w:val="true"/>
               <w:spacing w:lineRule="auto" w:line="240" w:before="0" w:after="0"/>
               <w:jc w:val="left"/>
               <w:rPr>
@@ -12832,7 +12779,8 @@
           <w:p>
             <w:pPr>
               <w:pStyle w:val="Normal"/>
-              <w:widowControl/>
+              <w:widowControl w:val="false"/>
+              <w:suppressAutoHyphens w:val="true"/>
               <w:spacing w:lineRule="auto" w:line="240" w:before="0" w:after="0"/>
               <w:jc w:val="left"/>
               <w:rPr>
@@ -12858,7 +12806,8 @@
           <w:p>
             <w:pPr>
               <w:pStyle w:val="Normal"/>
-              <w:widowControl/>
+              <w:widowControl w:val="false"/>
+              <w:suppressAutoHyphens w:val="true"/>
               <w:spacing w:lineRule="auto" w:line="240" w:before="0" w:after="0"/>
               <w:jc w:val="left"/>
               <w:rPr>
@@ -12884,7 +12833,8 @@
           <w:p>
             <w:pPr>
               <w:pStyle w:val="Normal"/>
-              <w:widowControl/>
+              <w:widowControl w:val="false"/>
+              <w:suppressAutoHyphens w:val="true"/>
               <w:spacing w:lineRule="auto" w:line="240" w:before="0" w:after="0"/>
               <w:jc w:val="left"/>
               <w:rPr>
@@ -12910,7 +12860,8 @@
           <w:p>
             <w:pPr>
               <w:pStyle w:val="Normal"/>
-              <w:widowControl/>
+              <w:widowControl w:val="false"/>
+              <w:suppressAutoHyphens w:val="true"/>
               <w:spacing w:lineRule="auto" w:line="240" w:before="0" w:after="0"/>
               <w:jc w:val="left"/>
               <w:rPr>
@@ -12936,7 +12887,8 @@
           <w:p>
             <w:pPr>
               <w:pStyle w:val="Normal"/>
-              <w:widowControl/>
+              <w:widowControl w:val="false"/>
+              <w:suppressAutoHyphens w:val="true"/>
               <w:spacing w:lineRule="auto" w:line="240" w:before="0" w:after="0"/>
               <w:jc w:val="left"/>
               <w:rPr>
@@ -12962,7 +12914,8 @@
           <w:p>
             <w:pPr>
               <w:pStyle w:val="Normal"/>
-              <w:widowControl/>
+              <w:widowControl w:val="false"/>
+              <w:suppressAutoHyphens w:val="true"/>
               <w:spacing w:lineRule="auto" w:line="240" w:before="0" w:after="0"/>
               <w:jc w:val="left"/>
               <w:rPr>
@@ -12988,7 +12941,8 @@
           <w:p>
             <w:pPr>
               <w:pStyle w:val="Normal"/>
-              <w:widowControl/>
+              <w:widowControl w:val="false"/>
+              <w:suppressAutoHyphens w:val="true"/>
               <w:spacing w:lineRule="auto" w:line="240" w:before="0" w:after="0"/>
               <w:jc w:val="left"/>
               <w:rPr>
@@ -13025,7 +12979,8 @@
           <w:p>
             <w:pPr>
               <w:pStyle w:val="Normal"/>
-              <w:widowControl/>
+              <w:widowControl w:val="false"/>
+              <w:suppressAutoHyphens w:val="true"/>
               <w:spacing w:lineRule="auto" w:line="240" w:before="0" w:after="0"/>
               <w:jc w:val="left"/>
               <w:rPr>
@@ -13040,10 +12995,9 @@
               <w:rPr>
                 <w:rFonts w:eastAsia="TimesNewRomanPSMT" w:cs="TimesNewRomanPSMT" w:ascii="TimesNewRomanPSMT" w:hAnsi="TimesNewRomanPSMT"/>
                 <w:color w:val="000000" w:themeColor="text1" w:themeShade="ff" w:themeTint="ff"/>
-                <w:kern w:val="0"/>
                 <w:sz w:val="28"/>
                 <w:szCs w:val="28"/>
-                <w:lang w:val="ru-RU" w:eastAsia="en-US" w:bidi="ar-SA"/>
+                <w:lang w:val="ru-RU"/>
               </w:rPr>
             </w:r>
           </w:p>
@@ -13242,20 +13196,21 @@
         <w:tblLook w:val="06a0" w:noHBand="1" w:noVBand="1" w:firstColumn="1" w:lastRow="0" w:lastColumn="0" w:firstRow="1"/>
       </w:tblPr>
       <w:tblGrid>
-        <w:gridCol w:w="554"/>
-        <w:gridCol w:w="9911"/>
+        <w:gridCol w:w="552"/>
+        <w:gridCol w:w="9913"/>
       </w:tblGrid>
       <w:tr>
         <w:trPr/>
         <w:tc>
           <w:tcPr>
-            <w:tcW w:w="554" w:type="dxa"/>
+            <w:tcW w:w="552" w:type="dxa"/>
             <w:tcBorders/>
           </w:tcPr>
           <w:p>
             <w:pPr>
               <w:pStyle w:val="Normal"/>
-              <w:widowControl/>
+              <w:widowControl w:val="false"/>
+              <w:suppressAutoHyphens w:val="true"/>
               <w:spacing w:lineRule="exact" w:line="244" w:before="0" w:after="0"/>
               <w:jc w:val="left"/>
               <w:rPr>
@@ -13280,7 +13235,8 @@
           <w:p>
             <w:pPr>
               <w:pStyle w:val="Normal"/>
-              <w:widowControl/>
+              <w:widowControl w:val="false"/>
+              <w:suppressAutoHyphens w:val="true"/>
               <w:spacing w:lineRule="exact" w:line="244" w:before="0" w:after="0"/>
               <w:jc w:val="left"/>
               <w:rPr>
@@ -13292,17 +13248,14 @@
               <w:rPr>
                 <w:rFonts w:eastAsia="Verdana" w:cs="Verdana" w:ascii="Verdana" w:hAnsi="Verdana"/>
                 <w:color w:val="333333"/>
-                <w:kern w:val="0"/>
-                <w:sz w:val="22"/>
-                <w:szCs w:val="22"/>
-                <w:lang w:val="ru-RU" w:eastAsia="en-US" w:bidi="ar-SA"/>
-              </w:rPr>
-            </w:r>
-          </w:p>
-          <w:p>
-            <w:pPr>
-              <w:pStyle w:val="Normal"/>
-              <w:widowControl/>
+              </w:rPr>
+            </w:r>
+          </w:p>
+          <w:p>
+            <w:pPr>
+              <w:pStyle w:val="Normal"/>
+              <w:widowControl w:val="false"/>
+              <w:suppressAutoHyphens w:val="true"/>
               <w:spacing w:lineRule="exact" w:line="244" w:before="0" w:after="0"/>
               <w:jc w:val="left"/>
               <w:rPr>
@@ -13316,17 +13269,16 @@
               <w:rPr>
                 <w:rFonts w:eastAsia="Verdana" w:cs="Verdana" w:ascii="Verdana" w:hAnsi="Verdana"/>
                 <w:color w:val="333333"/>
-                <w:kern w:val="0"/>
-                <w:sz w:val="20"/>
-                <w:szCs w:val="20"/>
-                <w:lang w:val="ru-RU" w:eastAsia="en-US" w:bidi="ar-SA"/>
-              </w:rPr>
-            </w:r>
-          </w:p>
-          <w:p>
-            <w:pPr>
-              <w:pStyle w:val="Normal"/>
-              <w:widowControl/>
+                <w:sz w:val="20"/>
+                <w:szCs w:val="20"/>
+              </w:rPr>
+            </w:r>
+          </w:p>
+          <w:p>
+            <w:pPr>
+              <w:pStyle w:val="Normal"/>
+              <w:widowControl w:val="false"/>
+              <w:suppressAutoHyphens w:val="true"/>
               <w:spacing w:lineRule="exact" w:line="244" w:before="0" w:after="0"/>
               <w:jc w:val="left"/>
               <w:rPr>
@@ -13340,17 +13292,16 @@
               <w:rPr>
                 <w:rFonts w:eastAsia="Verdana" w:cs="Verdana" w:ascii="Verdana" w:hAnsi="Verdana"/>
                 <w:color w:val="333333"/>
-                <w:kern w:val="0"/>
-                <w:sz w:val="20"/>
-                <w:szCs w:val="20"/>
-                <w:lang w:val="ru-RU" w:eastAsia="en-US" w:bidi="ar-SA"/>
-              </w:rPr>
-            </w:r>
-          </w:p>
-          <w:p>
-            <w:pPr>
-              <w:pStyle w:val="Normal"/>
-              <w:widowControl/>
+                <w:sz w:val="20"/>
+                <w:szCs w:val="20"/>
+              </w:rPr>
+            </w:r>
+          </w:p>
+          <w:p>
+            <w:pPr>
+              <w:pStyle w:val="Normal"/>
+              <w:widowControl w:val="false"/>
+              <w:suppressAutoHyphens w:val="true"/>
               <w:spacing w:lineRule="exact" w:line="244" w:before="0" w:after="0"/>
               <w:jc w:val="left"/>
               <w:rPr>
@@ -13364,17 +13315,16 @@
               <w:rPr>
                 <w:rFonts w:eastAsia="Verdana" w:cs="Verdana" w:ascii="Verdana" w:hAnsi="Verdana"/>
                 <w:color w:val="333333"/>
-                <w:kern w:val="0"/>
-                <w:sz w:val="20"/>
-                <w:szCs w:val="20"/>
-                <w:lang w:val="ru-RU" w:eastAsia="en-US" w:bidi="ar-SA"/>
-              </w:rPr>
-            </w:r>
-          </w:p>
-          <w:p>
-            <w:pPr>
-              <w:pStyle w:val="Normal"/>
-              <w:widowControl/>
+                <w:sz w:val="20"/>
+                <w:szCs w:val="20"/>
+              </w:rPr>
+            </w:r>
+          </w:p>
+          <w:p>
+            <w:pPr>
+              <w:pStyle w:val="Normal"/>
+              <w:widowControl w:val="false"/>
+              <w:suppressAutoHyphens w:val="true"/>
               <w:spacing w:lineRule="exact" w:line="244" w:before="0" w:after="0"/>
               <w:jc w:val="left"/>
               <w:rPr>
@@ -13388,17 +13338,16 @@
               <w:rPr>
                 <w:rFonts w:eastAsia="Verdana" w:cs="Verdana" w:ascii="Verdana" w:hAnsi="Verdana"/>
                 <w:color w:val="333333"/>
-                <w:kern w:val="0"/>
-                <w:sz w:val="20"/>
-                <w:szCs w:val="20"/>
-                <w:lang w:val="ru-RU" w:eastAsia="en-US" w:bidi="ar-SA"/>
-              </w:rPr>
-            </w:r>
-          </w:p>
-          <w:p>
-            <w:pPr>
-              <w:pStyle w:val="Normal"/>
-              <w:widowControl/>
+                <w:sz w:val="20"/>
+                <w:szCs w:val="20"/>
+              </w:rPr>
+            </w:r>
+          </w:p>
+          <w:p>
+            <w:pPr>
+              <w:pStyle w:val="Normal"/>
+              <w:widowControl w:val="false"/>
+              <w:suppressAutoHyphens w:val="true"/>
               <w:spacing w:lineRule="exact" w:line="244" w:before="0" w:after="0"/>
               <w:jc w:val="left"/>
               <w:rPr>
@@ -13412,17 +13361,16 @@
               <w:rPr>
                 <w:rFonts w:eastAsia="Verdana" w:cs="Verdana" w:ascii="Verdana" w:hAnsi="Verdana"/>
                 <w:color w:val="333333"/>
-                <w:kern w:val="0"/>
-                <w:sz w:val="20"/>
-                <w:szCs w:val="20"/>
-                <w:lang w:val="ru-RU" w:eastAsia="en-US" w:bidi="ar-SA"/>
-              </w:rPr>
-            </w:r>
-          </w:p>
-          <w:p>
-            <w:pPr>
-              <w:pStyle w:val="Normal"/>
-              <w:widowControl/>
+                <w:sz w:val="20"/>
+                <w:szCs w:val="20"/>
+              </w:rPr>
+            </w:r>
+          </w:p>
+          <w:p>
+            <w:pPr>
+              <w:pStyle w:val="Normal"/>
+              <w:widowControl w:val="false"/>
+              <w:suppressAutoHyphens w:val="true"/>
               <w:spacing w:lineRule="exact" w:line="244" w:before="0" w:after="0"/>
               <w:jc w:val="left"/>
               <w:rPr>
@@ -13436,17 +13384,16 @@
               <w:rPr>
                 <w:rFonts w:eastAsia="Verdana" w:cs="Verdana" w:ascii="Verdana" w:hAnsi="Verdana"/>
                 <w:color w:val="333333"/>
-                <w:kern w:val="0"/>
-                <w:sz w:val="20"/>
-                <w:szCs w:val="20"/>
-                <w:lang w:val="ru-RU" w:eastAsia="en-US" w:bidi="ar-SA"/>
-              </w:rPr>
-            </w:r>
-          </w:p>
-          <w:p>
-            <w:pPr>
-              <w:pStyle w:val="Normal"/>
-              <w:widowControl/>
+                <w:sz w:val="20"/>
+                <w:szCs w:val="20"/>
+              </w:rPr>
+            </w:r>
+          </w:p>
+          <w:p>
+            <w:pPr>
+              <w:pStyle w:val="Normal"/>
+              <w:widowControl w:val="false"/>
+              <w:suppressAutoHyphens w:val="true"/>
               <w:spacing w:lineRule="exact" w:line="244" w:before="0" w:after="0"/>
               <w:jc w:val="left"/>
               <w:rPr>
@@ -13458,17 +13405,14 @@
               <w:rPr>
                 <w:rFonts w:eastAsia="Verdana" w:cs="Verdana" w:ascii="Verdana" w:hAnsi="Verdana"/>
                 <w:color w:val="333333"/>
-                <w:kern w:val="0"/>
-                <w:sz w:val="22"/>
-                <w:szCs w:val="22"/>
-                <w:lang w:val="ru-RU" w:eastAsia="en-US" w:bidi="ar-SA"/>
-              </w:rPr>
-            </w:r>
-          </w:p>
-          <w:p>
-            <w:pPr>
-              <w:pStyle w:val="Normal"/>
-              <w:widowControl/>
+              </w:rPr>
+            </w:r>
+          </w:p>
+          <w:p>
+            <w:pPr>
+              <w:pStyle w:val="Normal"/>
+              <w:widowControl w:val="false"/>
+              <w:suppressAutoHyphens w:val="true"/>
               <w:spacing w:lineRule="exact" w:line="244" w:before="0" w:after="0"/>
               <w:jc w:val="left"/>
               <w:rPr>
@@ -13480,17 +13424,14 @@
               <w:rPr>
                 <w:rFonts w:eastAsia="Verdana" w:cs="Verdana" w:ascii="Verdana" w:hAnsi="Verdana"/>
                 <w:color w:val="333333"/>
-                <w:kern w:val="0"/>
-                <w:sz w:val="22"/>
-                <w:szCs w:val="22"/>
-                <w:lang w:val="ru-RU" w:eastAsia="en-US" w:bidi="ar-SA"/>
-              </w:rPr>
-            </w:r>
-          </w:p>
-          <w:p>
-            <w:pPr>
-              <w:pStyle w:val="Normal"/>
-              <w:widowControl/>
+              </w:rPr>
+            </w:r>
+          </w:p>
+          <w:p>
+            <w:pPr>
+              <w:pStyle w:val="Normal"/>
+              <w:widowControl w:val="false"/>
+              <w:suppressAutoHyphens w:val="true"/>
               <w:spacing w:lineRule="exact" w:line="244" w:before="0" w:after="0"/>
               <w:jc w:val="left"/>
               <w:rPr>
@@ -13509,19 +13450,98 @@
                 <w:szCs w:val="22"/>
                 <w:lang w:val="ru-RU" w:eastAsia="en-US" w:bidi="ar-SA"/>
               </w:rPr>
-              <w:t>8 9101112</w:t>
+              <w:t>8 9</w:t>
+            </w:r>
+          </w:p>
+          <w:p>
+            <w:pPr>
+              <w:pStyle w:val="Normal"/>
+              <w:widowControl w:val="false"/>
+              <w:suppressAutoHyphens w:val="true"/>
+              <w:spacing w:lineRule="exact" w:line="244" w:before="0" w:after="0"/>
+              <w:jc w:val="left"/>
+              <w:rPr>
+                <w:kern w:val="0"/>
+                <w:sz w:val="22"/>
+                <w:szCs w:val="22"/>
+                <w:lang w:val="ru-RU" w:eastAsia="en-US" w:bidi="ar-SA"/>
+              </w:rPr>
+            </w:pPr>
+            <w:r>
+              <w:rPr>
+                <w:rFonts w:eastAsia="Verdana" w:cs="Verdana" w:ascii="Verdana" w:hAnsi="Verdana"/>
+                <w:color w:val="333333"/>
+                <w:kern w:val="0"/>
+                <w:sz w:val="22"/>
+                <w:szCs w:val="22"/>
+                <w:lang w:val="ru-RU" w:eastAsia="en-US" w:bidi="ar-SA"/>
+              </w:rPr>
+              <w:t>10</w:t>
+            </w:r>
+          </w:p>
+          <w:p>
+            <w:pPr>
+              <w:pStyle w:val="Normal"/>
+              <w:widowControl w:val="false"/>
+              <w:suppressAutoHyphens w:val="true"/>
+              <w:spacing w:lineRule="exact" w:line="244" w:before="0" w:after="0"/>
+              <w:jc w:val="left"/>
+              <w:rPr>
+                <w:kern w:val="0"/>
+                <w:sz w:val="22"/>
+                <w:szCs w:val="22"/>
+                <w:lang w:val="ru-RU" w:eastAsia="en-US" w:bidi="ar-SA"/>
+              </w:rPr>
+            </w:pPr>
+            <w:r>
+              <w:rPr>
+                <w:rFonts w:eastAsia="Verdana" w:cs="Verdana" w:ascii="Verdana" w:hAnsi="Verdana"/>
+                <w:color w:val="333333"/>
+                <w:kern w:val="0"/>
+                <w:sz w:val="22"/>
+                <w:szCs w:val="22"/>
+                <w:lang w:val="ru-RU" w:eastAsia="en-US" w:bidi="ar-SA"/>
+              </w:rPr>
+              <w:t>11</w:t>
+            </w:r>
+          </w:p>
+          <w:p>
+            <w:pPr>
+              <w:pStyle w:val="Normal"/>
+              <w:widowControl w:val="false"/>
+              <w:suppressAutoHyphens w:val="true"/>
+              <w:spacing w:lineRule="exact" w:line="244" w:before="0" w:after="0"/>
+              <w:jc w:val="left"/>
+              <w:rPr>
+                <w:kern w:val="0"/>
+                <w:sz w:val="22"/>
+                <w:szCs w:val="22"/>
+                <w:lang w:val="ru-RU" w:eastAsia="en-US" w:bidi="ar-SA"/>
+              </w:rPr>
+            </w:pPr>
+            <w:r>
+              <w:rPr>
+                <w:rFonts w:eastAsia="Verdana" w:cs="Verdana" w:ascii="Verdana" w:hAnsi="Verdana"/>
+                <w:color w:val="333333"/>
+                <w:kern w:val="0"/>
+                <w:sz w:val="22"/>
+                <w:szCs w:val="22"/>
+                <w:lang w:val="ru-RU" w:eastAsia="en-US" w:bidi="ar-SA"/>
+              </w:rPr>
+              <w:t>12</w:t>
             </w:r>
           </w:p>
         </w:tc>
         <w:tc>
           <w:tcPr>
-            <w:tcW w:w="9911" w:type="dxa"/>
+            <w:tcW w:w="9913" w:type="dxa"/>
             <w:tcBorders/>
           </w:tcPr>
           <w:p>
             <w:pPr>
               <w:pStyle w:val="Normal"/>
-              <w:widowControl/>
+              <w:widowControl w:val="false"/>
+              <w:suppressAutoHyphens w:val="true"/>
               <w:spacing w:lineRule="exact" w:line="244" w:before="0" w:after="0"/>
               <w:jc w:val="left"/>
               <w:rPr>
@@ -13572,7 +13592,8 @@
           <w:p>
             <w:pPr>
               <w:pStyle w:val="Normal"/>
-              <w:widowControl/>
+              <w:widowControl w:val="false"/>
+              <w:suppressAutoHyphens w:val="true"/>
               <w:spacing w:lineRule="exact" w:line="244" w:before="0" w:after="0"/>
               <w:jc w:val="left"/>
               <w:rPr>
@@ -13680,7 +13701,8 @@
           <w:p>
             <w:pPr>
               <w:pStyle w:val="Normal"/>
-              <w:widowControl/>
+              <w:widowControl w:val="false"/>
+              <w:suppressAutoHyphens w:val="true"/>
               <w:spacing w:lineRule="exact" w:line="244" w:before="0" w:after="0"/>
               <w:jc w:val="left"/>
               <w:rPr>
@@ -13762,7 +13784,8 @@
           <w:p>
             <w:pPr>
               <w:pStyle w:val="Normal"/>
-              <w:widowControl/>
+              <w:widowControl w:val="false"/>
+              <w:suppressAutoHyphens w:val="true"/>
               <w:spacing w:lineRule="exact" w:line="244" w:before="0" w:after="0"/>
               <w:jc w:val="left"/>
               <w:rPr>
@@ -13831,7 +13854,8 @@
           <w:p>
             <w:pPr>
               <w:pStyle w:val="Normal"/>
-              <w:widowControl/>
+              <w:widowControl w:val="false"/>
+              <w:suppressAutoHyphens w:val="true"/>
               <w:spacing w:lineRule="exact" w:line="244" w:before="0" w:after="0"/>
               <w:jc w:val="left"/>
               <w:rPr>
@@ -13889,7 +13913,8 @@
           <w:p>
             <w:pPr>
               <w:pStyle w:val="Normal"/>
-              <w:widowControl/>
+              <w:widowControl w:val="false"/>
+              <w:suppressAutoHyphens w:val="true"/>
               <w:spacing w:lineRule="exact" w:line="244" w:before="0" w:after="0"/>
               <w:jc w:val="left"/>
               <w:rPr>
@@ -13962,7 +13987,8 @@
           <w:p>
             <w:pPr>
               <w:pStyle w:val="Normal"/>
-              <w:widowControl/>
+              <w:widowControl w:val="false"/>
+              <w:suppressAutoHyphens w:val="true"/>
               <w:spacing w:lineRule="auto" w:line="240" w:before="0" w:after="0"/>
               <w:jc w:val="left"/>
               <w:rPr>
@@ -14348,7 +14374,8 @@
           <w:p>
             <w:pPr>
               <w:pStyle w:val="Normal"/>
-              <w:widowControl/>
+              <w:widowControl w:val="false"/>
+              <w:suppressAutoHyphens w:val="true"/>
               <w:spacing w:lineRule="auto" w:line="240" w:before="0" w:after="0"/>
               <w:jc w:val="left"/>
               <w:rPr>
@@ -14384,7 +14411,8 @@
           <w:p>
             <w:pPr>
               <w:pStyle w:val="Normal"/>
-              <w:widowControl/>
+              <w:widowControl w:val="false"/>
+              <w:suppressAutoHyphens w:val="true"/>
               <w:spacing w:lineRule="auto" w:line="240" w:before="0" w:after="0"/>
               <w:jc w:val="left"/>
               <w:rPr>
@@ -14457,7 +14485,8 @@
           <w:p>
             <w:pPr>
               <w:pStyle w:val="Normal"/>
-              <w:widowControl/>
+              <w:widowControl w:val="false"/>
+              <w:suppressAutoHyphens w:val="true"/>
               <w:spacing w:lineRule="auto" w:line="240" w:before="0" w:after="0"/>
               <w:jc w:val="left"/>
               <w:rPr>
@@ -14506,7 +14535,8 @@
           <w:p>
             <w:pPr>
               <w:pStyle w:val="Normal"/>
-              <w:widowControl/>
+              <w:widowControl w:val="false"/>
+              <w:suppressAutoHyphens w:val="true"/>
               <w:spacing w:lineRule="auto" w:line="240" w:before="0" w:after="0"/>
               <w:jc w:val="left"/>
               <w:rPr>
@@ -14555,7 +14585,8 @@
           <w:p>
             <w:pPr>
               <w:pStyle w:val="Normal"/>
-              <w:widowControl/>
+              <w:widowControl w:val="false"/>
+              <w:suppressAutoHyphens w:val="true"/>
               <w:spacing w:lineRule="auto" w:line="240" w:before="0" w:after="0"/>
               <w:jc w:val="left"/>
               <w:rPr>
@@ -14829,7 +14860,8 @@
           <w:p>
             <w:pPr>
               <w:pStyle w:val="Normal"/>
-              <w:widowControl/>
+              <w:widowControl w:val="false"/>
+              <w:suppressAutoHyphens w:val="true"/>
               <w:spacing w:lineRule="auto" w:line="240" w:before="0" w:after="0"/>
               <w:jc w:val="left"/>
               <w:rPr>
@@ -14853,7 +14885,8 @@
           <w:p>
             <w:pPr>
               <w:pStyle w:val="Normal"/>
-              <w:widowControl/>
+              <w:widowControl w:val="false"/>
+              <w:suppressAutoHyphens w:val="true"/>
               <w:spacing w:lineRule="auto" w:line="240" w:before="0" w:after="0"/>
               <w:jc w:val="left"/>
               <w:rPr>
@@ -14877,7 +14910,8 @@
           <w:p>
             <w:pPr>
               <w:pStyle w:val="Normal"/>
-              <w:widowControl/>
+              <w:widowControl w:val="false"/>
+              <w:suppressAutoHyphens w:val="true"/>
               <w:spacing w:lineRule="auto" w:line="240" w:before="0" w:after="0"/>
               <w:jc w:val="left"/>
               <w:rPr>
@@ -14901,7 +14935,8 @@
           <w:p>
             <w:pPr>
               <w:pStyle w:val="Normal"/>
-              <w:widowControl/>
+              <w:widowControl w:val="false"/>
+              <w:suppressAutoHyphens w:val="true"/>
               <w:spacing w:lineRule="auto" w:line="240" w:before="0" w:after="0"/>
               <w:jc w:val="left"/>
               <w:rPr>
@@ -14925,7 +14960,8 @@
           <w:p>
             <w:pPr>
               <w:pStyle w:val="Normal"/>
-              <w:widowControl/>
+              <w:widowControl w:val="false"/>
+              <w:suppressAutoHyphens w:val="true"/>
               <w:spacing w:lineRule="auto" w:line="240" w:before="0" w:after="0"/>
               <w:jc w:val="left"/>
               <w:rPr>
@@ -14949,7 +14985,8 @@
           <w:p>
             <w:pPr>
               <w:pStyle w:val="Normal"/>
-              <w:widowControl/>
+              <w:widowControl w:val="false"/>
+              <w:suppressAutoHyphens w:val="true"/>
               <w:spacing w:lineRule="auto" w:line="240" w:before="0" w:after="0"/>
               <w:jc w:val="left"/>
               <w:rPr>
@@ -14973,7 +15010,8 @@
           <w:p>
             <w:pPr>
               <w:pStyle w:val="Normal"/>
-              <w:widowControl/>
+              <w:widowControl w:val="false"/>
+              <w:suppressAutoHyphens w:val="true"/>
               <w:spacing w:lineRule="auto" w:line="240" w:before="0" w:after="0"/>
               <w:jc w:val="left"/>
               <w:rPr>
@@ -14997,7 +15035,8 @@
           <w:p>
             <w:pPr>
               <w:pStyle w:val="Normal"/>
-              <w:widowControl/>
+              <w:widowControl w:val="false"/>
+              <w:suppressAutoHyphens w:val="true"/>
               <w:spacing w:lineRule="auto" w:line="240" w:before="0" w:after="0"/>
               <w:jc w:val="left"/>
               <w:rPr>
@@ -15021,7 +15060,8 @@
           <w:p>
             <w:pPr>
               <w:pStyle w:val="Normal"/>
-              <w:widowControl/>
+              <w:widowControl w:val="false"/>
+              <w:suppressAutoHyphens w:val="true"/>
               <w:spacing w:lineRule="auto" w:line="240" w:before="0" w:after="0"/>
               <w:jc w:val="left"/>
               <w:rPr>
@@ -15045,7 +15085,8 @@
           <w:p>
             <w:pPr>
               <w:pStyle w:val="Normal"/>
-              <w:widowControl/>
+              <w:widowControl w:val="false"/>
+              <w:suppressAutoHyphens w:val="true"/>
               <w:spacing w:lineRule="auto" w:line="240" w:before="0" w:after="0"/>
               <w:jc w:val="left"/>
               <w:rPr>
@@ -15069,7 +15110,8 @@
           <w:p>
             <w:pPr>
               <w:pStyle w:val="Normal"/>
-              <w:widowControl/>
+              <w:widowControl w:val="false"/>
+              <w:suppressAutoHyphens w:val="true"/>
               <w:spacing w:lineRule="auto" w:line="240" w:before="0" w:after="0"/>
               <w:jc w:val="left"/>
               <w:rPr>
@@ -15093,7 +15135,8 @@
           <w:p>
             <w:pPr>
               <w:pStyle w:val="Normal"/>
-              <w:widowControl/>
+              <w:widowControl w:val="false"/>
+              <w:suppressAutoHyphens w:val="true"/>
               <w:spacing w:lineRule="auto" w:line="240" w:before="0" w:after="0"/>
               <w:jc w:val="left"/>
               <w:rPr>
@@ -15117,7 +15160,8 @@
           <w:p>
             <w:pPr>
               <w:pStyle w:val="Normal"/>
-              <w:widowControl/>
+              <w:widowControl w:val="false"/>
+              <w:suppressAutoHyphens w:val="true"/>
               <w:spacing w:lineRule="auto" w:line="240" w:before="0" w:after="0"/>
               <w:jc w:val="left"/>
               <w:rPr>
@@ -15141,7 +15185,8 @@
           <w:p>
             <w:pPr>
               <w:pStyle w:val="Normal"/>
-              <w:widowControl/>
+              <w:widowControl w:val="false"/>
+              <w:suppressAutoHyphens w:val="true"/>
               <w:spacing w:lineRule="auto" w:line="240" w:before="0" w:after="0"/>
               <w:jc w:val="left"/>
               <w:rPr>
@@ -15165,7 +15210,8 @@
           <w:p>
             <w:pPr>
               <w:pStyle w:val="Normal"/>
-              <w:widowControl/>
+              <w:widowControl w:val="false"/>
+              <w:suppressAutoHyphens w:val="true"/>
               <w:spacing w:lineRule="auto" w:line="240" w:before="0" w:after="0"/>
               <w:jc w:val="left"/>
               <w:rPr>
@@ -15189,7 +15235,8 @@
           <w:p>
             <w:pPr>
               <w:pStyle w:val="Normal"/>
-              <w:widowControl/>
+              <w:widowControl w:val="false"/>
+              <w:suppressAutoHyphens w:val="true"/>
               <w:spacing w:lineRule="auto" w:line="240" w:before="0" w:after="0"/>
               <w:jc w:val="left"/>
               <w:rPr>
@@ -15213,7 +15260,8 @@
           <w:p>
             <w:pPr>
               <w:pStyle w:val="Normal"/>
-              <w:widowControl/>
+              <w:widowControl w:val="false"/>
+              <w:suppressAutoHyphens w:val="true"/>
               <w:spacing w:lineRule="auto" w:line="240" w:before="0" w:after="0"/>
               <w:jc w:val="left"/>
               <w:rPr>
@@ -15237,7 +15285,8 @@
           <w:p>
             <w:pPr>
               <w:pStyle w:val="Normal"/>
-              <w:widowControl/>
+              <w:widowControl w:val="false"/>
+              <w:suppressAutoHyphens w:val="true"/>
               <w:spacing w:lineRule="auto" w:line="240" w:before="0" w:after="0"/>
               <w:jc w:val="left"/>
               <w:rPr>
@@ -15261,7 +15310,8 @@
           <w:p>
             <w:pPr>
               <w:pStyle w:val="Normal"/>
-              <w:widowControl/>
+              <w:widowControl w:val="false"/>
+              <w:suppressAutoHyphens w:val="true"/>
               <w:spacing w:lineRule="auto" w:line="240" w:before="0" w:after="0"/>
               <w:jc w:val="left"/>
               <w:rPr>
@@ -15285,7 +15335,8 @@
           <w:p>
             <w:pPr>
               <w:pStyle w:val="Normal"/>
-              <w:widowControl/>
+              <w:widowControl w:val="false"/>
+              <w:suppressAutoHyphens w:val="true"/>
               <w:spacing w:lineRule="auto" w:line="240" w:before="0" w:after="0"/>
               <w:jc w:val="left"/>
               <w:rPr>
@@ -15309,7 +15360,8 @@
           <w:p>
             <w:pPr>
               <w:pStyle w:val="Normal"/>
-              <w:widowControl/>
+              <w:widowControl w:val="false"/>
+              <w:suppressAutoHyphens w:val="true"/>
               <w:spacing w:lineRule="auto" w:line="240" w:before="0" w:after="0"/>
               <w:jc w:val="left"/>
               <w:rPr>
@@ -15333,7 +15385,8 @@
           <w:p>
             <w:pPr>
               <w:pStyle w:val="Normal"/>
-              <w:widowControl/>
+              <w:widowControl w:val="false"/>
+              <w:suppressAutoHyphens w:val="true"/>
               <w:spacing w:lineRule="auto" w:line="240" w:before="0" w:after="0"/>
               <w:jc w:val="left"/>
               <w:rPr>
@@ -15357,7 +15410,8 @@
           <w:p>
             <w:pPr>
               <w:pStyle w:val="Normal"/>
-              <w:widowControl/>
+              <w:widowControl w:val="false"/>
+              <w:suppressAutoHyphens w:val="true"/>
               <w:spacing w:lineRule="auto" w:line="240" w:before="0" w:after="0"/>
               <w:jc w:val="left"/>
               <w:rPr>
@@ -15381,7 +15435,8 @@
           <w:p>
             <w:pPr>
               <w:pStyle w:val="Normal"/>
-              <w:widowControl/>
+              <w:widowControl w:val="false"/>
+              <w:suppressAutoHyphens w:val="true"/>
               <w:spacing w:lineRule="auto" w:line="240" w:before="0" w:after="0"/>
               <w:jc w:val="left"/>
               <w:rPr>
@@ -15405,7 +15460,8 @@
           <w:p>
             <w:pPr>
               <w:pStyle w:val="Normal"/>
-              <w:widowControl/>
+              <w:widowControl w:val="false"/>
+              <w:suppressAutoHyphens w:val="true"/>
               <w:spacing w:lineRule="auto" w:line="240" w:before="0" w:after="0"/>
               <w:jc w:val="left"/>
               <w:rPr>
@@ -15429,7 +15485,8 @@
           <w:p>
             <w:pPr>
               <w:pStyle w:val="Normal"/>
-              <w:widowControl/>
+              <w:widowControl w:val="false"/>
+              <w:suppressAutoHyphens w:val="true"/>
               <w:spacing w:lineRule="auto" w:line="240" w:before="0" w:after="0"/>
               <w:jc w:val="left"/>
               <w:rPr>
@@ -16396,6 +16453,7 @@
     <w:qFormat/>
     <w:pPr>
       <w:widowControl/>
+      <w:suppressAutoHyphens w:val="true"/>
       <w:bidi w:val="0"/>
       <w:spacing w:lineRule="auto" w:line="259" w:before="0" w:after="160"/>
       <w:jc w:val="left"/>

</xml_diff>